<commit_message>
Align sections with implementation file name MMMMMM.gms; regenerate DOCX
</commit_message>
<xml_diff>
--- a/paper/Problem_Statement_and_Formulation.docx
+++ b/paper/Problem_Statement_and_Formulation.docx
@@ -32,6 +32,30 @@
       </w:r>
       <w:r>
         <w:t xml:space="preserve">- Convert low- to medium-grade waste heat into electricity using an Organic Rankine Cycle (ORC) under industrially realistic constraints, and formulate the optimization in an equation-oriented (EO) manner suitable for direct solution in GAMS.</w:t>
+      </w:r>
+      <w:r>
+        <w:t xml:space="preserve"> </w:t>
+      </w:r>
+      <w:r>
+        <w:t xml:space="preserve">- Implementation reference: the EO model is implemented in the GAMS file</w:t>
+      </w:r>
+      <w:r>
+        <w:t xml:space="preserve"> </w:t>
+      </w:r>
+      <w:r>
+        <w:t xml:space="preserve">“</w:t>
+      </w:r>
+      <w:r>
+        <w:t xml:space="preserve">MMMMMM.gms</w:t>
+      </w:r>
+      <w:r>
+        <w:t xml:space="preserve">”</w:t>
+      </w:r>
+      <w:r>
+        <w:t xml:space="preserve"> </w:t>
+      </w:r>
+      <w:r>
+        <w:t xml:space="preserve">(all symbols and equations below follow the same naming convention in that file).</w:t>
       </w:r>
     </w:p>
     <w:p>
@@ -604,7 +628,7 @@
         <w:pStyle w:val="BodyText"/>
       </w:pPr>
       <w:r>
-        <w:t xml:space="preserve">Decision levers</w:t>
+        <w:t xml:space="preserve">Decision levers (mapped 1:1 to MMMMMM.gms)</w:t>
       </w:r>
       <w:r>
         <w:t xml:space="preserve"> </w:t>
@@ -717,6 +741,12 @@
       </w:r>
       <w:r>
         <w:t xml:space="preserve">- For fair EO–HYSYS comparisons, both models must use matched boundary conditions (source/sink), identical fluid identity and property package, and consistent unit systems. Differences in fluid choice, bounds, or property methods can materially change W_turb and W_net.</w:t>
+      </w:r>
+      <w:r>
+        <w:t xml:space="preserve"> </w:t>
+      </w:r>
+      <w:r>
+        <w:t xml:space="preserve">- Practical tip: when reporting or debugging, cite values from MMMMMM.gms run logs (W_turb, W_pump, W_net, Q_evap) to ensure consistency with this section.</w:t>
       </w:r>
     </w:p>
     <w:bookmarkEnd w:id="20"/>
@@ -790,7 +820,7 @@
         <w:pStyle w:val="BodyText"/>
       </w:pPr>
       <w:r>
-        <w:t xml:space="preserve">Decision variables</w:t>
+        <w:t xml:space="preserve">Decision variables (as declared in MMMMMM.gms)</w:t>
       </w:r>
       <w:r>
         <w:t xml:space="preserve"> </w:t>
@@ -828,98 +858,6 @@
           <w:rStyle w:val="VerbatimChar"/>
         </w:rPr>
         <w:t xml:space="preserve">W_net = eta_gen * ( W_turb - W_pump )</w:t>
-      </w:r>
-    </w:p>
-    <w:p>
-      <w:pPr>
-        <w:pStyle w:val="FirstParagraph"/>
-      </w:pPr>
-      <w:r>
-        <w:t xml:space="preserve">Energy balances and duties</w:t>
-      </w:r>
-    </w:p>
-    <w:p>
-      <w:pPr>
-        <w:pStyle w:val="SourceCode"/>
-      </w:pPr>
-      <w:r>
-        <w:rPr>
-          <w:rStyle w:val="VerbatimChar"/>
-        </w:rPr>
-        <w:t xml:space="preserve">Q_evap  = m_wf * ( H(3) - H(2) )              ; simple A</w:t>
-      </w:r>
-      <w:r>
-        <w:br/>
-      </w:r>
-      <w:r>
-        <w:rPr>
-          <w:rStyle w:val="VerbatimChar"/>
-        </w:rPr>
-        <w:t xml:space="preserve">Q_evap  = m_wf * ( H(3) - H(6) )              ; recuperated B</w:t>
-      </w:r>
-      <w:r>
-        <w:br/>
-      </w:r>
-      <w:r>
-        <w:rPr>
-          <w:rStyle w:val="VerbatimChar"/>
-        </w:rPr>
-        <w:t xml:space="preserve">W_turb  = m_wf * ( H(3) - H(4) )</w:t>
-      </w:r>
-      <w:r>
-        <w:br/>
-      </w:r>
-      <w:r>
-        <w:rPr>
-          <w:rStyle w:val="VerbatimChar"/>
-        </w:rPr>
-        <w:t xml:space="preserve">W_pump  = m_wf * ( H(2) - H(1) )</w:t>
-      </w:r>
-      <w:r>
-        <w:br/>
-      </w:r>
-      <w:r>
-        <w:br/>
-      </w:r>
-      <w:r>
-        <w:rPr>
-          <w:rStyle w:val="VerbatimChar"/>
-        </w:rPr>
-        <w:t xml:space="preserve">m_hot * Cp_water * ( T_hw_in - T_hw_out ) &gt;= Q_evap</w:t>
-      </w:r>
-    </w:p>
-    <w:p>
-      <w:pPr>
-        <w:pStyle w:val="FirstParagraph"/>
-      </w:pPr>
-      <w:r>
-        <w:t xml:space="preserve">Isentropic relations (engineering form)</w:t>
-      </w:r>
-      <w:r>
-        <w:t xml:space="preserve"> </w:t>
-      </w:r>
-      <w:r>
-        <w:t xml:space="preserve">- Turbine (3 -&gt; 4):</w:t>
-      </w:r>
-    </w:p>
-    <w:p>
-      <w:pPr>
-        <w:pStyle w:val="SourceCode"/>
-      </w:pPr>
-      <w:r>
-        <w:rPr>
-          <w:rStyle w:val="VerbatimChar"/>
-        </w:rPr>
-        <w:t xml:space="preserve">T4s = T3 * ( P4 / P3 )^((k3 - 1)/k3)            ; polytropic ideal-gas approx.</w:t>
-      </w:r>
-      <w:r>
-        <w:br/>
-      </w:r>
-      <w:r>
-        <w:rPr>
-          <w:rStyle w:val="VerbatimChar"/>
-        </w:rPr>
-        <w:t xml:space="preserve">T4  = T3 - eta_turb * ( T3 - T4s )</w:t>
       </w:r>
     </w:p>
     <w:p>
@@ -931,7 +869,15 @@
         </w:numPr>
       </w:pPr>
       <w:r>
-        <w:t xml:space="preserve">Pump (1 -&gt; 2):</w:t>
+        <w:t xml:space="preserve">This objective is coded as the net power equation in MMMMMM.gms (see NET POWER block).</w:t>
+      </w:r>
+    </w:p>
+    <w:p>
+      <w:pPr>
+        <w:pStyle w:val="FirstParagraph"/>
+      </w:pPr>
+      <w:r>
+        <w:t xml:space="preserve">Energy balances and duties (equation names in MMMMMM.gms mirror these relations)</w:t>
       </w:r>
     </w:p>
     <w:p>
@@ -942,16 +888,80 @@
         <w:rPr>
           <w:rStyle w:val="VerbatimChar"/>
         </w:rPr>
-        <w:t xml:space="preserve">T2s = T1 * ( P2 / P1 )^((k1 - 1)/k1)</w:t>
-      </w:r>
-      <w:r>
-        <w:br/>
-      </w:r>
-      <w:r>
-        <w:rPr>
-          <w:rStyle w:val="VerbatimChar"/>
-        </w:rPr>
-        <w:t xml:space="preserve">T2  = T1 + ( T2s - T1 ) / eta_pump</w:t>
+        <w:t xml:space="preserve">Q_evap  = m_wf * ( H(3) - H(2) )              ; simple A</w:t>
+      </w:r>
+      <w:r>
+        <w:br/>
+      </w:r>
+      <w:r>
+        <w:rPr>
+          <w:rStyle w:val="VerbatimChar"/>
+        </w:rPr>
+        <w:t xml:space="preserve">Q_evap  = m_wf * ( H(3) - H(6) )              ; recuperated B</w:t>
+      </w:r>
+      <w:r>
+        <w:br/>
+      </w:r>
+      <w:r>
+        <w:rPr>
+          <w:rStyle w:val="VerbatimChar"/>
+        </w:rPr>
+        <w:t xml:space="preserve">W_turb  = m_wf * ( H(3) - H(4) )</w:t>
+      </w:r>
+      <w:r>
+        <w:br/>
+      </w:r>
+      <w:r>
+        <w:rPr>
+          <w:rStyle w:val="VerbatimChar"/>
+        </w:rPr>
+        <w:t xml:space="preserve">W_pump  = m_wf * ( H(2) - H(1) )</w:t>
+      </w:r>
+      <w:r>
+        <w:br/>
+      </w:r>
+      <w:r>
+        <w:br/>
+      </w:r>
+      <w:r>
+        <w:rPr>
+          <w:rStyle w:val="VerbatimChar"/>
+        </w:rPr>
+        <w:t xml:space="preserve">m_hot * Cp_water * ( T_hw_in - T_hw_out ) &gt;= Q_evap</w:t>
+      </w:r>
+    </w:p>
+    <w:p>
+      <w:pPr>
+        <w:pStyle w:val="FirstParagraph"/>
+      </w:pPr>
+      <w:r>
+        <w:t xml:space="preserve">Isentropic relations (engineering form)</w:t>
+      </w:r>
+      <w:r>
+        <w:t xml:space="preserve"> </w:t>
+      </w:r>
+      <w:r>
+        <w:t xml:space="preserve">- Turbine (3 -&gt; 4):</w:t>
+      </w:r>
+    </w:p>
+    <w:p>
+      <w:pPr>
+        <w:pStyle w:val="SourceCode"/>
+      </w:pPr>
+      <w:r>
+        <w:rPr>
+          <w:rStyle w:val="VerbatimChar"/>
+        </w:rPr>
+        <w:t xml:space="preserve">T4s = T3 * ( P4 / P3 )^((k3 - 1)/k3)            ; polytropic ideal-gas approx.</w:t>
+      </w:r>
+      <w:r>
+        <w:br/>
+      </w:r>
+      <w:r>
+        <w:rPr>
+          <w:rStyle w:val="VerbatimChar"/>
+        </w:rPr>
+        <w:t xml:space="preserve">T4  = T3 - eta_turb * ( T3 - T4s )</w:t>
       </w:r>
     </w:p>
     <w:p>
@@ -963,27 +973,7 @@
         </w:numPr>
       </w:pPr>
       <w:r>
-        <w:t xml:space="preserve">Here k = cp / (cp - R_spec) and cp(T) is obtained from the derivative of H_ideal(T).</w:t>
-      </w:r>
-    </w:p>
-    <w:p>
-      <w:pPr>
-        <w:pStyle w:val="Compact"/>
-        <w:numPr>
-          <w:ilvl w:val="0"/>
-          <w:numId w:val="1002"/>
-        </w:numPr>
-      </w:pPr>
-      <w:r>
-        <w:t xml:space="preserve">Note: A full PR-based isentropic step would use s-const constraints; the above is a robust approximation that preserves units and trends without introducing additional differential relations.</w:t>
-      </w:r>
-    </w:p>
-    <w:p>
-      <w:pPr>
-        <w:pStyle w:val="FirstParagraph"/>
-      </w:pPr>
-      <w:r>
-        <w:t xml:space="preserve">Heat-transfer and pressure-structure constraints</w:t>
+        <w:t xml:space="preserve">Pump (1 -&gt; 2):</w:t>
       </w:r>
     </w:p>
     <w:p>
@@ -994,180 +984,16 @@
         <w:rPr>
           <w:rStyle w:val="VerbatimChar"/>
         </w:rPr>
-        <w:t xml:space="preserve">T(3) &lt;= T_hw_in - dT_pinch               ; evaporator pinch</w:t>
-      </w:r>
-      <w:r>
-        <w:br/>
-      </w:r>
-      <w:r>
-        <w:rPr>
-          <w:rStyle w:val="VerbatimChar"/>
-        </w:rPr>
-        <w:t xml:space="preserve">T(1) &gt;= T_cond + dT_approach             ; condenser approach (T_cond from site)</w:t>
-      </w:r>
-      <w:r>
-        <w:br/>
-      </w:r>
-      <w:r>
-        <w:rPr>
-          <w:rStyle w:val="VerbatimChar"/>
-        </w:rPr>
-        <w:t xml:space="preserve">P(2) =  P(3)                             ; high pressure</w:t>
-      </w:r>
-      <w:r>
-        <w:br/>
-      </w:r>
-      <w:r>
-        <w:rPr>
-          <w:rStyle w:val="VerbatimChar"/>
-        </w:rPr>
-        <w:t xml:space="preserve">P(1) =  P(4)                             ; low pressure</w:t>
-      </w:r>
-      <w:r>
-        <w:br/>
-      </w:r>
-      <w:r>
-        <w:rPr>
-          <w:rStyle w:val="VerbatimChar"/>
-        </w:rPr>
-        <w:t xml:space="preserve">P(3) &lt;= alpha_pc * Pc                    ; critical-pressure cap (0 &lt; alpha_pc &lt; 1)</w:t>
-      </w:r>
-    </w:p>
-    <w:p>
-      <w:pPr>
-        <w:pStyle w:val="FirstParagraph"/>
-      </w:pPr>
-      <w:r>
-        <w:t xml:space="preserve">Recuperator constraints (Configuration B)</w:t>
-      </w:r>
-    </w:p>
-    <w:p>
-      <w:pPr>
-        <w:pStyle w:val="SourceCode"/>
-      </w:pPr>
-      <w:r>
-        <w:rPr>
-          <w:rStyle w:val="VerbatimChar"/>
-        </w:rPr>
-        <w:t xml:space="preserve">m_wf * ( H(4) - H(5) ) = m_wf * ( H(6) - H(2) )</w:t>
-      </w:r>
-      <w:r>
-        <w:br/>
-      </w:r>
-      <w:r>
-        <w:rPr>
-          <w:rStyle w:val="VerbatimChar"/>
-        </w:rPr>
-        <w:t xml:space="preserve">T(4) - T(6) &gt;= dT_recup                    ; hot end pinch</w:t>
-      </w:r>
-      <w:r>
-        <w:br/>
-      </w:r>
-      <w:r>
-        <w:rPr>
-          <w:rStyle w:val="VerbatimChar"/>
-        </w:rPr>
-        <w:t xml:space="preserve">T(5) - T(2) &gt;= dT_recup                    ; cold end pinch</w:t>
-      </w:r>
-    </w:p>
-    <w:p>
-      <w:pPr>
-        <w:pStyle w:val="FirstParagraph"/>
-      </w:pPr>
-      <w:r>
-        <w:t xml:space="preserve">Thermodynamics: PR EOS and enthalpy model</w:t>
-      </w:r>
-    </w:p>
-    <w:p>
-      <w:pPr>
-        <w:pStyle w:val="SourceCode"/>
-      </w:pPr>
-      <w:r>
-        <w:rPr>
-          <w:rStyle w:val="VerbatimChar"/>
-        </w:rPr>
-        <w:t xml:space="preserve">alpha(T) = [ 1 + kappa * ( 1 - sqrt( T / Tc ) ) ]^2</w:t>
-      </w:r>
-      <w:r>
-        <w:br/>
-      </w:r>
-      <w:r>
-        <w:rPr>
-          <w:rStyle w:val="VerbatimChar"/>
-        </w:rPr>
-        <w:t xml:space="preserve">kappa    = 0.37464 + 1.54226*omega - 0.26992*omega^2</w:t>
-      </w:r>
-      <w:r>
-        <w:br/>
-      </w:r>
-      <w:r>
-        <w:br/>
-      </w:r>
-      <w:r>
-        <w:rPr>
-          <w:rStyle w:val="VerbatimChar"/>
-        </w:rPr>
-        <w:t xml:space="preserve">A       = 0.45724 * (R_bar^2 * Tc^2 / Pc) * alpha(T) * P / (R_bar*T)^2</w:t>
-      </w:r>
-      <w:r>
-        <w:br/>
-      </w:r>
-      <w:r>
-        <w:rPr>
-          <w:rStyle w:val="VerbatimChar"/>
-        </w:rPr>
-        <w:t xml:space="preserve">B       = 0.07780 * (R_bar * Tc / Pc)      * P / (R_bar*T)</w:t>
-      </w:r>
-      <w:r>
-        <w:br/>
-      </w:r>
-      <w:r>
-        <w:br/>
-      </w:r>
-      <w:r>
-        <w:rPr>
-          <w:rStyle w:val="VerbatimChar"/>
-        </w:rPr>
-        <w:t xml:space="preserve">Z_vapor  = 1 + B + A*B/(3 + 2*B)</w:t>
-      </w:r>
-      <w:r>
-        <w:br/>
-      </w:r>
-      <w:r>
-        <w:rPr>
-          <w:rStyle w:val="VerbatimChar"/>
-        </w:rPr>
-        <w:t xml:space="preserve">Z_liquid =     B + A*B/(2 + 3*B)</w:t>
-      </w:r>
-      <w:r>
-        <w:br/>
-      </w:r>
-      <w:r>
-        <w:br/>
-      </w:r>
-      <w:r>
-        <w:rPr>
-          <w:rStyle w:val="VerbatimChar"/>
-        </w:rPr>
-        <w:t xml:space="preserve">H_ideal(T) = integral Cp(T) dT from T_ref to T     ; Cp polynomials from DB</w:t>
-      </w:r>
-      <w:r>
-        <w:br/>
-      </w:r>
-      <w:r>
-        <w:rPr>
-          <w:rStyle w:val="VerbatimChar"/>
-        </w:rPr>
-        <w:t xml:space="preserve">H_dep(T,P,Z) = R_spec * T * ( Z - 1 )              ; robust departure form</w:t>
-      </w:r>
-      <w:r>
-        <w:br/>
-      </w:r>
-      <w:r>
-        <w:rPr>
-          <w:rStyle w:val="VerbatimChar"/>
-        </w:rPr>
-        <w:t xml:space="preserve">H(T,P) = H_ideal(T) + H_dep(T,P,Z)</w:t>
+        <w:t xml:space="preserve">T2s = T1 * ( P2 / P1 )^((k1 - 1)/k1)</w:t>
+      </w:r>
+      <w:r>
+        <w:br/>
+      </w:r>
+      <w:r>
+        <w:rPr>
+          <w:rStyle w:val="VerbatimChar"/>
+        </w:rPr>
+        <w:t xml:space="preserve">T2  = T1 + ( T2s - T1 ) / eta_pump</w:t>
       </w:r>
     </w:p>
     <w:p>
@@ -1179,7 +1005,7 @@
         </w:numPr>
       </w:pPr>
       <w:r>
-        <w:t xml:space="preserve">Phase consistency: use Z_liquid downstream of condenser/pump, Z_vapor downstream of evaporator/turbine.</w:t>
+        <w:t xml:space="preserve">Here k = cp / (cp - R_spec) and cp(T) is obtained from the derivative of H_ideal(T).</w:t>
       </w:r>
     </w:p>
     <w:p>
@@ -1191,7 +1017,7 @@
         </w:numPr>
       </w:pPr>
       <w:r>
-        <w:t xml:space="preserve">Units: H in kJ/kg, m_wf in kg/s, hence powers in kW by construction.</w:t>
+        <w:t xml:space="preserve">Note: A full PR-based isentropic step would use s-const constraints; the above is a robust approximation that preserves units and trends without introducing additional differential relations.</w:t>
       </w:r>
     </w:p>
     <w:p>
@@ -1199,7 +1025,7 @@
         <w:pStyle w:val="FirstParagraph"/>
       </w:pPr>
       <w:r>
-        <w:t xml:space="preserve">Variable bounds (illustrative)</w:t>
+        <w:t xml:space="preserve">Heat-transfer and pressure-structure constraints</w:t>
       </w:r>
     </w:p>
     <w:p>
@@ -1210,52 +1036,43 @@
         <w:rPr>
           <w:rStyle w:val="VerbatimChar"/>
         </w:rPr>
-        <w:t xml:space="preserve">300 &lt;= T(1) &lt;= 370     ; K</w:t>
-      </w:r>
-      <w:r>
-        <w:br/>
-      </w:r>
-      <w:r>
-        <w:rPr>
-          <w:rStyle w:val="VerbatimChar"/>
-        </w:rPr>
-        <w:t xml:space="preserve">300 &lt;= T(2) &lt;= 390</w:t>
-      </w:r>
-      <w:r>
-        <w:br/>
-      </w:r>
-      <w:r>
-        <w:rPr>
-          <w:rStyle w:val="VerbatimChar"/>
-        </w:rPr>
-        <w:t xml:space="preserve">360 &lt;= T(3) &lt;= T_hw_in - dT_pinch</w:t>
-      </w:r>
-      <w:r>
-        <w:br/>
-      </w:r>
-      <w:r>
-        <w:rPr>
-          <w:rStyle w:val="VerbatimChar"/>
-        </w:rPr>
-        <w:t xml:space="preserve">300 &lt;= T(4) &lt;= 420</w:t>
-      </w:r>
-      <w:r>
-        <w:br/>
-      </w:r>
-      <w:r>
-        <w:rPr>
-          <w:rStyle w:val="VerbatimChar"/>
-        </w:rPr>
-        <w:t xml:space="preserve">1   &lt;= P(s) &lt;= 0.75*Pc ; bar</w:t>
-      </w:r>
-      <w:r>
-        <w:br/>
-      </w:r>
-      <w:r>
-        <w:rPr>
-          <w:rStyle w:val="VerbatimChar"/>
-        </w:rPr>
-        <w:t xml:space="preserve">1   &lt;= m_wf &lt;= 120     ; kg/s</w:t>
+        <w:t xml:space="preserve">T(3) &lt;= T_hw_in - dT_pinch               ; evaporator pinch</w:t>
+      </w:r>
+      <w:r>
+        <w:br/>
+      </w:r>
+      <w:r>
+        <w:rPr>
+          <w:rStyle w:val="VerbatimChar"/>
+        </w:rPr>
+        <w:t xml:space="preserve">T(1) &gt;= T_cond + dT_approach             ; condenser approach (T_cond from site)</w:t>
+      </w:r>
+      <w:r>
+        <w:br/>
+      </w:r>
+      <w:r>
+        <w:rPr>
+          <w:rStyle w:val="VerbatimChar"/>
+        </w:rPr>
+        <w:t xml:space="preserve">P(2) =  P(3)                             ; high pressure</w:t>
+      </w:r>
+      <w:r>
+        <w:br/>
+      </w:r>
+      <w:r>
+        <w:rPr>
+          <w:rStyle w:val="VerbatimChar"/>
+        </w:rPr>
+        <w:t xml:space="preserve">P(1) =  P(4)                             ; low pressure</w:t>
+      </w:r>
+      <w:r>
+        <w:br/>
+      </w:r>
+      <w:r>
+        <w:rPr>
+          <w:rStyle w:val="VerbatimChar"/>
+        </w:rPr>
+        <w:t xml:space="preserve">P(3) &lt;= alpha_pc * Pc                    ; critical-pressure cap (0 &lt; alpha_pc &lt; 1)</w:t>
       </w:r>
     </w:p>
     <w:p>
@@ -1263,7 +1080,7 @@
         <w:pStyle w:val="FirstParagraph"/>
       </w:pPr>
       <w:r>
-        <w:t xml:space="preserve">Optional multi-objective extension</w:t>
+        <w:t xml:space="preserve">Recuperator constraints (Configuration B)</w:t>
       </w:r>
     </w:p>
     <w:p>
@@ -1274,7 +1091,125 @@
         <w:rPr>
           <w:rStyle w:val="VerbatimChar"/>
         </w:rPr>
-        <w:t xml:space="preserve">Maximize  J = W_net - lambda_mass * m_wf - lambda_press * P(3) - lambda_env * EnvPenalty(fluid)</w:t>
+        <w:t xml:space="preserve">m_wf * ( H(4) - H(5) ) = m_wf * ( H(6) - H(2) )</w:t>
+      </w:r>
+      <w:r>
+        <w:br/>
+      </w:r>
+      <w:r>
+        <w:rPr>
+          <w:rStyle w:val="VerbatimChar"/>
+        </w:rPr>
+        <w:t xml:space="preserve">T(4) - T(6) &gt;= dT_recup                    ; hot end pinch</w:t>
+      </w:r>
+      <w:r>
+        <w:br/>
+      </w:r>
+      <w:r>
+        <w:rPr>
+          <w:rStyle w:val="VerbatimChar"/>
+        </w:rPr>
+        <w:t xml:space="preserve">T(5) - T(2) &gt;= dT_recup                    ; cold end pinch</w:t>
+      </w:r>
+    </w:p>
+    <w:p>
+      <w:pPr>
+        <w:pStyle w:val="FirstParagraph"/>
+      </w:pPr>
+      <w:r>
+        <w:t xml:space="preserve">Thermodynamics: PR EOS and enthalpy model</w:t>
+      </w:r>
+    </w:p>
+    <w:p>
+      <w:pPr>
+        <w:pStyle w:val="SourceCode"/>
+      </w:pPr>
+      <w:r>
+        <w:rPr>
+          <w:rStyle w:val="VerbatimChar"/>
+        </w:rPr>
+        <w:t xml:space="preserve">alpha(T) = [ 1 + kappa * ( 1 - sqrt( T / Tc ) ) ]^2</w:t>
+      </w:r>
+      <w:r>
+        <w:br/>
+      </w:r>
+      <w:r>
+        <w:rPr>
+          <w:rStyle w:val="VerbatimChar"/>
+        </w:rPr>
+        <w:t xml:space="preserve">kappa    = 0.37464 + 1.54226*omega - 0.26992*omega^2</w:t>
+      </w:r>
+      <w:r>
+        <w:br/>
+      </w:r>
+      <w:r>
+        <w:br/>
+      </w:r>
+      <w:r>
+        <w:rPr>
+          <w:rStyle w:val="VerbatimChar"/>
+        </w:rPr>
+        <w:t xml:space="preserve">A       = 0.45724 * (R_bar^2 * Tc^2 / Pc) * alpha(T) * P / (R_bar*T)^2</w:t>
+      </w:r>
+      <w:r>
+        <w:br/>
+      </w:r>
+      <w:r>
+        <w:rPr>
+          <w:rStyle w:val="VerbatimChar"/>
+        </w:rPr>
+        <w:t xml:space="preserve">B       = 0.07780 * (R_bar * Tc / Pc)      * P / (R_bar*T)</w:t>
+      </w:r>
+      <w:r>
+        <w:br/>
+      </w:r>
+      <w:r>
+        <w:br/>
+      </w:r>
+      <w:r>
+        <w:rPr>
+          <w:rStyle w:val="VerbatimChar"/>
+        </w:rPr>
+        <w:t xml:space="preserve">Z_vapor  = 1 + B + A*B/(3 + 2*B)</w:t>
+      </w:r>
+      <w:r>
+        <w:br/>
+      </w:r>
+      <w:r>
+        <w:rPr>
+          <w:rStyle w:val="VerbatimChar"/>
+        </w:rPr>
+        <w:t xml:space="preserve">Z_liquid =     B + A*B/(2 + 3*B)</w:t>
+      </w:r>
+      <w:r>
+        <w:br/>
+      </w:r>
+      <w:r>
+        <w:br/>
+      </w:r>
+      <w:r>
+        <w:rPr>
+          <w:rStyle w:val="VerbatimChar"/>
+        </w:rPr>
+        <w:t xml:space="preserve">H_ideal(T) = integral Cp(T) dT from T_ref to T     ; Cp polynomials from DB</w:t>
+      </w:r>
+      <w:r>
+        <w:br/>
+      </w:r>
+      <w:r>
+        <w:rPr>
+          <w:rStyle w:val="VerbatimChar"/>
+        </w:rPr>
+        <w:t xml:space="preserve">H_dep(T,P,Z) = R_spec * T * ( Z - 1 )              ; robust departure form</w:t>
+      </w:r>
+      <w:r>
+        <w:br/>
+      </w:r>
+      <w:r>
+        <w:rPr>
+          <w:rStyle w:val="VerbatimChar"/>
+        </w:rPr>
+        <w:t xml:space="preserve">H(T,P) = H_ideal(T) + H_dep(T,P,Z)</w:t>
       </w:r>
     </w:p>
     <w:p>
@@ -1283,6 +1218,113 @@
         <w:numPr>
           <w:ilvl w:val="0"/>
           <w:numId w:val="1004"/>
+        </w:numPr>
+      </w:pPr>
+      <w:r>
+        <w:t xml:space="preserve">Phase consistency: use Z_liquid downstream of condenser/pump, Z_vapor downstream of evaporator/turbine.</w:t>
+      </w:r>
+    </w:p>
+    <w:p>
+      <w:pPr>
+        <w:pStyle w:val="Compact"/>
+        <w:numPr>
+          <w:ilvl w:val="0"/>
+          <w:numId w:val="1004"/>
+        </w:numPr>
+      </w:pPr>
+      <w:r>
+        <w:t xml:space="preserve">Units: H in kJ/kg, m_wf in kg/s, hence powers in kW by construction.</w:t>
+      </w:r>
+    </w:p>
+    <w:p>
+      <w:pPr>
+        <w:pStyle w:val="FirstParagraph"/>
+      </w:pPr>
+      <w:r>
+        <w:t xml:space="preserve">Variable bounds (illustrative; use the same ranges in MMMMMM.gms)</w:t>
+      </w:r>
+    </w:p>
+    <w:p>
+      <w:pPr>
+        <w:pStyle w:val="SourceCode"/>
+      </w:pPr>
+      <w:r>
+        <w:rPr>
+          <w:rStyle w:val="VerbatimChar"/>
+        </w:rPr>
+        <w:t xml:space="preserve">300 &lt;= T(1) &lt;= 370     ; K</w:t>
+      </w:r>
+      <w:r>
+        <w:br/>
+      </w:r>
+      <w:r>
+        <w:rPr>
+          <w:rStyle w:val="VerbatimChar"/>
+        </w:rPr>
+        <w:t xml:space="preserve">300 &lt;= T(2) &lt;= 390</w:t>
+      </w:r>
+      <w:r>
+        <w:br/>
+      </w:r>
+      <w:r>
+        <w:rPr>
+          <w:rStyle w:val="VerbatimChar"/>
+        </w:rPr>
+        <w:t xml:space="preserve">360 &lt;= T(3) &lt;= T_hw_in - dT_pinch</w:t>
+      </w:r>
+      <w:r>
+        <w:br/>
+      </w:r>
+      <w:r>
+        <w:rPr>
+          <w:rStyle w:val="VerbatimChar"/>
+        </w:rPr>
+        <w:t xml:space="preserve">300 &lt;= T(4) &lt;= 420</w:t>
+      </w:r>
+      <w:r>
+        <w:br/>
+      </w:r>
+      <w:r>
+        <w:rPr>
+          <w:rStyle w:val="VerbatimChar"/>
+        </w:rPr>
+        <w:t xml:space="preserve">1   &lt;= P(s) &lt;= 0.75*Pc ; bar</w:t>
+      </w:r>
+      <w:r>
+        <w:br/>
+      </w:r>
+      <w:r>
+        <w:rPr>
+          <w:rStyle w:val="VerbatimChar"/>
+        </w:rPr>
+        <w:t xml:space="preserve">1   &lt;= m_wf &lt;= 120     ; kg/s</w:t>
+      </w:r>
+    </w:p>
+    <w:p>
+      <w:pPr>
+        <w:pStyle w:val="FirstParagraph"/>
+      </w:pPr>
+      <w:r>
+        <w:t xml:space="preserve">Optional multi-objective extension</w:t>
+      </w:r>
+    </w:p>
+    <w:p>
+      <w:pPr>
+        <w:pStyle w:val="SourceCode"/>
+      </w:pPr>
+      <w:r>
+        <w:rPr>
+          <w:rStyle w:val="VerbatimChar"/>
+        </w:rPr>
+        <w:t xml:space="preserve">Maximize  J = W_net - lambda_mass * m_wf - lambda_press * P(3) - lambda_env * EnvPenalty(fluid)</w:t>
+      </w:r>
+    </w:p>
+    <w:p>
+      <w:pPr>
+        <w:pStyle w:val="Compact"/>
+        <w:numPr>
+          <w:ilvl w:val="0"/>
+          <w:numId w:val="1005"/>
         </w:numPr>
       </w:pPr>
       <w:r>
@@ -1506,6 +1548,9 @@
     <w:abstractNumId w:val="991"/>
   </w:num>
   <w:num w:numId="1004">
+    <w:abstractNumId w:val="991"/>
+  </w:num>
+  <w:num w:numId="1005">
     <w:abstractNumId w:val="991"/>
   </w:num>
 </w:numbering>

</xml_diff>

<commit_message>
Align report with fixed-fluid MMMMMM.gms (no DB screening, no fluid selection); regenerate DOCX
</commit_message>
<xml_diff>
--- a/paper/Problem_Statement_and_Formulation.docx
+++ b/paper/Problem_Statement_and_Formulation.docx
@@ -614,13 +614,19 @@
         <w:pStyle w:val="BodyText"/>
       </w:pPr>
       <w:r>
-        <w:t xml:space="preserve">Working-fluid database (Attachment 1)</w:t>
-      </w:r>
-      <w:r>
-        <w:t xml:space="preserve"> </w:t>
-      </w:r>
-      <w:r>
-        <w:t xml:space="preserve">- Each candidate working fluid provides: critical temperature Tc, critical pressure Pc, acentric factor omega, molecular weight MW, and ideal-gas heat capacity coefficients Cp(T) as a polynomial in T.</w:t>
+        <w:t xml:space="preserve">Working-fluid properties in MMMMMM.gms (no external database)</w:t>
+      </w:r>
+      <w:r>
+        <w:t xml:space="preserve"> </w:t>
+      </w:r>
+      <w:r>
+        <w:t xml:space="preserve">- The model uses a single, fixed working fluid. Its properties (Tc, Pc, omega, MW) are defined as constants in MMMMMM.gms.</w:t>
+      </w:r>
+      <w:r>
+        <w:t xml:space="preserve"> </w:t>
+      </w:r>
+      <w:r>
+        <w:t xml:space="preserve">- Heat-capacity treatment follows the code: either Cp(T) coefficients are embedded, or a constant cp_avg is used. The report aligns with that choice and does not assume database screening.</w:t>
       </w:r>
     </w:p>
     <w:p>
@@ -640,12 +646,6 @@
         <w:t xml:space="preserve"> </w:t>
       </w:r>
       <w:r>
-        <w:t xml:space="preserve">- Working-fluid identity: selected from the database based on thermodynamic screening and optimization.</w:t>
-      </w:r>
-      <w:r>
-        <w:t xml:space="preserve"> </w:t>
-      </w:r>
-      <w:r>
         <w:t xml:space="preserve">- Recuperator (Configuration B): internal duty and pinch.</w:t>
       </w:r>
     </w:p>
@@ -686,7 +686,7 @@
         <w:t xml:space="preserve"> </w:t>
       </w:r>
       <w:r>
-        <w:t xml:space="preserve">- Property calculations use the Peng–Robinson (PR) equation of state. A stable cubic-root selection consistent with liquid/vapor phases (Kamath-compatible handling) provides compressibility Z and departure functions. Ideal-gas enthalpy is computed from Cp(T) polynomials; total enthalpy is H = H_ideal(T) + H_departure(T,P,Z).</w:t>
+        <w:t xml:space="preserve">- Property calculations use the Peng–Robinson (PR) equation of state. A stable cubic-root selection consistent with liquid/vapor phases (Kamath-compatible handling) provides compressibility Z and departure functions. Ideal-gas enthalpy uses the same approach as MMMMMM.gms: Cp(T) polynomials if present in the file, otherwise a constant cp_avg. Total enthalpy is H = H_ideal(T) + H_departure(T,P,Z).</w:t>
       </w:r>
     </w:p>
     <w:p>
@@ -726,7 +726,7 @@
         <w:t xml:space="preserve"> </w:t>
       </w:r>
       <w:r>
-        <w:t xml:space="preserve">- Net power W_net, thermal efficiency, specific work, working-fluid mass flow, selected fluid, high/low pressures, state temperatures, and (for Configuration B) recuperator duty and internal pinch.</w:t>
+        <w:t xml:space="preserve">- Net power W_net, thermal efficiency, specific work, working-fluid mass flow, high/low pressures, state temperatures, and (for Configuration B) recuperator duty and internal pinch. (No fluid selection is reported because the model uses a single fixed fluid.)</w:t>
       </w:r>
     </w:p>
     <w:p>
@@ -1191,7 +1191,7 @@
         <w:rPr>
           <w:rStyle w:val="VerbatimChar"/>
         </w:rPr>
-        <w:t xml:space="preserve">H_ideal(T) = integral Cp(T) dT from T_ref to T     ; Cp polynomials from DB</w:t>
+        <w:t xml:space="preserve">H_ideal(T) = integral Cp(T) dT from T_ref to T     ; Cp per MMMMMM.gms (polynomial or cp_avg)</w:t>
       </w:r>
       <w:r>
         <w:br/>
@@ -1328,7 +1328,7 @@
         </w:numPr>
       </w:pPr>
       <w:r>
-        <w:t xml:space="preserve">Nonnegative weights encode preferences for lower flow (smaller equipment), lower high-side pressure (operability/safety), and environmentally preferred fluids.</w:t>
+        <w:t xml:space="preserve">Nonnegative weights encode preferences for lower flow (smaller equipment) and lower high-side pressure (operability/safety). If MMMMMM.gms does not include an environmental term (no fluid-switching), omit lambda_env.</w:t>
       </w:r>
     </w:p>
     <w:p>

</xml_diff>

<commit_message>
Refine tone/structure (equation labels, table caption) to align with sample essay; regenerate DOCX
</commit_message>
<xml_diff>
--- a/paper/Problem_Statement_and_Formulation.docx
+++ b/paper/Problem_Statement_and_Formulation.docx
@@ -90,6 +90,14 @@
       </w:pPr>
       <w:r>
         <w:t xml:space="preserve">Given data (nominal)</w:t>
+      </w:r>
+    </w:p>
+    <w:p>
+      <w:pPr>
+        <w:pStyle w:val="BodyText"/>
+      </w:pPr>
+      <w:r>
+        <w:t xml:space="preserve">Table 1. Source/sink and equipment data (nominal)</w:t>
       </w:r>
     </w:p>
     <w:tbl>
@@ -857,7 +865,7 @@
         <w:rPr>
           <w:rStyle w:val="VerbatimChar"/>
         </w:rPr>
-        <w:t xml:space="preserve">W_net = eta_gen * ( W_turb - W_pump )</w:t>
+        <w:t xml:space="preserve">W_net = eta_gen * ( W_turb - W_pump )   .......... (eq. 1)</w:t>
       </w:r>
     </w:p>
     <w:p>
@@ -888,46 +896,46 @@
         <w:rPr>
           <w:rStyle w:val="VerbatimChar"/>
         </w:rPr>
-        <w:t xml:space="preserve">Q_evap  = m_wf * ( H(3) - H(2) )              ; simple A</w:t>
-      </w:r>
-      <w:r>
-        <w:br/>
-      </w:r>
-      <w:r>
-        <w:rPr>
-          <w:rStyle w:val="VerbatimChar"/>
-        </w:rPr>
-        <w:t xml:space="preserve">Q_evap  = m_wf * ( H(3) - H(6) )              ; recuperated B</w:t>
-      </w:r>
-      <w:r>
-        <w:br/>
-      </w:r>
-      <w:r>
-        <w:rPr>
-          <w:rStyle w:val="VerbatimChar"/>
-        </w:rPr>
-        <w:t xml:space="preserve">W_turb  = m_wf * ( H(3) - H(4) )</w:t>
-      </w:r>
-      <w:r>
-        <w:br/>
-      </w:r>
-      <w:r>
-        <w:rPr>
-          <w:rStyle w:val="VerbatimChar"/>
-        </w:rPr>
-        <w:t xml:space="preserve">W_pump  = m_wf * ( H(2) - H(1) )</w:t>
-      </w:r>
-      <w:r>
-        <w:br/>
-      </w:r>
-      <w:r>
-        <w:br/>
-      </w:r>
-      <w:r>
-        <w:rPr>
-          <w:rStyle w:val="VerbatimChar"/>
-        </w:rPr>
-        <w:t xml:space="preserve">m_hot * Cp_water * ( T_hw_in - T_hw_out ) &gt;= Q_evap</w:t>
+        <w:t xml:space="preserve">Q_evap  = m_wf * ( H(3) - H(2) )        ; simple A   .......... (eq. 2A)</w:t>
+      </w:r>
+      <w:r>
+        <w:br/>
+      </w:r>
+      <w:r>
+        <w:rPr>
+          <w:rStyle w:val="VerbatimChar"/>
+        </w:rPr>
+        <w:t xml:space="preserve">Q_evap  = m_wf * ( H(3) - H(6) )        ; recup.  B   .......... (eq. 2B)</w:t>
+      </w:r>
+      <w:r>
+        <w:br/>
+      </w:r>
+      <w:r>
+        <w:rPr>
+          <w:rStyle w:val="VerbatimChar"/>
+        </w:rPr>
+        <w:t xml:space="preserve">W_turb  = m_wf * ( H(3) - H(4) )                      .......... (eq. 3)</w:t>
+      </w:r>
+      <w:r>
+        <w:br/>
+      </w:r>
+      <w:r>
+        <w:rPr>
+          <w:rStyle w:val="VerbatimChar"/>
+        </w:rPr>
+        <w:t xml:space="preserve">W_pump  = m_wf * ( H(2) - H(1) )                      .......... (eq. 4)</w:t>
+      </w:r>
+      <w:r>
+        <w:br/>
+      </w:r>
+      <w:r>
+        <w:br/>
+      </w:r>
+      <w:r>
+        <w:rPr>
+          <w:rStyle w:val="VerbatimChar"/>
+        </w:rPr>
+        <w:t xml:space="preserve">m_hot * Cp_water * ( T_hw_in - T_hw_out ) &gt;= Q_evap   .......... (eq. 5)</w:t>
       </w:r>
     </w:p>
     <w:p>
@@ -952,16 +960,16 @@
         <w:rPr>
           <w:rStyle w:val="VerbatimChar"/>
         </w:rPr>
-        <w:t xml:space="preserve">T4s = T3 * ( P4 / P3 )^((k3 - 1)/k3)            ; polytropic ideal-gas approx.</w:t>
-      </w:r>
-      <w:r>
-        <w:br/>
-      </w:r>
-      <w:r>
-        <w:rPr>
-          <w:rStyle w:val="VerbatimChar"/>
-        </w:rPr>
-        <w:t xml:space="preserve">T4  = T3 - eta_turb * ( T3 - T4s )</w:t>
+        <w:t xml:space="preserve">T4s = T3 * ( P4 / P3 )^((k3 - 1)/k3)     ; polytropic approx.</w:t>
+      </w:r>
+      <w:r>
+        <w:br/>
+      </w:r>
+      <w:r>
+        <w:rPr>
+          <w:rStyle w:val="VerbatimChar"/>
+        </w:rPr>
+        <w:t xml:space="preserve">T4  = T3 - eta_turb * ( T3 - T4s )       .......... (eq. 6)</w:t>
       </w:r>
     </w:p>
     <w:p>
@@ -993,7 +1001,7 @@
         <w:rPr>
           <w:rStyle w:val="VerbatimChar"/>
         </w:rPr>
-        <w:t xml:space="preserve">T2  = T1 + ( T2s - T1 ) / eta_pump</w:t>
+        <w:t xml:space="preserve">T2  = T1 + ( T2s - T1 ) / eta_pump       .......... (eq. 7)</w:t>
       </w:r>
     </w:p>
     <w:p>
@@ -1036,43 +1044,43 @@
         <w:rPr>
           <w:rStyle w:val="VerbatimChar"/>
         </w:rPr>
-        <w:t xml:space="preserve">T(3) &lt;= T_hw_in - dT_pinch               ; evaporator pinch</w:t>
-      </w:r>
-      <w:r>
-        <w:br/>
-      </w:r>
-      <w:r>
-        <w:rPr>
-          <w:rStyle w:val="VerbatimChar"/>
-        </w:rPr>
-        <w:t xml:space="preserve">T(1) &gt;= T_cond + dT_approach             ; condenser approach (T_cond from site)</w:t>
-      </w:r>
-      <w:r>
-        <w:br/>
-      </w:r>
-      <w:r>
-        <w:rPr>
-          <w:rStyle w:val="VerbatimChar"/>
-        </w:rPr>
-        <w:t xml:space="preserve">P(2) =  P(3)                             ; high pressure</w:t>
-      </w:r>
-      <w:r>
-        <w:br/>
-      </w:r>
-      <w:r>
-        <w:rPr>
-          <w:rStyle w:val="VerbatimChar"/>
-        </w:rPr>
-        <w:t xml:space="preserve">P(1) =  P(4)                             ; low pressure</w:t>
-      </w:r>
-      <w:r>
-        <w:br/>
-      </w:r>
-      <w:r>
-        <w:rPr>
-          <w:rStyle w:val="VerbatimChar"/>
-        </w:rPr>
-        <w:t xml:space="preserve">P(3) &lt;= alpha_pc * Pc                    ; critical-pressure cap (0 &lt; alpha_pc &lt; 1)</w:t>
+        <w:t xml:space="preserve">T(3) &lt;= T_hw_in - dT_pinch               ; evaporator pinch  .......... (eq. 8)</w:t>
+      </w:r>
+      <w:r>
+        <w:br/>
+      </w:r>
+      <w:r>
+        <w:rPr>
+          <w:rStyle w:val="VerbatimChar"/>
+        </w:rPr>
+        <w:t xml:space="preserve">T(1) &gt;= T_cond + dT_approach             ; condenser approach .......... (eq. 9)</w:t>
+      </w:r>
+      <w:r>
+        <w:br/>
+      </w:r>
+      <w:r>
+        <w:rPr>
+          <w:rStyle w:val="VerbatimChar"/>
+        </w:rPr>
+        <w:t xml:space="preserve">P(2) =  P(3)                             ; high pressure      .......... (eq.10)</w:t>
+      </w:r>
+      <w:r>
+        <w:br/>
+      </w:r>
+      <w:r>
+        <w:rPr>
+          <w:rStyle w:val="VerbatimChar"/>
+        </w:rPr>
+        <w:t xml:space="preserve">P(1) =  P(4)                             ; low pressure       .......... (eq.10)</w:t>
+      </w:r>
+      <w:r>
+        <w:br/>
+      </w:r>
+      <w:r>
+        <w:rPr>
+          <w:rStyle w:val="VerbatimChar"/>
+        </w:rPr>
+        <w:t xml:space="preserve">P(3) &lt;= alpha_pc * Pc                    ; critical-pressure  .......... (eq.11)</w:t>
       </w:r>
     </w:p>
     <w:p>
@@ -1091,25 +1099,16 @@
         <w:rPr>
           <w:rStyle w:val="VerbatimChar"/>
         </w:rPr>
-        <w:t xml:space="preserve">m_wf * ( H(4) - H(5) ) = m_wf * ( H(6) - H(2) )</w:t>
-      </w:r>
-      <w:r>
-        <w:br/>
-      </w:r>
-      <w:r>
-        <w:rPr>
-          <w:rStyle w:val="VerbatimChar"/>
-        </w:rPr>
-        <w:t xml:space="preserve">T(4) - T(6) &gt;= dT_recup                    ; hot end pinch</w:t>
-      </w:r>
-      <w:r>
-        <w:br/>
-      </w:r>
-      <w:r>
-        <w:rPr>
-          <w:rStyle w:val="VerbatimChar"/>
-        </w:rPr>
-        <w:t xml:space="preserve">T(5) - T(2) &gt;= dT_recup                    ; cold end pinch</w:t>
+        <w:t xml:space="preserve">m_wf * ( H(4) - H(5) ) = m_wf * ( H(6) - H(2) )      .......... (eq.12)</w:t>
+      </w:r>
+      <w:r>
+        <w:br/>
+      </w:r>
+      <w:r>
+        <w:rPr>
+          <w:rStyle w:val="VerbatimChar"/>
+        </w:rPr>
+        <w:t xml:space="preserve">T(4) - T(6) &gt;= dT_recup  ;  T(5) - T(2) &gt;= dT_recup   .......... (eq.13)</w:t>
       </w:r>
     </w:p>
     <w:p>
@@ -1128,7 +1127,7 @@
         <w:rPr>
           <w:rStyle w:val="VerbatimChar"/>
         </w:rPr>
-        <w:t xml:space="preserve">alpha(T) = [ 1 + kappa * ( 1 - sqrt( T / Tc ) ) ]^2</w:t>
+        <w:t xml:space="preserve">alpha(T) = [ 1 + kappa * ( 1 - sqrt( T / Tc ) ) ]^2  .......... (eq.14)</w:t>
       </w:r>
       <w:r>
         <w:br/>
@@ -1149,67 +1148,58 @@
         <w:rPr>
           <w:rStyle w:val="VerbatimChar"/>
         </w:rPr>
-        <w:t xml:space="preserve">A       = 0.45724 * (R_bar^2 * Tc^2 / Pc) * alpha(T) * P / (R_bar*T)^2</w:t>
-      </w:r>
-      <w:r>
-        <w:br/>
-      </w:r>
-      <w:r>
-        <w:rPr>
-          <w:rStyle w:val="VerbatimChar"/>
-        </w:rPr>
-        <w:t xml:space="preserve">B       = 0.07780 * (R_bar * Tc / Pc)      * P / (R_bar*T)</w:t>
-      </w:r>
-      <w:r>
-        <w:br/>
-      </w:r>
-      <w:r>
-        <w:br/>
-      </w:r>
-      <w:r>
-        <w:rPr>
-          <w:rStyle w:val="VerbatimChar"/>
-        </w:rPr>
-        <w:t xml:space="preserve">Z_vapor  = 1 + B + A*B/(3 + 2*B)</w:t>
-      </w:r>
-      <w:r>
-        <w:br/>
-      </w:r>
-      <w:r>
-        <w:rPr>
-          <w:rStyle w:val="VerbatimChar"/>
-        </w:rPr>
-        <w:t xml:space="preserve">Z_liquid =     B + A*B/(2 + 3*B)</w:t>
-      </w:r>
-      <w:r>
-        <w:br/>
-      </w:r>
-      <w:r>
-        <w:br/>
-      </w:r>
-      <w:r>
-        <w:rPr>
-          <w:rStyle w:val="VerbatimChar"/>
-        </w:rPr>
-        <w:t xml:space="preserve">H_ideal(T) = integral Cp(T) dT from T_ref to T     ; Cp per MMMMMM.gms (polynomial or cp_avg)</w:t>
-      </w:r>
-      <w:r>
-        <w:br/>
-      </w:r>
-      <w:r>
-        <w:rPr>
-          <w:rStyle w:val="VerbatimChar"/>
-        </w:rPr>
-        <w:t xml:space="preserve">H_dep(T,P,Z) = R_spec * T * ( Z - 1 )              ; robust departure form</w:t>
-      </w:r>
-      <w:r>
-        <w:br/>
-      </w:r>
-      <w:r>
-        <w:rPr>
-          <w:rStyle w:val="VerbatimChar"/>
-        </w:rPr>
-        <w:t xml:space="preserve">H(T,P) = H_ideal(T) + H_dep(T,P,Z)</w:t>
+        <w:t xml:space="preserve">A = 0.45724 * (R_bar^2 * Tc^2 / Pc) * alpha(T) * P / (R_bar*T)^2  .......... (eq.15a)</w:t>
+      </w:r>
+      <w:r>
+        <w:br/>
+      </w:r>
+      <w:r>
+        <w:rPr>
+          <w:rStyle w:val="VerbatimChar"/>
+        </w:rPr>
+        <w:t xml:space="preserve">B = 0.07780 * (R_bar * Tc / Pc)      * P / (R_bar*T)               .......... (eq.15b)</w:t>
+      </w:r>
+      <w:r>
+        <w:br/>
+      </w:r>
+      <w:r>
+        <w:br/>
+      </w:r>
+      <w:r>
+        <w:rPr>
+          <w:rStyle w:val="VerbatimChar"/>
+        </w:rPr>
+        <w:t xml:space="preserve">Z_vapor  = 1 + B + A*B/(3 + 2*B) ; Z_liquid = B + A*B/(2 + 3*B)    .......... (eq.16)</w:t>
+      </w:r>
+      <w:r>
+        <w:br/>
+      </w:r>
+      <w:r>
+        <w:br/>
+      </w:r>
+      <w:r>
+        <w:rPr>
+          <w:rStyle w:val="VerbatimChar"/>
+        </w:rPr>
+        <w:t xml:space="preserve">H_ideal(T) = integral Cp(T) dT from T_ref to T</w:t>
+      </w:r>
+      <w:r>
+        <w:br/>
+      </w:r>
+      <w:r>
+        <w:rPr>
+          <w:rStyle w:val="VerbatimChar"/>
+        </w:rPr>
+        <w:t xml:space="preserve">H_dep(T,P,Z) = R_spec * T * ( Z - 1 )</w:t>
+      </w:r>
+      <w:r>
+        <w:br/>
+      </w:r>
+      <w:r>
+        <w:rPr>
+          <w:rStyle w:val="VerbatimChar"/>
+        </w:rPr>
+        <w:t xml:space="preserve">H(T,P) = H_ideal(T) + H_dep(T,P,Z)                                 .......... (eq.17)</w:t>
       </w:r>
     </w:p>
     <w:p>
@@ -1316,7 +1306,7 @@
         <w:rPr>
           <w:rStyle w:val="VerbatimChar"/>
         </w:rPr>
-        <w:t xml:space="preserve">Maximize  J = W_net - lambda_mass * m_wf - lambda_press * P(3) - lambda_env * EnvPenalty(fluid)</w:t>
+        <w:t xml:space="preserve">Maximize  J = W_net - lambda_mass * m_wf - lambda_press * P(3)    .......... (eq.18)</w:t>
       </w:r>
     </w:p>
     <w:p>
@@ -1342,7 +1332,7 @@
         <w:t xml:space="preserve"> </w:t>
       </w:r>
       <w:r>
-        <w:t xml:space="preserve">- Present tabulated results for A and B: W_pump, W_turb, W_net, m_wf, selected fluid, key temperatures/pressures. For B, include Q_recup and internal pinch.</w:t>
+        <w:t xml:space="preserve">- Present tabulated results for A and B: W_pump, W_turb, W_net, m_wf, key temperatures/pressures. For B, include Q_recup and internal pinch.</w:t>
       </w:r>
       <w:r>
         <w:t xml:space="preserve"> </w:t>

</xml_diff>

<commit_message>
Rewrite sections in first-person academic tone; remove explicit file/DB mentions; regenerate DOCX
</commit_message>
<xml_diff>
--- a/paper/Problem_Statement_and_Formulation.docx
+++ b/paper/Problem_Statement_and_Formulation.docx
@@ -2,13 +2,13 @@
 <file path=word/document.xml><?xml version="1.0" encoding="utf-8"?>
 <w:document xmlns:w="http://schemas.openxmlformats.org/wordprocessingml/2006/main" xmlns:m="http://schemas.openxmlformats.org/officeDocument/2006/math" xmlns:r="http://schemas.openxmlformats.org/officeDocument/2006/relationships" xmlns:o="urn:schemas-microsoft-com:office:office" xmlns:v="urn:schemas-microsoft-com:vml" xmlns:w10="urn:schemas-microsoft-com:office:word" xmlns:a="http://schemas.openxmlformats.org/drawingml/2006/main" xmlns:pic="http://schemas.openxmlformats.org/drawingml/2006/picture" xmlns:wp="http://schemas.openxmlformats.org/drawingml/2006/wordprocessingDrawing">
   <w:body>
-    <w:bookmarkStart w:id="22" w:name="X34269ddd92806cee92dcd7c2bd7f72332095611"/>
+    <w:bookmarkStart w:id="22" w:name="Xbecbcc37c486949a058a9903ed7104cb72c40f4"/>
     <w:p>
       <w:pPr>
         <w:pStyle w:val="Heading1"/>
       </w:pPr>
       <w:r>
-        <w:t xml:space="preserve">Problem Statement and Problem Formulation (EO GAMS, PR EOS + Kamath)</w:t>
+        <w:t xml:space="preserve">Problem Statement and Problem Formulation (Equation-Oriented, PR EOS + Kamath)</w:t>
       </w:r>
     </w:p>
     <w:bookmarkStart w:id="20" w:name="problem-statement-1000-words"/>
@@ -31,31 +31,7 @@
         <w:t xml:space="preserve"> </w:t>
       </w:r>
       <w:r>
-        <w:t xml:space="preserve">- Convert low- to medium-grade waste heat into electricity using an Organic Rankine Cycle (ORC) under industrially realistic constraints, and formulate the optimization in an equation-oriented (EO) manner suitable for direct solution in GAMS.</w:t>
-      </w:r>
-      <w:r>
-        <w:t xml:space="preserve"> </w:t>
-      </w:r>
-      <w:r>
-        <w:t xml:space="preserve">- Implementation reference: the EO model is implemented in the GAMS file</w:t>
-      </w:r>
-      <w:r>
-        <w:t xml:space="preserve"> </w:t>
-      </w:r>
-      <w:r>
-        <w:t xml:space="preserve">“</w:t>
-      </w:r>
-      <w:r>
-        <w:t xml:space="preserve">MMMMMM.gms</w:t>
-      </w:r>
-      <w:r>
-        <w:t xml:space="preserve">”</w:t>
-      </w:r>
-      <w:r>
-        <w:t xml:space="preserve"> </w:t>
-      </w:r>
-      <w:r>
-        <w:t xml:space="preserve">(all symbols and equations below follow the same naming convention in that file).</w:t>
+        <w:t xml:space="preserve">- We aim to convert low- to medium-grade waste heat into electricity using an Organic Rankine Cycle (ORC) under industrially realistic constraints, and to formulate the optimization in an equation-oriented (EO) manner suitable for rigorous solution.</w:t>
       </w:r>
     </w:p>
     <w:p>
@@ -622,19 +598,13 @@
         <w:pStyle w:val="BodyText"/>
       </w:pPr>
       <w:r>
-        <w:t xml:space="preserve">Working-fluid properties in MMMMMM.gms (no external database)</w:t>
-      </w:r>
-      <w:r>
-        <w:t xml:space="preserve"> </w:t>
-      </w:r>
-      <w:r>
-        <w:t xml:space="preserve">- The model uses a single, fixed working fluid. Its properties (Tc, Pc, omega, MW) are defined as constants in MMMMMM.gms.</w:t>
-      </w:r>
-      <w:r>
-        <w:t xml:space="preserve"> </w:t>
-      </w:r>
-      <w:r>
-        <w:t xml:space="preserve">- Heat-capacity treatment follows the code: either Cp(T) coefficients are embedded, or a constant cp_avg is used. The report aligns with that choice and does not assume database screening.</w:t>
+        <w:t xml:space="preserve">Working-fluid properties (single-fluid model)</w:t>
+      </w:r>
+      <w:r>
+        <w:t xml:space="preserve"> </w:t>
+      </w:r>
+      <w:r>
+        <w:t xml:space="preserve">- We consider a single, fixed working fluid. Its thermophysical constants (Tc, Pc, omega, MW) are treated as known. Heat-capacity treatment follows the model: either Cp(T) coefficients are used, or a constant cp_avg is adopted. No fluid screening is assumed in this report.</w:t>
       </w:r>
     </w:p>
     <w:p>
@@ -642,7 +612,7 @@
         <w:pStyle w:val="BodyText"/>
       </w:pPr>
       <w:r>
-        <w:t xml:space="preserve">Decision levers (mapped 1:1 to MMMMMM.gms)</w:t>
+        <w:t xml:space="preserve">Decision levers</w:t>
       </w:r>
       <w:r>
         <w:t xml:space="preserve"> </w:t>
@@ -680,7 +650,7 @@
         <w:t xml:space="preserve"> </w:t>
       </w:r>
       <w:r>
-        <w:t xml:space="preserve">- Optionally explore trade-offs (e.g., operating conservatism or environmental preference) with a multi-objective extension.</w:t>
+        <w:t xml:space="preserve">- Optionally explore trade-offs (e.g., operating conservatism) with a composite objective.</w:t>
       </w:r>
     </w:p>
     <w:p>
@@ -694,7 +664,7 @@
         <w:t xml:space="preserve"> </w:t>
       </w:r>
       <w:r>
-        <w:t xml:space="preserve">- Property calculations use the Peng–Robinson (PR) equation of state. A stable cubic-root selection consistent with liquid/vapor phases (Kamath-compatible handling) provides compressibility Z and departure functions. Ideal-gas enthalpy uses the same approach as MMMMMM.gms: Cp(T) polynomials if present in the file, otherwise a constant cp_avg. Total enthalpy is H = H_ideal(T) + H_departure(T,P,Z).</w:t>
+        <w:t xml:space="preserve">- Property calculations use the Peng–Robinson (PR) equation of state. A stable cubic-root selection consistent with liquid/vapor phases (Kamath-compatible handling) provides compressibility Z and departure functions. Ideal-gas enthalpy uses the same approach as the model code: Cp(T) polynomials if present, otherwise a constant cp_avg. Total enthalpy is H = H_ideal(T) + H_departure(T,P,Z).</w:t>
       </w:r>
     </w:p>
     <w:p>
@@ -708,7 +678,7 @@
         <w:t xml:space="preserve"> </w:t>
       </w:r>
       <w:r>
-        <w:t xml:space="preserve">- Steady state; single working fluid per run; negligible heat losses outside modeled exchangers; pressure drops lumped into equipment where applicable.</w:t>
+        <w:t xml:space="preserve">- Steady state; single working fluid per case; negligible heat losses outside modeled exchangers; pressure drops lumped into equipment where applicable.</w:t>
       </w:r>
       <w:r>
         <w:t xml:space="preserve"> </w:t>
@@ -734,7 +704,7 @@
         <w:t xml:space="preserve"> </w:t>
       </w:r>
       <w:r>
-        <w:t xml:space="preserve">- Net power W_net, thermal efficiency, specific work, working-fluid mass flow, high/low pressures, state temperatures, and (for Configuration B) recuperator duty and internal pinch. (No fluid selection is reported because the model uses a single fixed fluid.)</w:t>
+        <w:t xml:space="preserve">- Net power W_net, thermal efficiency, specific work, working-fluid mass flow, high/low pressures, state temperatures, and (for Configuration B) recuperator duty and internal pinch.</w:t>
       </w:r>
     </w:p>
     <w:p>
@@ -748,13 +718,7 @@
         <w:t xml:space="preserve"> </w:t>
       </w:r>
       <w:r>
-        <w:t xml:space="preserve">- For fair EO–HYSYS comparisons, both models must use matched boundary conditions (source/sink), identical fluid identity and property package, and consistent unit systems. Differences in fluid choice, bounds, or property methods can materially change W_turb and W_net.</w:t>
-      </w:r>
-      <w:r>
-        <w:t xml:space="preserve"> </w:t>
-      </w:r>
-      <w:r>
-        <w:t xml:space="preserve">- Practical tip: when reporting or debugging, cite values from MMMMMM.gms run logs (W_turb, W_pump, W_net, Q_evap) to ensure consistency with this section.</w:t>
+        <w:t xml:space="preserve">- For fair comparisons against flowsheet simulations, matched boundary conditions (source/sink), identical fluid identity and property package, and consistent unit systems are required. Differences in fluid choice, bounds, or property methods can materially change W_turb and W_net.</w:t>
       </w:r>
     </w:p>
     <w:bookmarkEnd w:id="20"/>
@@ -778,7 +742,7 @@
         <w:t xml:space="preserve"> </w:t>
       </w:r>
       <w:r>
-        <w:t xml:space="preserve">- Use a four-state numbering for the simple cycle:</w:t>
+        <w:t xml:space="preserve">- We use a four-state numbering for the simple cycle:</w:t>
       </w:r>
       <w:r>
         <w:t xml:space="preserve"> </w:t>
@@ -808,7 +772,7 @@
         <w:t xml:space="preserve"> </w:t>
       </w:r>
       <w:r>
-        <w:t xml:space="preserve">- For the recuperated cycle, add states:</w:t>
+        <w:t xml:space="preserve">- For the recuperated cycle, we add two states:</w:t>
       </w:r>
       <w:r>
         <w:t xml:space="preserve"> </w:t>
@@ -828,7 +792,7 @@
         <w:pStyle w:val="BodyText"/>
       </w:pPr>
       <w:r>
-        <w:t xml:space="preserve">Decision variables (as declared in MMMMMM.gms)</w:t>
+        <w:t xml:space="preserve">Decision variables</w:t>
       </w:r>
       <w:r>
         <w:t xml:space="preserve"> </w:t>
@@ -866,6 +830,98 @@
           <w:rStyle w:val="VerbatimChar"/>
         </w:rPr>
         <w:t xml:space="preserve">W_net = eta_gen * ( W_turb - W_pump )   .......... (eq. 1)</w:t>
+      </w:r>
+    </w:p>
+    <w:p>
+      <w:pPr>
+        <w:pStyle w:val="FirstParagraph"/>
+      </w:pPr>
+      <w:r>
+        <w:t xml:space="preserve">Energy balances and duties</w:t>
+      </w:r>
+    </w:p>
+    <w:p>
+      <w:pPr>
+        <w:pStyle w:val="SourceCode"/>
+      </w:pPr>
+      <w:r>
+        <w:rPr>
+          <w:rStyle w:val="VerbatimChar"/>
+        </w:rPr>
+        <w:t xml:space="preserve">Q_evap  = m_wf * ( H(3) - H(2) )        ; simple A   .......... (eq. 2A)</w:t>
+      </w:r>
+      <w:r>
+        <w:br/>
+      </w:r>
+      <w:r>
+        <w:rPr>
+          <w:rStyle w:val="VerbatimChar"/>
+        </w:rPr>
+        <w:t xml:space="preserve">Q_evap  = m_wf * ( H(3) - H(6) )        ; recup.  B   .......... (eq. 2B)</w:t>
+      </w:r>
+      <w:r>
+        <w:br/>
+      </w:r>
+      <w:r>
+        <w:rPr>
+          <w:rStyle w:val="VerbatimChar"/>
+        </w:rPr>
+        <w:t xml:space="preserve">W_turb  = m_wf * ( H(3) - H(4) )                      .......... (eq. 3)</w:t>
+      </w:r>
+      <w:r>
+        <w:br/>
+      </w:r>
+      <w:r>
+        <w:rPr>
+          <w:rStyle w:val="VerbatimChar"/>
+        </w:rPr>
+        <w:t xml:space="preserve">W_pump  = m_wf * ( H(2) - H(1) )                      .......... (eq. 4)</w:t>
+      </w:r>
+      <w:r>
+        <w:br/>
+      </w:r>
+      <w:r>
+        <w:br/>
+      </w:r>
+      <w:r>
+        <w:rPr>
+          <w:rStyle w:val="VerbatimChar"/>
+        </w:rPr>
+        <w:t xml:space="preserve">m_hot * Cp_water * ( T_hw_in - T_hw_out ) &gt;= Q_evap   .......... (eq. 5)</w:t>
+      </w:r>
+    </w:p>
+    <w:p>
+      <w:pPr>
+        <w:pStyle w:val="FirstParagraph"/>
+      </w:pPr>
+      <w:r>
+        <w:t xml:space="preserve">Isentropic relations (engineering form)</w:t>
+      </w:r>
+      <w:r>
+        <w:t xml:space="preserve"> </w:t>
+      </w:r>
+      <w:r>
+        <w:t xml:space="preserve">- Turbine (3 -&gt; 4):</w:t>
+      </w:r>
+    </w:p>
+    <w:p>
+      <w:pPr>
+        <w:pStyle w:val="SourceCode"/>
+      </w:pPr>
+      <w:r>
+        <w:rPr>
+          <w:rStyle w:val="VerbatimChar"/>
+        </w:rPr>
+        <w:t xml:space="preserve">T4s = T3 * ( P4 / P3 )^((k3 - 1)/k3)     ; polytropic approx.</w:t>
+      </w:r>
+      <w:r>
+        <w:br/>
+      </w:r>
+      <w:r>
+        <w:rPr>
+          <w:rStyle w:val="VerbatimChar"/>
+        </w:rPr>
+        <w:t xml:space="preserve">T4  = T3 - eta_turb * ( T3 - T4s )       .......... (eq. 6)</w:t>
       </w:r>
     </w:p>
     <w:p>
@@ -877,15 +933,7 @@
         </w:numPr>
       </w:pPr>
       <w:r>
-        <w:t xml:space="preserve">This objective is coded as the net power equation in MMMMMM.gms (see NET POWER block).</w:t>
-      </w:r>
-    </w:p>
-    <w:p>
-      <w:pPr>
-        <w:pStyle w:val="FirstParagraph"/>
-      </w:pPr>
-      <w:r>
-        <w:t xml:space="preserve">Energy balances and duties (equation names in MMMMMM.gms mirror these relations)</w:t>
+        <w:t xml:space="preserve">Pump (1 -&gt; 2):</w:t>
       </w:r>
     </w:p>
     <w:p>
@@ -896,80 +944,16 @@
         <w:rPr>
           <w:rStyle w:val="VerbatimChar"/>
         </w:rPr>
-        <w:t xml:space="preserve">Q_evap  = m_wf * ( H(3) - H(2) )        ; simple A   .......... (eq. 2A)</w:t>
-      </w:r>
-      <w:r>
-        <w:br/>
-      </w:r>
-      <w:r>
-        <w:rPr>
-          <w:rStyle w:val="VerbatimChar"/>
-        </w:rPr>
-        <w:t xml:space="preserve">Q_evap  = m_wf * ( H(3) - H(6) )        ; recup.  B   .......... (eq. 2B)</w:t>
-      </w:r>
-      <w:r>
-        <w:br/>
-      </w:r>
-      <w:r>
-        <w:rPr>
-          <w:rStyle w:val="VerbatimChar"/>
-        </w:rPr>
-        <w:t xml:space="preserve">W_turb  = m_wf * ( H(3) - H(4) )                      .......... (eq. 3)</w:t>
-      </w:r>
-      <w:r>
-        <w:br/>
-      </w:r>
-      <w:r>
-        <w:rPr>
-          <w:rStyle w:val="VerbatimChar"/>
-        </w:rPr>
-        <w:t xml:space="preserve">W_pump  = m_wf * ( H(2) - H(1) )                      .......... (eq. 4)</w:t>
-      </w:r>
-      <w:r>
-        <w:br/>
-      </w:r>
-      <w:r>
-        <w:br/>
-      </w:r>
-      <w:r>
-        <w:rPr>
-          <w:rStyle w:val="VerbatimChar"/>
-        </w:rPr>
-        <w:t xml:space="preserve">m_hot * Cp_water * ( T_hw_in - T_hw_out ) &gt;= Q_evap   .......... (eq. 5)</w:t>
-      </w:r>
-    </w:p>
-    <w:p>
-      <w:pPr>
-        <w:pStyle w:val="FirstParagraph"/>
-      </w:pPr>
-      <w:r>
-        <w:t xml:space="preserve">Isentropic relations (engineering form)</w:t>
-      </w:r>
-      <w:r>
-        <w:t xml:space="preserve"> </w:t>
-      </w:r>
-      <w:r>
-        <w:t xml:space="preserve">- Turbine (3 -&gt; 4):</w:t>
-      </w:r>
-    </w:p>
-    <w:p>
-      <w:pPr>
-        <w:pStyle w:val="SourceCode"/>
-      </w:pPr>
-      <w:r>
-        <w:rPr>
-          <w:rStyle w:val="VerbatimChar"/>
-        </w:rPr>
-        <w:t xml:space="preserve">T4s = T3 * ( P4 / P3 )^((k3 - 1)/k3)     ; polytropic approx.</w:t>
-      </w:r>
-      <w:r>
-        <w:br/>
-      </w:r>
-      <w:r>
-        <w:rPr>
-          <w:rStyle w:val="VerbatimChar"/>
-        </w:rPr>
-        <w:t xml:space="preserve">T4  = T3 - eta_turb * ( T3 - T4s )       .......... (eq. 6)</w:t>
+        <w:t xml:space="preserve">T2s = T1 * ( P2 / P1 )^((k1 - 1)/k1)</w:t>
+      </w:r>
+      <w:r>
+        <w:br/>
+      </w:r>
+      <w:r>
+        <w:rPr>
+          <w:rStyle w:val="VerbatimChar"/>
+        </w:rPr>
+        <w:t xml:space="preserve">T2  = T1 + ( T2s - T1 ) / eta_pump       .......... (eq. 7)</w:t>
       </w:r>
     </w:p>
     <w:p>
@@ -981,7 +965,27 @@
         </w:numPr>
       </w:pPr>
       <w:r>
-        <w:t xml:space="preserve">Pump (1 -&gt; 2):</w:t>
+        <w:t xml:space="preserve">Here k = cp / (cp - R_spec) and cp(T) is obtained from the derivative of H_ideal(T).</w:t>
+      </w:r>
+    </w:p>
+    <w:p>
+      <w:pPr>
+        <w:pStyle w:val="Compact"/>
+        <w:numPr>
+          <w:ilvl w:val="0"/>
+          <w:numId w:val="1002"/>
+        </w:numPr>
+      </w:pPr>
+      <w:r>
+        <w:t xml:space="preserve">Note: A full PR-based isentropic step would use s-const constraints; the above is a robust approximation that preserves units and trends without introducing additional differential relations.</w:t>
+      </w:r>
+    </w:p>
+    <w:p>
+      <w:pPr>
+        <w:pStyle w:val="FirstParagraph"/>
+      </w:pPr>
+      <w:r>
+        <w:t xml:space="preserve">Heat-transfer and pressure-structure constraints</w:t>
       </w:r>
     </w:p>
     <w:p>
@@ -992,16 +996,162 @@
         <w:rPr>
           <w:rStyle w:val="VerbatimChar"/>
         </w:rPr>
-        <w:t xml:space="preserve">T2s = T1 * ( P2 / P1 )^((k1 - 1)/k1)</w:t>
-      </w:r>
-      <w:r>
-        <w:br/>
-      </w:r>
-      <w:r>
-        <w:rPr>
-          <w:rStyle w:val="VerbatimChar"/>
-        </w:rPr>
-        <w:t xml:space="preserve">T2  = T1 + ( T2s - T1 ) / eta_pump       .......... (eq. 7)</w:t>
+        <w:t xml:space="preserve">T(3) &lt;= T_hw_in - dT_pinch               ; evaporator pinch  .......... (eq. 8)</w:t>
+      </w:r>
+      <w:r>
+        <w:br/>
+      </w:r>
+      <w:r>
+        <w:rPr>
+          <w:rStyle w:val="VerbatimChar"/>
+        </w:rPr>
+        <w:t xml:space="preserve">T(1) &gt;= T_cond + dT_approach             ; condenser approach .......... (eq. 9)</w:t>
+      </w:r>
+      <w:r>
+        <w:br/>
+      </w:r>
+      <w:r>
+        <w:rPr>
+          <w:rStyle w:val="VerbatimChar"/>
+        </w:rPr>
+        <w:t xml:space="preserve">P(2) =  P(3)                             ; high pressure      .......... (eq.10)</w:t>
+      </w:r>
+      <w:r>
+        <w:br/>
+      </w:r>
+      <w:r>
+        <w:rPr>
+          <w:rStyle w:val="VerbatimChar"/>
+        </w:rPr>
+        <w:t xml:space="preserve">P(1) =  P(4)                             ; low pressure       .......... (eq.10)</w:t>
+      </w:r>
+      <w:r>
+        <w:br/>
+      </w:r>
+      <w:r>
+        <w:rPr>
+          <w:rStyle w:val="VerbatimChar"/>
+        </w:rPr>
+        <w:t xml:space="preserve">P(3) &lt;= alpha_pc * Pc                    ; critical-pressure  .......... (eq.11)</w:t>
+      </w:r>
+    </w:p>
+    <w:p>
+      <w:pPr>
+        <w:pStyle w:val="FirstParagraph"/>
+      </w:pPr>
+      <w:r>
+        <w:t xml:space="preserve">Recuperator constraints (Configuration B)</w:t>
+      </w:r>
+    </w:p>
+    <w:p>
+      <w:pPr>
+        <w:pStyle w:val="SourceCode"/>
+      </w:pPr>
+      <w:r>
+        <w:rPr>
+          <w:rStyle w:val="VerbatimChar"/>
+        </w:rPr>
+        <w:t xml:space="preserve">m_wf * ( H(4) - H(5) ) = m_wf * ( H(6) - H(2) )      .......... (eq.12)</w:t>
+      </w:r>
+      <w:r>
+        <w:br/>
+      </w:r>
+      <w:r>
+        <w:rPr>
+          <w:rStyle w:val="VerbatimChar"/>
+        </w:rPr>
+        <w:t xml:space="preserve">T(4) - T(6) &gt;= dT_recup  ;  T(5) - T(2) &gt;= dT_recup   .......... (eq.13)</w:t>
+      </w:r>
+    </w:p>
+    <w:p>
+      <w:pPr>
+        <w:pStyle w:val="FirstParagraph"/>
+      </w:pPr>
+      <w:r>
+        <w:t xml:space="preserve">Thermodynamics: PR EOS and enthalpy model</w:t>
+      </w:r>
+    </w:p>
+    <w:p>
+      <w:pPr>
+        <w:pStyle w:val="SourceCode"/>
+      </w:pPr>
+      <w:r>
+        <w:rPr>
+          <w:rStyle w:val="VerbatimChar"/>
+        </w:rPr>
+        <w:t xml:space="preserve">alpha(T) = [ 1 + kappa * ( 1 - sqrt( T / Tc ) ) ]^2  .......... (eq.14)</w:t>
+      </w:r>
+      <w:r>
+        <w:br/>
+      </w:r>
+      <w:r>
+        <w:rPr>
+          <w:rStyle w:val="VerbatimChar"/>
+        </w:rPr>
+        <w:t xml:space="preserve">kappa    = 0.37464 + 1.54226*omega - 0.26992*omega^2</w:t>
+      </w:r>
+      <w:r>
+        <w:br/>
+      </w:r>
+      <w:r>
+        <w:br/>
+      </w:r>
+      <w:r>
+        <w:rPr>
+          <w:rStyle w:val="VerbatimChar"/>
+        </w:rPr>
+        <w:t xml:space="preserve">A = 0.45724 * (R_bar^2 * Tc^2 / Pc) * alpha(T) * P / (R_bar*T)^2  .......... (eq.15a)</w:t>
+      </w:r>
+      <w:r>
+        <w:br/>
+      </w:r>
+      <w:r>
+        <w:rPr>
+          <w:rStyle w:val="VerbatimChar"/>
+        </w:rPr>
+        <w:t xml:space="preserve">B = 0.07780 * (R_bar * Tc / Pc)      * P / (R_bar*T)               .......... (eq.15b)</w:t>
+      </w:r>
+      <w:r>
+        <w:br/>
+      </w:r>
+      <w:r>
+        <w:br/>
+      </w:r>
+      <w:r>
+        <w:rPr>
+          <w:rStyle w:val="VerbatimChar"/>
+        </w:rPr>
+        <w:t xml:space="preserve">Z_vapor  = 1 + B + A*B/(3 + 2*B) ; Z_liquid = B + A*B/(2 + 3*B)    .......... (eq.16)</w:t>
+      </w:r>
+      <w:r>
+        <w:br/>
+      </w:r>
+      <w:r>
+        <w:br/>
+      </w:r>
+      <w:r>
+        <w:rPr>
+          <w:rStyle w:val="VerbatimChar"/>
+        </w:rPr>
+        <w:t xml:space="preserve">H_ideal(T) = integral Cp(T) dT from T_ref to T</w:t>
+      </w:r>
+      <w:r>
+        <w:br/>
+      </w:r>
+      <w:r>
+        <w:rPr>
+          <w:rStyle w:val="VerbatimChar"/>
+        </w:rPr>
+        <w:t xml:space="preserve">H_dep(T,P,Z) = R_spec * T * ( Z - 1 )</w:t>
+      </w:r>
+      <w:r>
+        <w:br/>
+      </w:r>
+      <w:r>
+        <w:rPr>
+          <w:rStyle w:val="VerbatimChar"/>
+        </w:rPr>
+        <w:t xml:space="preserve">H(T,P) = H_ideal(T) + H_dep(T,P,Z)                                 .......... (eq.17)</w:t>
       </w:r>
     </w:p>
     <w:p>
@@ -1013,7 +1163,7 @@
         </w:numPr>
       </w:pPr>
       <w:r>
-        <w:t xml:space="preserve">Here k = cp / (cp - R_spec) and cp(T) is obtained from the derivative of H_ideal(T).</w:t>
+        <w:t xml:space="preserve">Phase consistency: use Z_liquid downstream of condenser/pump, Z_vapor downstream of evaporator/turbine.</w:t>
       </w:r>
     </w:p>
     <w:p>
@@ -1025,7 +1175,7 @@
         </w:numPr>
       </w:pPr>
       <w:r>
-        <w:t xml:space="preserve">Note: A full PR-based isentropic step would use s-const constraints; the above is a robust approximation that preserves units and trends without introducing additional differential relations.</w:t>
+        <w:t xml:space="preserve">Units: H in kJ/kg, m_wf in kg/s, hence powers in kW by construction.</w:t>
       </w:r>
     </w:p>
     <w:p>
@@ -1033,7 +1183,7 @@
         <w:pStyle w:val="FirstParagraph"/>
       </w:pPr>
       <w:r>
-        <w:t xml:space="preserve">Heat-transfer and pressure-structure constraints</w:t>
+        <w:t xml:space="preserve">Variable bounds (illustrative)</w:t>
       </w:r>
     </w:p>
     <w:p>
@@ -1044,43 +1194,52 @@
         <w:rPr>
           <w:rStyle w:val="VerbatimChar"/>
         </w:rPr>
-        <w:t xml:space="preserve">T(3) &lt;= T_hw_in - dT_pinch               ; evaporator pinch  .......... (eq. 8)</w:t>
-      </w:r>
-      <w:r>
-        <w:br/>
-      </w:r>
-      <w:r>
-        <w:rPr>
-          <w:rStyle w:val="VerbatimChar"/>
-        </w:rPr>
-        <w:t xml:space="preserve">T(1) &gt;= T_cond + dT_approach             ; condenser approach .......... (eq. 9)</w:t>
-      </w:r>
-      <w:r>
-        <w:br/>
-      </w:r>
-      <w:r>
-        <w:rPr>
-          <w:rStyle w:val="VerbatimChar"/>
-        </w:rPr>
-        <w:t xml:space="preserve">P(2) =  P(3)                             ; high pressure      .......... (eq.10)</w:t>
-      </w:r>
-      <w:r>
-        <w:br/>
-      </w:r>
-      <w:r>
-        <w:rPr>
-          <w:rStyle w:val="VerbatimChar"/>
-        </w:rPr>
-        <w:t xml:space="preserve">P(1) =  P(4)                             ; low pressure       .......... (eq.10)</w:t>
-      </w:r>
-      <w:r>
-        <w:br/>
-      </w:r>
-      <w:r>
-        <w:rPr>
-          <w:rStyle w:val="VerbatimChar"/>
-        </w:rPr>
-        <w:t xml:space="preserve">P(3) &lt;= alpha_pc * Pc                    ; critical-pressure  .......... (eq.11)</w:t>
+        <w:t xml:space="preserve">300 &lt;= T(1) &lt;= 370     ; K</w:t>
+      </w:r>
+      <w:r>
+        <w:br/>
+      </w:r>
+      <w:r>
+        <w:rPr>
+          <w:rStyle w:val="VerbatimChar"/>
+        </w:rPr>
+        <w:t xml:space="preserve">300 &lt;= T(2) &lt;= 390</w:t>
+      </w:r>
+      <w:r>
+        <w:br/>
+      </w:r>
+      <w:r>
+        <w:rPr>
+          <w:rStyle w:val="VerbatimChar"/>
+        </w:rPr>
+        <w:t xml:space="preserve">360 &lt;= T(3) &lt;= T_hw_in - dT_pinch</w:t>
+      </w:r>
+      <w:r>
+        <w:br/>
+      </w:r>
+      <w:r>
+        <w:rPr>
+          <w:rStyle w:val="VerbatimChar"/>
+        </w:rPr>
+        <w:t xml:space="preserve">300 &lt;= T(4) &lt;= 420</w:t>
+      </w:r>
+      <w:r>
+        <w:br/>
+      </w:r>
+      <w:r>
+        <w:rPr>
+          <w:rStyle w:val="VerbatimChar"/>
+        </w:rPr>
+        <w:t xml:space="preserve">1   &lt;= P(s) &lt;= 0.75*Pc ; bar</w:t>
+      </w:r>
+      <w:r>
+        <w:br/>
+      </w:r>
+      <w:r>
+        <w:rPr>
+          <w:rStyle w:val="VerbatimChar"/>
+        </w:rPr>
+        <w:t xml:space="preserve">1   &lt;= m_wf &lt;= 120     ; kg/s</w:t>
       </w:r>
     </w:p>
     <w:p>
@@ -1088,7 +1247,7 @@
         <w:pStyle w:val="FirstParagraph"/>
       </w:pPr>
       <w:r>
-        <w:t xml:space="preserve">Recuperator constraints (Configuration B)</w:t>
+        <w:t xml:space="preserve">Optional multi-objective extension</w:t>
       </w:r>
     </w:p>
     <w:p>
@@ -1099,107 +1258,7 @@
         <w:rPr>
           <w:rStyle w:val="VerbatimChar"/>
         </w:rPr>
-        <w:t xml:space="preserve">m_wf * ( H(4) - H(5) ) = m_wf * ( H(6) - H(2) )      .......... (eq.12)</w:t>
-      </w:r>
-      <w:r>
-        <w:br/>
-      </w:r>
-      <w:r>
-        <w:rPr>
-          <w:rStyle w:val="VerbatimChar"/>
-        </w:rPr>
-        <w:t xml:space="preserve">T(4) - T(6) &gt;= dT_recup  ;  T(5) - T(2) &gt;= dT_recup   .......... (eq.13)</w:t>
-      </w:r>
-    </w:p>
-    <w:p>
-      <w:pPr>
-        <w:pStyle w:val="FirstParagraph"/>
-      </w:pPr>
-      <w:r>
-        <w:t xml:space="preserve">Thermodynamics: PR EOS and enthalpy model</w:t>
-      </w:r>
-    </w:p>
-    <w:p>
-      <w:pPr>
-        <w:pStyle w:val="SourceCode"/>
-      </w:pPr>
-      <w:r>
-        <w:rPr>
-          <w:rStyle w:val="VerbatimChar"/>
-        </w:rPr>
-        <w:t xml:space="preserve">alpha(T) = [ 1 + kappa * ( 1 - sqrt( T / Tc ) ) ]^2  .......... (eq.14)</w:t>
-      </w:r>
-      <w:r>
-        <w:br/>
-      </w:r>
-      <w:r>
-        <w:rPr>
-          <w:rStyle w:val="VerbatimChar"/>
-        </w:rPr>
-        <w:t xml:space="preserve">kappa    = 0.37464 + 1.54226*omega - 0.26992*omega^2</w:t>
-      </w:r>
-      <w:r>
-        <w:br/>
-      </w:r>
-      <w:r>
-        <w:br/>
-      </w:r>
-      <w:r>
-        <w:rPr>
-          <w:rStyle w:val="VerbatimChar"/>
-        </w:rPr>
-        <w:t xml:space="preserve">A = 0.45724 * (R_bar^2 * Tc^2 / Pc) * alpha(T) * P / (R_bar*T)^2  .......... (eq.15a)</w:t>
-      </w:r>
-      <w:r>
-        <w:br/>
-      </w:r>
-      <w:r>
-        <w:rPr>
-          <w:rStyle w:val="VerbatimChar"/>
-        </w:rPr>
-        <w:t xml:space="preserve">B = 0.07780 * (R_bar * Tc / Pc)      * P / (R_bar*T)               .......... (eq.15b)</w:t>
-      </w:r>
-      <w:r>
-        <w:br/>
-      </w:r>
-      <w:r>
-        <w:br/>
-      </w:r>
-      <w:r>
-        <w:rPr>
-          <w:rStyle w:val="VerbatimChar"/>
-        </w:rPr>
-        <w:t xml:space="preserve">Z_vapor  = 1 + B + A*B/(3 + 2*B) ; Z_liquid = B + A*B/(2 + 3*B)    .......... (eq.16)</w:t>
-      </w:r>
-      <w:r>
-        <w:br/>
-      </w:r>
-      <w:r>
-        <w:br/>
-      </w:r>
-      <w:r>
-        <w:rPr>
-          <w:rStyle w:val="VerbatimChar"/>
-        </w:rPr>
-        <w:t xml:space="preserve">H_ideal(T) = integral Cp(T) dT from T_ref to T</w:t>
-      </w:r>
-      <w:r>
-        <w:br/>
-      </w:r>
-      <w:r>
-        <w:rPr>
-          <w:rStyle w:val="VerbatimChar"/>
-        </w:rPr>
-        <w:t xml:space="preserve">H_dep(T,P,Z) = R_spec * T * ( Z - 1 )</w:t>
-      </w:r>
-      <w:r>
-        <w:br/>
-      </w:r>
-      <w:r>
-        <w:rPr>
-          <w:rStyle w:val="VerbatimChar"/>
-        </w:rPr>
-        <w:t xml:space="preserve">H(T,P) = H_ideal(T) + H_dep(T,P,Z)                                 .......... (eq.17)</w:t>
+        <w:t xml:space="preserve">Maximize  J = W_net - lambda_mass * m_wf - lambda_press * P(3)    .......... (eq.18)</w:t>
       </w:r>
     </w:p>
     <w:p>
@@ -1211,19 +1270,7 @@
         </w:numPr>
       </w:pPr>
       <w:r>
-        <w:t xml:space="preserve">Phase consistency: use Z_liquid downstream of condenser/pump, Z_vapor downstream of evaporator/turbine.</w:t>
-      </w:r>
-    </w:p>
-    <w:p>
-      <w:pPr>
-        <w:pStyle w:val="Compact"/>
-        <w:numPr>
-          <w:ilvl w:val="0"/>
-          <w:numId w:val="1004"/>
-        </w:numPr>
-      </w:pPr>
-      <w:r>
-        <w:t xml:space="preserve">Units: H in kJ/kg, m_wf in kg/s, hence powers in kW by construction.</w:t>
+        <w:t xml:space="preserve">Nonnegative weights encode preferences for lower flow (smaller equipment) and lower high-side pressure (operability/safety).</w:t>
       </w:r>
     </w:p>
     <w:p>
@@ -1231,114 +1278,13 @@
         <w:pStyle w:val="FirstParagraph"/>
       </w:pPr>
       <w:r>
-        <w:t xml:space="preserve">Variable bounds (illustrative; use the same ranges in MMMMMM.gms)</w:t>
-      </w:r>
-    </w:p>
-    <w:p>
-      <w:pPr>
-        <w:pStyle w:val="SourceCode"/>
-      </w:pPr>
-      <w:r>
-        <w:rPr>
-          <w:rStyle w:val="VerbatimChar"/>
-        </w:rPr>
-        <w:t xml:space="preserve">300 &lt;= T(1) &lt;= 370     ; K</w:t>
-      </w:r>
-      <w:r>
-        <w:br/>
-      </w:r>
-      <w:r>
-        <w:rPr>
-          <w:rStyle w:val="VerbatimChar"/>
-        </w:rPr>
-        <w:t xml:space="preserve">300 &lt;= T(2) &lt;= 390</w:t>
-      </w:r>
-      <w:r>
-        <w:br/>
-      </w:r>
-      <w:r>
-        <w:rPr>
-          <w:rStyle w:val="VerbatimChar"/>
-        </w:rPr>
-        <w:t xml:space="preserve">360 &lt;= T(3) &lt;= T_hw_in - dT_pinch</w:t>
-      </w:r>
-      <w:r>
-        <w:br/>
-      </w:r>
-      <w:r>
-        <w:rPr>
-          <w:rStyle w:val="VerbatimChar"/>
-        </w:rPr>
-        <w:t xml:space="preserve">300 &lt;= T(4) &lt;= 420</w:t>
-      </w:r>
-      <w:r>
-        <w:br/>
-      </w:r>
-      <w:r>
-        <w:rPr>
-          <w:rStyle w:val="VerbatimChar"/>
-        </w:rPr>
-        <w:t xml:space="preserve">1   &lt;= P(s) &lt;= 0.75*Pc ; bar</w:t>
-      </w:r>
-      <w:r>
-        <w:br/>
-      </w:r>
-      <w:r>
-        <w:rPr>
-          <w:rStyle w:val="VerbatimChar"/>
-        </w:rPr>
-        <w:t xml:space="preserve">1   &lt;= m_wf &lt;= 120     ; kg/s</w:t>
-      </w:r>
-    </w:p>
-    <w:p>
-      <w:pPr>
-        <w:pStyle w:val="FirstParagraph"/>
-      </w:pPr>
-      <w:r>
-        <w:t xml:space="preserve">Optional multi-objective extension</w:t>
-      </w:r>
-    </w:p>
-    <w:p>
-      <w:pPr>
-        <w:pStyle w:val="SourceCode"/>
-      </w:pPr>
-      <w:r>
-        <w:rPr>
-          <w:rStyle w:val="VerbatimChar"/>
-        </w:rPr>
-        <w:t xml:space="preserve">Maximize  J = W_net - lambda_mass * m_wf - lambda_press * P(3)    .......... (eq.18)</w:t>
-      </w:r>
-    </w:p>
-    <w:p>
-      <w:pPr>
-        <w:pStyle w:val="Compact"/>
-        <w:numPr>
-          <w:ilvl w:val="0"/>
-          <w:numId w:val="1005"/>
-        </w:numPr>
-      </w:pPr>
-      <w:r>
-        <w:t xml:space="preserve">Nonnegative weights encode preferences for lower flow (smaller equipment) and lower high-side pressure (operability/safety). If MMMMMM.gms does not include an environmental term (no fluid-switching), omit lambda_env.</w:t>
-      </w:r>
-    </w:p>
-    <w:p>
-      <w:pPr>
-        <w:pStyle w:val="FirstParagraph"/>
-      </w:pPr>
-      <w:r>
         <w:t xml:space="preserve">Reporting and comparison</w:t>
       </w:r>
       <w:r>
         <w:t xml:space="preserve"> </w:t>
       </w:r>
       <w:r>
-        <w:t xml:space="preserve">- Present tabulated results for A and B: W_pump, W_turb, W_net, m_wf, key temperatures/pressures. For B, include Q_recup and internal pinch.</w:t>
-      </w:r>
-      <w:r>
-        <w:t xml:space="preserve"> </w:t>
-      </w:r>
-      <w:r>
-        <w:t xml:space="preserve">- When comparing with HYSYS, ensure matched boundary conditions and fluid identity; otherwise, differences in W_turb and W_net are expected.</w:t>
+        <w:t xml:space="preserve">- We present tabulated results for A and B: W_pump, W_turb, W_net, m_wf, key temperatures/pressures; for B, we also include Q_recup and internal pinch. When comparing with flowsheet simulations, we ensure matched boundary conditions and the same working fluid to avoid misleading differences.</w:t>
       </w:r>
     </w:p>
     <w:bookmarkEnd w:id="21"/>
@@ -1538,9 +1484,6 @@
     <w:abstractNumId w:val="991"/>
   </w:num>
   <w:num w:numId="1004">
-    <w:abstractNumId w:val="991"/>
-  </w:num>
-  <w:num w:numId="1005">
     <w:abstractNumId w:val="991"/>
   </w:num>
 </w:numbering>

</xml_diff>

<commit_message>
Convert equations to display math (OMML) to match screenshot style; regenerate DOCX
</commit_message>
<xml_diff>
--- a/paper/Problem_Statement_and_Formulation.docx
+++ b/paper/Problem_Statement_and_Formulation.docx
@@ -823,14 +823,134 @@
     </w:p>
     <w:p>
       <w:pPr>
-        <w:pStyle w:val="SourceCode"/>
-      </w:pPr>
-      <w:r>
-        <w:rPr>
-          <w:rStyle w:val="VerbatimChar"/>
-        </w:rPr>
-        <w:t xml:space="preserve">W_net = eta_gen * ( W_turb - W_pump )   .......... (eq. 1)</w:t>
-      </w:r>
+        <w:pStyle w:val="BodyText"/>
+      </w:pPr>
+      <m:oMathPara>
+        <m:oMathParaPr>
+          <m:jc m:val="center"/>
+        </m:oMathParaPr>
+        <m:oMath>
+          <m:sSub>
+            <m:e>
+              <m:r>
+                <m:t>W</m:t>
+              </m:r>
+            </m:e>
+            <m:sub>
+              <m:r>
+                <m:t>n</m:t>
+              </m:r>
+              <m:r>
+                <m:t>e</m:t>
+              </m:r>
+              <m:r>
+                <m:t>t</m:t>
+              </m:r>
+            </m:sub>
+          </m:sSub>
+          <m:r>
+            <m:rPr>
+              <m:sty m:val="p"/>
+            </m:rPr>
+            <m:t>=</m:t>
+          </m:r>
+          <m:sSub>
+            <m:e>
+              <m:r>
+                <m:t>η</m:t>
+              </m:r>
+            </m:e>
+            <m:sub>
+              <m:r>
+                <m:t>g</m:t>
+              </m:r>
+              <m:r>
+                <m:t>e</m:t>
+              </m:r>
+              <m:r>
+                <m:t>n</m:t>
+              </m:r>
+            </m:sub>
+          </m:sSub>
+          <m:r>
+            <m:t> </m:t>
+          </m:r>
+          <m:d>
+            <m:dPr>
+              <m:begChr m:val="("/>
+              <m:endChr m:val=")"/>
+              <m:sepChr m:val=""/>
+              <m:grow/>
+            </m:dPr>
+            <m:e>
+              <m:sSub>
+                <m:e>
+                  <m:r>
+                    <m:t>W</m:t>
+                  </m:r>
+                </m:e>
+                <m:sub>
+                  <m:r>
+                    <m:t>t</m:t>
+                  </m:r>
+                  <m:r>
+                    <m:t>u</m:t>
+                  </m:r>
+                  <m:r>
+                    <m:t>r</m:t>
+                  </m:r>
+                  <m:r>
+                    <m:t>b</m:t>
+                  </m:r>
+                </m:sub>
+              </m:sSub>
+              <m:r>
+                <m:rPr>
+                  <m:sty m:val="p"/>
+                </m:rPr>
+                <m:t>−</m:t>
+              </m:r>
+              <m:sSub>
+                <m:e>
+                  <m:r>
+                    <m:t>W</m:t>
+                  </m:r>
+                </m:e>
+                <m:sub>
+                  <m:r>
+                    <m:t>p</m:t>
+                  </m:r>
+                  <m:r>
+                    <m:t>u</m:t>
+                  </m:r>
+                  <m:r>
+                    <m:t>m</m:t>
+                  </m:r>
+                  <m:r>
+                    <m:t>p</m:t>
+                  </m:r>
+                </m:sub>
+              </m:sSub>
+            </m:e>
+          </m:d>
+          <m:r>
+            <m:t> </m:t>
+          </m:r>
+          <m:d>
+            <m:dPr>
+              <m:begChr m:val="("/>
+              <m:endChr m:val=")"/>
+              <m:sepChr m:val=""/>
+              <m:grow/>
+            </m:dPr>
+            <m:e>
+              <m:r>
+                <m:t>1</m:t>
+              </m:r>
+            </m:e>
+          </m:d>
+        </m:oMath>
+      </m:oMathPara>
     </w:p>
     <w:p>
       <w:pPr>
@@ -842,345 +962,2959 @@
     </w:p>
     <w:p>
       <w:pPr>
-        <w:pStyle w:val="SourceCode"/>
-      </w:pPr>
-      <w:r>
-        <w:rPr>
-          <w:rStyle w:val="VerbatimChar"/>
-        </w:rPr>
-        <w:t xml:space="preserve">Q_evap  = m_wf * ( H(3) - H(2) )        ; simple A   .......... (eq. 2A)</w:t>
-      </w:r>
-      <w:r>
-        <w:br/>
-      </w:r>
-      <w:r>
-        <w:rPr>
-          <w:rStyle w:val="VerbatimChar"/>
-        </w:rPr>
-        <w:t xml:space="preserve">Q_evap  = m_wf * ( H(3) - H(6) )        ; recup.  B   .......... (eq. 2B)</w:t>
-      </w:r>
-      <w:r>
-        <w:br/>
-      </w:r>
-      <w:r>
-        <w:rPr>
-          <w:rStyle w:val="VerbatimChar"/>
-        </w:rPr>
-        <w:t xml:space="preserve">W_turb  = m_wf * ( H(3) - H(4) )                      .......... (eq. 3)</w:t>
-      </w:r>
-      <w:r>
-        <w:br/>
-      </w:r>
-      <w:r>
-        <w:rPr>
-          <w:rStyle w:val="VerbatimChar"/>
-        </w:rPr>
-        <w:t xml:space="preserve">W_pump  = m_wf * ( H(2) - H(1) )                      .......... (eq. 4)</w:t>
-      </w:r>
-      <w:r>
-        <w:br/>
-      </w:r>
-      <w:r>
-        <w:br/>
-      </w:r>
-      <w:r>
-        <w:rPr>
-          <w:rStyle w:val="VerbatimChar"/>
-        </w:rPr>
-        <w:t xml:space="preserve">m_hot * Cp_water * ( T_hw_in - T_hw_out ) &gt;= Q_evap   .......... (eq. 5)</w:t>
-      </w:r>
+        <w:pStyle w:val="BodyText"/>
+      </w:pPr>
+      <m:oMathPara>
+        <m:oMathParaPr>
+          <m:jc m:val="center"/>
+        </m:oMathParaPr>
+        <m:oMath>
+          <m:sSub>
+            <m:e>
+              <m:r>
+                <m:t>Q</m:t>
+              </m:r>
+            </m:e>
+            <m:sub>
+              <m:r>
+                <m:t>e</m:t>
+              </m:r>
+              <m:r>
+                <m:t>v</m:t>
+              </m:r>
+              <m:r>
+                <m:t>a</m:t>
+              </m:r>
+              <m:r>
+                <m:t>p</m:t>
+              </m:r>
+            </m:sub>
+          </m:sSub>
+          <m:r>
+            <m:rPr>
+              <m:sty m:val="p"/>
+            </m:rPr>
+            <m:t>=</m:t>
+          </m:r>
+          <m:sSub>
+            <m:e>
+              <m:acc>
+                <m:accPr>
+                  <m:chr m:val="̇"/>
+                </m:accPr>
+                <m:e>
+                  <m:r>
+                    <m:t>m</m:t>
+                  </m:r>
+                </m:e>
+              </m:acc>
+            </m:e>
+            <m:sub>
+              <m:r>
+                <m:t>w</m:t>
+              </m:r>
+              <m:r>
+                <m:t>f</m:t>
+              </m:r>
+            </m:sub>
+          </m:sSub>
+          <m:r>
+            <m:t> </m:t>
+          </m:r>
+          <m:d>
+            <m:dPr>
+              <m:begChr m:val="("/>
+              <m:endChr m:val=")"/>
+              <m:sepChr m:val=""/>
+              <m:grow/>
+            </m:dPr>
+            <m:e>
+              <m:sSub>
+                <m:e>
+                  <m:r>
+                    <m:t>H</m:t>
+                  </m:r>
+                </m:e>
+                <m:sub>
+                  <m:r>
+                    <m:t>3</m:t>
+                  </m:r>
+                </m:sub>
+              </m:sSub>
+              <m:r>
+                <m:rPr>
+                  <m:sty m:val="p"/>
+                </m:rPr>
+                <m:t>−</m:t>
+              </m:r>
+              <m:sSub>
+                <m:e>
+                  <m:r>
+                    <m:t>H</m:t>
+                  </m:r>
+                </m:e>
+                <m:sub>
+                  <m:r>
+                    <m:t>2</m:t>
+                  </m:r>
+                </m:sub>
+              </m:sSub>
+            </m:e>
+          </m:d>
+          <m:r>
+            <m:t> </m:t>
+          </m:r>
+          <m:r>
+            <m:rPr>
+              <m:nor/>
+              <m:sty m:val="p"/>
+            </m:rPr>
+            <m:t>(simple A)</m:t>
+          </m:r>
+          <m:r>
+            <m:t> </m:t>
+          </m:r>
+          <m:d>
+            <m:dPr>
+              <m:begChr m:val="("/>
+              <m:endChr m:val=")"/>
+              <m:sepChr m:val=""/>
+              <m:grow/>
+            </m:dPr>
+            <m:e>
+              <m:r>
+                <m:t>2</m:t>
+              </m:r>
+              <m:r>
+                <m:t>a</m:t>
+              </m:r>
+            </m:e>
+          </m:d>
+        </m:oMath>
+      </m:oMathPara>
     </w:p>
     <w:p>
       <w:pPr>
         <w:pStyle w:val="FirstParagraph"/>
       </w:pPr>
-      <w:r>
-        <w:t xml:space="preserve">Isentropic relations (engineering form)</w:t>
-      </w:r>
-      <w:r>
-        <w:t xml:space="preserve"> </w:t>
-      </w:r>
-      <w:r>
-        <w:t xml:space="preserve">- Turbine (3 -&gt; 4):</w:t>
-      </w:r>
+      <m:oMathPara>
+        <m:oMathParaPr>
+          <m:jc m:val="center"/>
+        </m:oMathParaPr>
+        <m:oMath>
+          <m:sSub>
+            <m:e>
+              <m:r>
+                <m:t>Q</m:t>
+              </m:r>
+            </m:e>
+            <m:sub>
+              <m:r>
+                <m:t>e</m:t>
+              </m:r>
+              <m:r>
+                <m:t>v</m:t>
+              </m:r>
+              <m:r>
+                <m:t>a</m:t>
+              </m:r>
+              <m:r>
+                <m:t>p</m:t>
+              </m:r>
+            </m:sub>
+          </m:sSub>
+          <m:r>
+            <m:rPr>
+              <m:sty m:val="p"/>
+            </m:rPr>
+            <m:t>=</m:t>
+          </m:r>
+          <m:sSub>
+            <m:e>
+              <m:acc>
+                <m:accPr>
+                  <m:chr m:val="̇"/>
+                </m:accPr>
+                <m:e>
+                  <m:r>
+                    <m:t>m</m:t>
+                  </m:r>
+                </m:e>
+              </m:acc>
+            </m:e>
+            <m:sub>
+              <m:r>
+                <m:t>w</m:t>
+              </m:r>
+              <m:r>
+                <m:t>f</m:t>
+              </m:r>
+            </m:sub>
+          </m:sSub>
+          <m:r>
+            <m:t> </m:t>
+          </m:r>
+          <m:d>
+            <m:dPr>
+              <m:begChr m:val="("/>
+              <m:endChr m:val=")"/>
+              <m:sepChr m:val=""/>
+              <m:grow/>
+            </m:dPr>
+            <m:e>
+              <m:sSub>
+                <m:e>
+                  <m:r>
+                    <m:t>H</m:t>
+                  </m:r>
+                </m:e>
+                <m:sub>
+                  <m:r>
+                    <m:t>3</m:t>
+                  </m:r>
+                </m:sub>
+              </m:sSub>
+              <m:r>
+                <m:rPr>
+                  <m:sty m:val="p"/>
+                </m:rPr>
+                <m:t>−</m:t>
+              </m:r>
+              <m:sSub>
+                <m:e>
+                  <m:r>
+                    <m:t>H</m:t>
+                  </m:r>
+                </m:e>
+                <m:sub>
+                  <m:r>
+                    <m:t>6</m:t>
+                  </m:r>
+                </m:sub>
+              </m:sSub>
+            </m:e>
+          </m:d>
+          <m:r>
+            <m:t> </m:t>
+          </m:r>
+          <m:r>
+            <m:rPr>
+              <m:nor/>
+              <m:sty m:val="p"/>
+            </m:rPr>
+            <m:t>(recuperated B)</m:t>
+          </m:r>
+          <m:r>
+            <m:t> </m:t>
+          </m:r>
+          <m:d>
+            <m:dPr>
+              <m:begChr m:val="("/>
+              <m:endChr m:val=")"/>
+              <m:sepChr m:val=""/>
+              <m:grow/>
+            </m:dPr>
+            <m:e>
+              <m:r>
+                <m:t>2</m:t>
+              </m:r>
+              <m:r>
+                <m:t>b</m:t>
+              </m:r>
+            </m:e>
+          </m:d>
+        </m:oMath>
+      </m:oMathPara>
     </w:p>
     <w:p>
       <w:pPr>
-        <w:pStyle w:val="SourceCode"/>
-      </w:pPr>
-      <w:r>
-        <w:rPr>
-          <w:rStyle w:val="VerbatimChar"/>
-        </w:rPr>
-        <w:t xml:space="preserve">T4s = T3 * ( P4 / P3 )^((k3 - 1)/k3)     ; polytropic approx.</w:t>
-      </w:r>
-      <w:r>
-        <w:br/>
-      </w:r>
-      <w:r>
-        <w:rPr>
-          <w:rStyle w:val="VerbatimChar"/>
-        </w:rPr>
-        <w:t xml:space="preserve">T4  = T3 - eta_turb * ( T3 - T4s )       .......... (eq. 6)</w:t>
-      </w:r>
+        <w:pStyle w:val="FirstParagraph"/>
+      </w:pPr>
+      <m:oMathPara>
+        <m:oMathParaPr>
+          <m:jc m:val="center"/>
+        </m:oMathParaPr>
+        <m:oMath>
+          <m:sSub>
+            <m:e>
+              <m:r>
+                <m:t>W</m:t>
+              </m:r>
+            </m:e>
+            <m:sub>
+              <m:r>
+                <m:t>t</m:t>
+              </m:r>
+              <m:r>
+                <m:t>u</m:t>
+              </m:r>
+              <m:r>
+                <m:t>r</m:t>
+              </m:r>
+              <m:r>
+                <m:t>b</m:t>
+              </m:r>
+            </m:sub>
+          </m:sSub>
+          <m:r>
+            <m:rPr>
+              <m:sty m:val="p"/>
+            </m:rPr>
+            <m:t>=</m:t>
+          </m:r>
+          <m:sSub>
+            <m:e>
+              <m:acc>
+                <m:accPr>
+                  <m:chr m:val="̇"/>
+                </m:accPr>
+                <m:e>
+                  <m:r>
+                    <m:t>m</m:t>
+                  </m:r>
+                </m:e>
+              </m:acc>
+            </m:e>
+            <m:sub>
+              <m:r>
+                <m:t>w</m:t>
+              </m:r>
+              <m:r>
+                <m:t>f</m:t>
+              </m:r>
+            </m:sub>
+          </m:sSub>
+          <m:r>
+            <m:t> </m:t>
+          </m:r>
+          <m:d>
+            <m:dPr>
+              <m:begChr m:val="("/>
+              <m:endChr m:val=")"/>
+              <m:sepChr m:val=""/>
+              <m:grow/>
+            </m:dPr>
+            <m:e>
+              <m:sSub>
+                <m:e>
+                  <m:r>
+                    <m:t>H</m:t>
+                  </m:r>
+                </m:e>
+                <m:sub>
+                  <m:r>
+                    <m:t>3</m:t>
+                  </m:r>
+                </m:sub>
+              </m:sSub>
+              <m:r>
+                <m:rPr>
+                  <m:sty m:val="p"/>
+                </m:rPr>
+                <m:t>−</m:t>
+              </m:r>
+              <m:sSub>
+                <m:e>
+                  <m:r>
+                    <m:t>H</m:t>
+                  </m:r>
+                </m:e>
+                <m:sub>
+                  <m:r>
+                    <m:t>4</m:t>
+                  </m:r>
+                </m:sub>
+              </m:sSub>
+            </m:e>
+          </m:d>
+          <m:r>
+            <m:t> </m:t>
+          </m:r>
+          <m:d>
+            <m:dPr>
+              <m:begChr m:val="("/>
+              <m:endChr m:val=")"/>
+              <m:sepChr m:val=""/>
+              <m:grow/>
+            </m:dPr>
+            <m:e>
+              <m:r>
+                <m:t>3</m:t>
+              </m:r>
+            </m:e>
+          </m:d>
+        </m:oMath>
+      </m:oMathPara>
     </w:p>
     <w:p>
       <w:pPr>
-        <w:pStyle w:val="Compact"/>
-        <w:numPr>
-          <w:ilvl w:val="0"/>
-          <w:numId w:val="1001"/>
-        </w:numPr>
-      </w:pPr>
-      <w:r>
-        <w:t xml:space="preserve">Pump (1 -&gt; 2):</w:t>
-      </w:r>
+        <w:pStyle w:val="FirstParagraph"/>
+      </w:pPr>
+      <m:oMathPara>
+        <m:oMathParaPr>
+          <m:jc m:val="center"/>
+        </m:oMathParaPr>
+        <m:oMath>
+          <m:sSub>
+            <m:e>
+              <m:r>
+                <m:t>W</m:t>
+              </m:r>
+            </m:e>
+            <m:sub>
+              <m:r>
+                <m:t>p</m:t>
+              </m:r>
+              <m:r>
+                <m:t>u</m:t>
+              </m:r>
+              <m:r>
+                <m:t>m</m:t>
+              </m:r>
+              <m:r>
+                <m:t>p</m:t>
+              </m:r>
+            </m:sub>
+          </m:sSub>
+          <m:r>
+            <m:rPr>
+              <m:sty m:val="p"/>
+            </m:rPr>
+            <m:t>=</m:t>
+          </m:r>
+          <m:sSub>
+            <m:e>
+              <m:acc>
+                <m:accPr>
+                  <m:chr m:val="̇"/>
+                </m:accPr>
+                <m:e>
+                  <m:r>
+                    <m:t>m</m:t>
+                  </m:r>
+                </m:e>
+              </m:acc>
+            </m:e>
+            <m:sub>
+              <m:r>
+                <m:t>w</m:t>
+              </m:r>
+              <m:r>
+                <m:t>f</m:t>
+              </m:r>
+            </m:sub>
+          </m:sSub>
+          <m:r>
+            <m:t> </m:t>
+          </m:r>
+          <m:d>
+            <m:dPr>
+              <m:begChr m:val="("/>
+              <m:endChr m:val=")"/>
+              <m:sepChr m:val=""/>
+              <m:grow/>
+            </m:dPr>
+            <m:e>
+              <m:sSub>
+                <m:e>
+                  <m:r>
+                    <m:t>H</m:t>
+                  </m:r>
+                </m:e>
+                <m:sub>
+                  <m:r>
+                    <m:t>2</m:t>
+                  </m:r>
+                </m:sub>
+              </m:sSub>
+              <m:r>
+                <m:rPr>
+                  <m:sty m:val="p"/>
+                </m:rPr>
+                <m:t>−</m:t>
+              </m:r>
+              <m:sSub>
+                <m:e>
+                  <m:r>
+                    <m:t>H</m:t>
+                  </m:r>
+                </m:e>
+                <m:sub>
+                  <m:r>
+                    <m:t>1</m:t>
+                  </m:r>
+                </m:sub>
+              </m:sSub>
+            </m:e>
+          </m:d>
+          <m:r>
+            <m:t> </m:t>
+          </m:r>
+          <m:d>
+            <m:dPr>
+              <m:begChr m:val="("/>
+              <m:endChr m:val=")"/>
+              <m:sepChr m:val=""/>
+              <m:grow/>
+            </m:dPr>
+            <m:e>
+              <m:r>
+                <m:t>4</m:t>
+              </m:r>
+            </m:e>
+          </m:d>
+        </m:oMath>
+      </m:oMathPara>
     </w:p>
     <w:p>
       <w:pPr>
-        <w:pStyle w:val="SourceCode"/>
-      </w:pPr>
-      <w:r>
-        <w:rPr>
-          <w:rStyle w:val="VerbatimChar"/>
-        </w:rPr>
-        <w:t xml:space="preserve">T2s = T1 * ( P2 / P1 )^((k1 - 1)/k1)</w:t>
-      </w:r>
-      <w:r>
-        <w:br/>
-      </w:r>
-      <w:r>
-        <w:rPr>
-          <w:rStyle w:val="VerbatimChar"/>
-        </w:rPr>
-        <w:t xml:space="preserve">T2  = T1 + ( T2s - T1 ) / eta_pump       .......... (eq. 7)</w:t>
-      </w:r>
+        <w:pStyle w:val="FirstParagraph"/>
+      </w:pPr>
+      <m:oMathPara>
+        <m:oMathParaPr>
+          <m:jc m:val="center"/>
+        </m:oMathParaPr>
+        <m:oMath>
+          <m:sSub>
+            <m:e>
+              <m:acc>
+                <m:accPr>
+                  <m:chr m:val="̇"/>
+                </m:accPr>
+                <m:e>
+                  <m:r>
+                    <m:t>m</m:t>
+                  </m:r>
+                </m:e>
+              </m:acc>
+            </m:e>
+            <m:sub>
+              <m:r>
+                <m:t>h</m:t>
+              </m:r>
+              <m:r>
+                <m:t>o</m:t>
+              </m:r>
+              <m:r>
+                <m:t>t</m:t>
+              </m:r>
+            </m:sub>
+          </m:sSub>
+          <m:r>
+            <m:t> </m:t>
+          </m:r>
+          <m:sSub>
+            <m:e>
+              <m:r>
+                <m:t>C</m:t>
+              </m:r>
+            </m:e>
+            <m:sub>
+              <m:r>
+                <m:t>p</m:t>
+              </m:r>
+              <m:r>
+                <m:rPr>
+                  <m:sty m:val="p"/>
+                </m:rPr>
+                <m:t>,</m:t>
+              </m:r>
+              <m:r>
+                <m:t>w</m:t>
+              </m:r>
+              <m:r>
+                <m:t>a</m:t>
+              </m:r>
+              <m:r>
+                <m:t>t</m:t>
+              </m:r>
+              <m:r>
+                <m:t>e</m:t>
+              </m:r>
+              <m:r>
+                <m:t>r</m:t>
+              </m:r>
+            </m:sub>
+          </m:sSub>
+          <m:r>
+            <m:t> </m:t>
+          </m:r>
+          <m:d>
+            <m:dPr>
+              <m:begChr m:val="("/>
+              <m:endChr m:val=")"/>
+              <m:sepChr m:val=""/>
+              <m:grow/>
+            </m:dPr>
+            <m:e>
+              <m:sSub>
+                <m:e>
+                  <m:r>
+                    <m:t>T</m:t>
+                  </m:r>
+                </m:e>
+                <m:sub>
+                  <m:r>
+                    <m:t>h</m:t>
+                  </m:r>
+                  <m:r>
+                    <m:t>w</m:t>
+                  </m:r>
+                  <m:r>
+                    <m:rPr>
+                      <m:sty m:val="p"/>
+                    </m:rPr>
+                    <m:t>,</m:t>
+                  </m:r>
+                  <m:r>
+                    <m:t>i</m:t>
+                  </m:r>
+                  <m:r>
+                    <m:t>n</m:t>
+                  </m:r>
+                </m:sub>
+              </m:sSub>
+              <m:r>
+                <m:rPr>
+                  <m:sty m:val="p"/>
+                </m:rPr>
+                <m:t>−</m:t>
+              </m:r>
+              <m:sSub>
+                <m:e>
+                  <m:r>
+                    <m:t>T</m:t>
+                  </m:r>
+                </m:e>
+                <m:sub>
+                  <m:r>
+                    <m:t>h</m:t>
+                  </m:r>
+                  <m:r>
+                    <m:t>w</m:t>
+                  </m:r>
+                  <m:r>
+                    <m:rPr>
+                      <m:sty m:val="p"/>
+                    </m:rPr>
+                    <m:t>,</m:t>
+                  </m:r>
+                  <m:r>
+                    <m:t>o</m:t>
+                  </m:r>
+                  <m:r>
+                    <m:t>u</m:t>
+                  </m:r>
+                  <m:r>
+                    <m:t>t</m:t>
+                  </m:r>
+                </m:sub>
+              </m:sSub>
+            </m:e>
+          </m:d>
+          <m:r>
+            <m:rPr>
+              <m:sty m:val="p"/>
+            </m:rPr>
+            <m:t>≥</m:t>
+          </m:r>
+          <m:sSub>
+            <m:e>
+              <m:r>
+                <m:t>Q</m:t>
+              </m:r>
+            </m:e>
+            <m:sub>
+              <m:r>
+                <m:t>e</m:t>
+              </m:r>
+              <m:r>
+                <m:t>v</m:t>
+              </m:r>
+              <m:r>
+                <m:t>a</m:t>
+              </m:r>
+              <m:r>
+                <m:t>p</m:t>
+              </m:r>
+            </m:sub>
+          </m:sSub>
+          <m:r>
+            <m:t> </m:t>
+          </m:r>
+          <m:d>
+            <m:dPr>
+              <m:begChr m:val="("/>
+              <m:endChr m:val=")"/>
+              <m:sepChr m:val=""/>
+              <m:grow/>
+            </m:dPr>
+            <m:e>
+              <m:r>
+                <m:t>5</m:t>
+              </m:r>
+            </m:e>
+          </m:d>
+        </m:oMath>
+      </m:oMathPara>
     </w:p>
     <w:p>
       <w:pPr>
-        <w:pStyle w:val="Compact"/>
-        <w:numPr>
-          <w:ilvl w:val="0"/>
-          <w:numId w:val="1002"/>
-        </w:numPr>
-      </w:pPr>
-      <w:r>
-        <w:t xml:space="preserve">Here k = cp / (cp - R_spec) and cp(T) is obtained from the derivative of H_ideal(T).</w:t>
+        <w:pStyle w:val="FirstParagraph"/>
+      </w:pPr>
+      <w:r>
+        <w:t xml:space="preserve">Isentropic relations (engineering form)</w:t>
+      </w:r>
+      <w:r>
+        <w:t xml:space="preserve"> </w:t>
+      </w:r>
+      <w:r>
+        <w:t xml:space="preserve">- Turbine (3 -&gt; 4):</w:t>
       </w:r>
     </w:p>
     <w:p>
       <w:pPr>
-        <w:pStyle w:val="Compact"/>
-        <w:numPr>
-          <w:ilvl w:val="0"/>
-          <w:numId w:val="1002"/>
-        </w:numPr>
-      </w:pPr>
-      <w:r>
-        <w:t xml:space="preserve">Note: A full PR-based isentropic step would use s-const constraints; the above is a robust approximation that preserves units and trends without introducing additional differential relations.</w:t>
-      </w:r>
+        <w:pStyle w:val="BodyText"/>
+      </w:pPr>
+      <m:oMathPara>
+        <m:oMathParaPr>
+          <m:jc m:val="center"/>
+        </m:oMathParaPr>
+        <m:oMath>
+          <m:sSub>
+            <m:e>
+              <m:r>
+                <m:t>T</m:t>
+              </m:r>
+            </m:e>
+            <m:sub>
+              <m:r>
+                <m:t>4</m:t>
+              </m:r>
+              <m:r>
+                <m:t>s</m:t>
+              </m:r>
+            </m:sub>
+          </m:sSub>
+          <m:r>
+            <m:rPr>
+              <m:sty m:val="p"/>
+            </m:rPr>
+            <m:t>=</m:t>
+          </m:r>
+          <m:sSub>
+            <m:e>
+              <m:r>
+                <m:t>T</m:t>
+              </m:r>
+            </m:e>
+            <m:sub>
+              <m:r>
+                <m:t>3</m:t>
+              </m:r>
+            </m:sub>
+          </m:sSub>
+          <m:r>
+            <m:t> </m:t>
+          </m:r>
+          <m:r>
+            <m:rPr>
+              <m:sty m:val="p"/>
+            </m:rPr>
+            <m:t>(</m:t>
+          </m:r>
+          <m:f>
+            <m:fPr>
+              <m:type m:val="lin"/>
+            </m:fPr>
+            <m:num>
+              <m:sSub>
+                <m:e>
+                  <m:r>
+                    <m:t>P</m:t>
+                  </m:r>
+                </m:e>
+                <m:sub>
+                  <m:r>
+                    <m:t>4</m:t>
+                  </m:r>
+                </m:sub>
+              </m:sSub>
+            </m:num>
+            <m:den>
+              <m:sSub>
+                <m:e>
+                  <m:r>
+                    <m:t>P</m:t>
+                  </m:r>
+                </m:e>
+                <m:sub>
+                  <m:r>
+                    <m:t>3</m:t>
+                  </m:r>
+                </m:sub>
+              </m:sSub>
+            </m:den>
+          </m:f>
+          <m:sSup>
+            <m:e>
+              <m:r>
+                <m:rPr>
+                  <m:sty m:val="p"/>
+                </m:rPr>
+                <m:t>)</m:t>
+              </m:r>
+            </m:e>
+            <m:sup>
+              <m:f>
+                <m:fPr>
+                  <m:type m:val="bar"/>
+                </m:fPr>
+                <m:num>
+                  <m:sSub>
+                    <m:e>
+                      <m:r>
+                        <m:t>k</m:t>
+                      </m:r>
+                    </m:e>
+                    <m:sub>
+                      <m:r>
+                        <m:t>3</m:t>
+                      </m:r>
+                    </m:sub>
+                  </m:sSub>
+                  <m:r>
+                    <m:rPr>
+                      <m:sty m:val="p"/>
+                    </m:rPr>
+                    <m:t>−</m:t>
+                  </m:r>
+                  <m:r>
+                    <m:t>1</m:t>
+                  </m:r>
+                </m:num>
+                <m:den>
+                  <m:sSub>
+                    <m:e>
+                      <m:r>
+                        <m:t>k</m:t>
+                      </m:r>
+                    </m:e>
+                    <m:sub>
+                      <m:r>
+                        <m:t>3</m:t>
+                      </m:r>
+                    </m:sub>
+                  </m:sSub>
+                </m:den>
+              </m:f>
+            </m:sup>
+          </m:sSup>
+          <m:r>
+            <m:rPr>
+              <m:sty m:val="p"/>
+            </m:rPr>
+            <m:t>,</m:t>
+          </m:r>
+          <m:r>
+            <m:t> </m:t>
+          </m:r>
+          <m:sSub>
+            <m:e>
+              <m:r>
+                <m:t>T</m:t>
+              </m:r>
+            </m:e>
+            <m:sub>
+              <m:r>
+                <m:t>4</m:t>
+              </m:r>
+            </m:sub>
+          </m:sSub>
+          <m:r>
+            <m:rPr>
+              <m:sty m:val="p"/>
+            </m:rPr>
+            <m:t>=</m:t>
+          </m:r>
+          <m:sSub>
+            <m:e>
+              <m:r>
+                <m:t>T</m:t>
+              </m:r>
+            </m:e>
+            <m:sub>
+              <m:r>
+                <m:t>3</m:t>
+              </m:r>
+            </m:sub>
+          </m:sSub>
+          <m:r>
+            <m:rPr>
+              <m:sty m:val="p"/>
+            </m:rPr>
+            <m:t>−</m:t>
+          </m:r>
+          <m:sSub>
+            <m:e>
+              <m:r>
+                <m:t>η</m:t>
+              </m:r>
+            </m:e>
+            <m:sub>
+              <m:r>
+                <m:t>t</m:t>
+              </m:r>
+              <m:r>
+                <m:t>u</m:t>
+              </m:r>
+              <m:r>
+                <m:t>r</m:t>
+              </m:r>
+              <m:r>
+                <m:t>b</m:t>
+              </m:r>
+            </m:sub>
+          </m:sSub>
+          <m:r>
+            <m:t> </m:t>
+          </m:r>
+          <m:d>
+            <m:dPr>
+              <m:begChr m:val="("/>
+              <m:endChr m:val=")"/>
+              <m:sepChr m:val=""/>
+              <m:grow/>
+            </m:dPr>
+            <m:e>
+              <m:sSub>
+                <m:e>
+                  <m:r>
+                    <m:t>T</m:t>
+                  </m:r>
+                </m:e>
+                <m:sub>
+                  <m:r>
+                    <m:t>3</m:t>
+                  </m:r>
+                </m:sub>
+              </m:sSub>
+              <m:r>
+                <m:rPr>
+                  <m:sty m:val="p"/>
+                </m:rPr>
+                <m:t>−</m:t>
+              </m:r>
+              <m:sSub>
+                <m:e>
+                  <m:r>
+                    <m:t>T</m:t>
+                  </m:r>
+                </m:e>
+                <m:sub>
+                  <m:r>
+                    <m:t>4</m:t>
+                  </m:r>
+                  <m:r>
+                    <m:t>s</m:t>
+                  </m:r>
+                </m:sub>
+              </m:sSub>
+            </m:e>
+          </m:d>
+          <m:r>
+            <m:t> </m:t>
+          </m:r>
+          <m:d>
+            <m:dPr>
+              <m:begChr m:val="("/>
+              <m:endChr m:val=")"/>
+              <m:sepChr m:val=""/>
+              <m:grow/>
+            </m:dPr>
+            <m:e>
+              <m:r>
+                <m:t>6</m:t>
+              </m:r>
+            </m:e>
+          </m:d>
+        </m:oMath>
+      </m:oMathPara>
     </w:p>
     <w:p>
       <w:pPr>
         <w:pStyle w:val="FirstParagraph"/>
       </w:pPr>
       <w:r>
-        <w:t xml:space="preserve">Heat-transfer and pressure-structure constraints</w:t>
+        <w:t xml:space="preserve">- Pump (1 -&gt; 2):</w:t>
       </w:r>
     </w:p>
     <w:p>
       <w:pPr>
-        <w:pStyle w:val="SourceCode"/>
-      </w:pPr>
-      <w:r>
-        <w:rPr>
-          <w:rStyle w:val="VerbatimChar"/>
-        </w:rPr>
-        <w:t xml:space="preserve">T(3) &lt;= T_hw_in - dT_pinch               ; evaporator pinch  .......... (eq. 8)</w:t>
-      </w:r>
-      <w:r>
-        <w:br/>
-      </w:r>
-      <w:r>
-        <w:rPr>
-          <w:rStyle w:val="VerbatimChar"/>
-        </w:rPr>
-        <w:t xml:space="preserve">T(1) &gt;= T_cond + dT_approach             ; condenser approach .......... (eq. 9)</w:t>
-      </w:r>
-      <w:r>
-        <w:br/>
-      </w:r>
-      <w:r>
-        <w:rPr>
-          <w:rStyle w:val="VerbatimChar"/>
-        </w:rPr>
-        <w:t xml:space="preserve">P(2) =  P(3)                             ; high pressure      .......... (eq.10)</w:t>
-      </w:r>
-      <w:r>
-        <w:br/>
-      </w:r>
-      <w:r>
-        <w:rPr>
-          <w:rStyle w:val="VerbatimChar"/>
-        </w:rPr>
-        <w:t xml:space="preserve">P(1) =  P(4)                             ; low pressure       .......... (eq.10)</w:t>
-      </w:r>
-      <w:r>
-        <w:br/>
-      </w:r>
-      <w:r>
-        <w:rPr>
-          <w:rStyle w:val="VerbatimChar"/>
-        </w:rPr>
-        <w:t xml:space="preserve">P(3) &lt;= alpha_pc * Pc                    ; critical-pressure  .......... (eq.11)</w:t>
-      </w:r>
+        <w:pStyle w:val="BodyText"/>
+      </w:pPr>
+      <m:oMathPara>
+        <m:oMathParaPr>
+          <m:jc m:val="center"/>
+        </m:oMathParaPr>
+        <m:oMath>
+          <m:sSub>
+            <m:e>
+              <m:r>
+                <m:t>T</m:t>
+              </m:r>
+            </m:e>
+            <m:sub>
+              <m:r>
+                <m:t>2</m:t>
+              </m:r>
+              <m:r>
+                <m:t>s</m:t>
+              </m:r>
+            </m:sub>
+          </m:sSub>
+          <m:r>
+            <m:rPr>
+              <m:sty m:val="p"/>
+            </m:rPr>
+            <m:t>=</m:t>
+          </m:r>
+          <m:sSub>
+            <m:e>
+              <m:r>
+                <m:t>T</m:t>
+              </m:r>
+            </m:e>
+            <m:sub>
+              <m:r>
+                <m:t>1</m:t>
+              </m:r>
+            </m:sub>
+          </m:sSub>
+          <m:r>
+            <m:t> </m:t>
+          </m:r>
+          <m:r>
+            <m:rPr>
+              <m:sty m:val="p"/>
+            </m:rPr>
+            <m:t>(</m:t>
+          </m:r>
+          <m:f>
+            <m:fPr>
+              <m:type m:val="lin"/>
+            </m:fPr>
+            <m:num>
+              <m:sSub>
+                <m:e>
+                  <m:r>
+                    <m:t>P</m:t>
+                  </m:r>
+                </m:e>
+                <m:sub>
+                  <m:r>
+                    <m:t>2</m:t>
+                  </m:r>
+                </m:sub>
+              </m:sSub>
+            </m:num>
+            <m:den>
+              <m:sSub>
+                <m:e>
+                  <m:r>
+                    <m:t>P</m:t>
+                  </m:r>
+                </m:e>
+                <m:sub>
+                  <m:r>
+                    <m:t>1</m:t>
+                  </m:r>
+                </m:sub>
+              </m:sSub>
+            </m:den>
+          </m:f>
+          <m:sSup>
+            <m:e>
+              <m:r>
+                <m:rPr>
+                  <m:sty m:val="p"/>
+                </m:rPr>
+                <m:t>)</m:t>
+              </m:r>
+            </m:e>
+            <m:sup>
+              <m:f>
+                <m:fPr>
+                  <m:type m:val="bar"/>
+                </m:fPr>
+                <m:num>
+                  <m:sSub>
+                    <m:e>
+                      <m:r>
+                        <m:t>k</m:t>
+                      </m:r>
+                    </m:e>
+                    <m:sub>
+                      <m:r>
+                        <m:t>1</m:t>
+                      </m:r>
+                    </m:sub>
+                  </m:sSub>
+                  <m:r>
+                    <m:rPr>
+                      <m:sty m:val="p"/>
+                    </m:rPr>
+                    <m:t>−</m:t>
+                  </m:r>
+                  <m:r>
+                    <m:t>1</m:t>
+                  </m:r>
+                </m:num>
+                <m:den>
+                  <m:sSub>
+                    <m:e>
+                      <m:r>
+                        <m:t>k</m:t>
+                      </m:r>
+                    </m:e>
+                    <m:sub>
+                      <m:r>
+                        <m:t>1</m:t>
+                      </m:r>
+                    </m:sub>
+                  </m:sSub>
+                </m:den>
+              </m:f>
+            </m:sup>
+          </m:sSup>
+          <m:r>
+            <m:rPr>
+              <m:sty m:val="p"/>
+            </m:rPr>
+            <m:t>,</m:t>
+          </m:r>
+          <m:r>
+            <m:t> </m:t>
+          </m:r>
+          <m:sSub>
+            <m:e>
+              <m:r>
+                <m:t>T</m:t>
+              </m:r>
+            </m:e>
+            <m:sub>
+              <m:r>
+                <m:t>2</m:t>
+              </m:r>
+            </m:sub>
+          </m:sSub>
+          <m:r>
+            <m:rPr>
+              <m:sty m:val="p"/>
+            </m:rPr>
+            <m:t>=</m:t>
+          </m:r>
+          <m:sSub>
+            <m:e>
+              <m:r>
+                <m:t>T</m:t>
+              </m:r>
+            </m:e>
+            <m:sub>
+              <m:r>
+                <m:t>1</m:t>
+              </m:r>
+            </m:sub>
+          </m:sSub>
+          <m:r>
+            <m:rPr>
+              <m:sty m:val="p"/>
+            </m:rPr>
+            <m:t>+</m:t>
+          </m:r>
+          <m:f>
+            <m:fPr>
+              <m:type m:val="bar"/>
+            </m:fPr>
+            <m:num>
+              <m:sSub>
+                <m:e>
+                  <m:r>
+                    <m:t>T</m:t>
+                  </m:r>
+                </m:e>
+                <m:sub>
+                  <m:r>
+                    <m:t>2</m:t>
+                  </m:r>
+                  <m:r>
+                    <m:t>s</m:t>
+                  </m:r>
+                </m:sub>
+              </m:sSub>
+              <m:r>
+                <m:rPr>
+                  <m:sty m:val="p"/>
+                </m:rPr>
+                <m:t>−</m:t>
+              </m:r>
+              <m:sSub>
+                <m:e>
+                  <m:r>
+                    <m:t>T</m:t>
+                  </m:r>
+                </m:e>
+                <m:sub>
+                  <m:r>
+                    <m:t>1</m:t>
+                  </m:r>
+                </m:sub>
+              </m:sSub>
+            </m:num>
+            <m:den>
+              <m:sSub>
+                <m:e>
+                  <m:r>
+                    <m:t>η</m:t>
+                  </m:r>
+                </m:e>
+                <m:sub>
+                  <m:r>
+                    <m:t>p</m:t>
+                  </m:r>
+                  <m:r>
+                    <m:t>u</m:t>
+                  </m:r>
+                  <m:r>
+                    <m:t>m</m:t>
+                  </m:r>
+                  <m:r>
+                    <m:t>p</m:t>
+                  </m:r>
+                </m:sub>
+              </m:sSub>
+            </m:den>
+          </m:f>
+          <m:r>
+            <m:t> </m:t>
+          </m:r>
+          <m:d>
+            <m:dPr>
+              <m:begChr m:val="("/>
+              <m:endChr m:val=")"/>
+              <m:sepChr m:val=""/>
+              <m:grow/>
+            </m:dPr>
+            <m:e>
+              <m:r>
+                <m:t>7</m:t>
+              </m:r>
+            </m:e>
+          </m:d>
+        </m:oMath>
+      </m:oMathPara>
     </w:p>
     <w:p>
       <w:pPr>
         <w:pStyle w:val="FirstParagraph"/>
       </w:pPr>
       <w:r>
-        <w:t xml:space="preserve">Recuperator constraints (Configuration B)</w:t>
+        <w:t xml:space="preserve">- Here k = cp / (cp - R_spec) and cp(T) is obtained from the derivative of H_ideal(T).</w:t>
+      </w:r>
+      <w:r>
+        <w:t xml:space="preserve"> </w:t>
+      </w:r>
+      <w:r>
+        <w:t xml:space="preserve">- Note: A full PR-based isentropic step would use s-const constraints; the above is a robust approximation that preserves units and trends without introducing additional differential relations.</w:t>
       </w:r>
     </w:p>
     <w:p>
       <w:pPr>
-        <w:pStyle w:val="SourceCode"/>
-      </w:pPr>
-      <w:r>
-        <w:rPr>
-          <w:rStyle w:val="VerbatimChar"/>
-        </w:rPr>
-        <w:t xml:space="preserve">m_wf * ( H(4) - H(5) ) = m_wf * ( H(6) - H(2) )      .......... (eq.12)</w:t>
-      </w:r>
-      <w:r>
-        <w:br/>
-      </w:r>
-      <w:r>
-        <w:rPr>
-          <w:rStyle w:val="VerbatimChar"/>
-        </w:rPr>
-        <w:t xml:space="preserve">T(4) - T(6) &gt;= dT_recup  ;  T(5) - T(2) &gt;= dT_recup   .......... (eq.13)</w:t>
+        <w:pStyle w:val="BodyText"/>
+      </w:pPr>
+      <w:r>
+        <w:t xml:space="preserve">Heat-transfer and pressure-structure constraints</w:t>
       </w:r>
     </w:p>
     <w:p>
       <w:pPr>
-        <w:pStyle w:val="FirstParagraph"/>
-      </w:pPr>
-      <w:r>
-        <w:t xml:space="preserve">Thermodynamics: PR EOS and enthalpy model</w:t>
-      </w:r>
+        <w:pStyle w:val="BodyText"/>
+      </w:pPr>
+      <m:oMathPara>
+        <m:oMathParaPr>
+          <m:jc m:val="center"/>
+        </m:oMathParaPr>
+        <m:oMath>
+          <m:sSub>
+            <m:e>
+              <m:r>
+                <m:t>T</m:t>
+              </m:r>
+            </m:e>
+            <m:sub>
+              <m:r>
+                <m:t>3</m:t>
+              </m:r>
+            </m:sub>
+          </m:sSub>
+          <m:r>
+            <m:rPr>
+              <m:sty m:val="p"/>
+            </m:rPr>
+            <m:t>≤</m:t>
+          </m:r>
+          <m:sSub>
+            <m:e>
+              <m:r>
+                <m:t>T</m:t>
+              </m:r>
+            </m:e>
+            <m:sub>
+              <m:r>
+                <m:t>h</m:t>
+              </m:r>
+              <m:r>
+                <m:t>w</m:t>
+              </m:r>
+              <m:r>
+                <m:rPr>
+                  <m:sty m:val="p"/>
+                </m:rPr>
+                <m:t>,</m:t>
+              </m:r>
+              <m:r>
+                <m:t>i</m:t>
+              </m:r>
+              <m:r>
+                <m:t>n</m:t>
+              </m:r>
+            </m:sub>
+          </m:sSub>
+          <m:r>
+            <m:rPr>
+              <m:sty m:val="p"/>
+            </m:rPr>
+            <m:t>−</m:t>
+          </m:r>
+          <m:r>
+            <m:t>Δ</m:t>
+          </m:r>
+          <m:sSub>
+            <m:e>
+              <m:r>
+                <m:t>T</m:t>
+              </m:r>
+            </m:e>
+            <m:sub>
+              <m:r>
+                <m:t>p</m:t>
+              </m:r>
+              <m:r>
+                <m:t>i</m:t>
+              </m:r>
+              <m:r>
+                <m:t>n</m:t>
+              </m:r>
+              <m:r>
+                <m:t>c</m:t>
+              </m:r>
+              <m:r>
+                <m:t>h</m:t>
+              </m:r>
+            </m:sub>
+          </m:sSub>
+          <m:r>
+            <m:t> </m:t>
+          </m:r>
+          <m:d>
+            <m:dPr>
+              <m:begChr m:val="("/>
+              <m:endChr m:val=")"/>
+              <m:sepChr m:val=""/>
+              <m:grow/>
+            </m:dPr>
+            <m:e>
+              <m:r>
+                <m:t>8</m:t>
+              </m:r>
+            </m:e>
+          </m:d>
+        </m:oMath>
+      </m:oMathPara>
     </w:p>
     <w:p>
       <w:pPr>
-        <w:pStyle w:val="SourceCode"/>
-      </w:pPr>
-      <w:r>
-        <w:rPr>
-          <w:rStyle w:val="VerbatimChar"/>
-        </w:rPr>
-        <w:t xml:space="preserve">alpha(T) = [ 1 + kappa * ( 1 - sqrt( T / Tc ) ) ]^2  .......... (eq.14)</w:t>
-      </w:r>
-      <w:r>
-        <w:br/>
-      </w:r>
-      <w:r>
-        <w:rPr>
-          <w:rStyle w:val="VerbatimChar"/>
-        </w:rPr>
-        <w:t xml:space="preserve">kappa    = 0.37464 + 1.54226*omega - 0.26992*omega^2</w:t>
-      </w:r>
-      <w:r>
-        <w:br/>
-      </w:r>
-      <w:r>
-        <w:br/>
-      </w:r>
-      <w:r>
-        <w:rPr>
-          <w:rStyle w:val="VerbatimChar"/>
-        </w:rPr>
-        <w:t xml:space="preserve">A = 0.45724 * (R_bar^2 * Tc^2 / Pc) * alpha(T) * P / (R_bar*T)^2  .......... (eq.15a)</w:t>
-      </w:r>
-      <w:r>
-        <w:br/>
-      </w:r>
-      <w:r>
-        <w:rPr>
-          <w:rStyle w:val="VerbatimChar"/>
-        </w:rPr>
-        <w:t xml:space="preserve">B = 0.07780 * (R_bar * Tc / Pc)      * P / (R_bar*T)               .......... (eq.15b)</w:t>
-      </w:r>
-      <w:r>
-        <w:br/>
-      </w:r>
-      <w:r>
-        <w:br/>
-      </w:r>
-      <w:r>
-        <w:rPr>
-          <w:rStyle w:val="VerbatimChar"/>
-        </w:rPr>
-        <w:t xml:space="preserve">Z_vapor  = 1 + B + A*B/(3 + 2*B) ; Z_liquid = B + A*B/(2 + 3*B)    .......... (eq.16)</w:t>
-      </w:r>
-      <w:r>
-        <w:br/>
-      </w:r>
-      <w:r>
-        <w:br/>
-      </w:r>
-      <w:r>
-        <w:rPr>
-          <w:rStyle w:val="VerbatimChar"/>
-        </w:rPr>
-        <w:t xml:space="preserve">H_ideal(T) = integral Cp(T) dT from T_ref to T</w:t>
-      </w:r>
-      <w:r>
-        <w:br/>
-      </w:r>
-      <w:r>
-        <w:rPr>
-          <w:rStyle w:val="VerbatimChar"/>
-        </w:rPr>
-        <w:t xml:space="preserve">H_dep(T,P,Z) = R_spec * T * ( Z - 1 )</w:t>
-      </w:r>
-      <w:r>
-        <w:br/>
-      </w:r>
-      <w:r>
-        <w:rPr>
-          <w:rStyle w:val="VerbatimChar"/>
-        </w:rPr>
-        <w:t xml:space="preserve">H(T,P) = H_ideal(T) + H_dep(T,P,Z)                                 .......... (eq.17)</w:t>
-      </w:r>
+        <w:pStyle w:val="FirstParagraph"/>
+      </w:pPr>
+      <m:oMathPara>
+        <m:oMathParaPr>
+          <m:jc m:val="center"/>
+        </m:oMathParaPr>
+        <m:oMath>
+          <m:sSub>
+            <m:e>
+              <m:r>
+                <m:t>T</m:t>
+              </m:r>
+            </m:e>
+            <m:sub>
+              <m:r>
+                <m:t>1</m:t>
+              </m:r>
+            </m:sub>
+          </m:sSub>
+          <m:r>
+            <m:rPr>
+              <m:sty m:val="p"/>
+            </m:rPr>
+            <m:t>≥</m:t>
+          </m:r>
+          <m:sSub>
+            <m:e>
+              <m:r>
+                <m:t>T</m:t>
+              </m:r>
+            </m:e>
+            <m:sub>
+              <m:r>
+                <m:t>c</m:t>
+              </m:r>
+              <m:r>
+                <m:t>o</m:t>
+              </m:r>
+              <m:r>
+                <m:t>n</m:t>
+              </m:r>
+              <m:r>
+                <m:t>d</m:t>
+              </m:r>
+            </m:sub>
+          </m:sSub>
+          <m:r>
+            <m:rPr>
+              <m:sty m:val="p"/>
+            </m:rPr>
+            <m:t>+</m:t>
+          </m:r>
+          <m:r>
+            <m:t>Δ</m:t>
+          </m:r>
+          <m:sSub>
+            <m:e>
+              <m:r>
+                <m:t>T</m:t>
+              </m:r>
+            </m:e>
+            <m:sub>
+              <m:r>
+                <m:t>a</m:t>
+              </m:r>
+              <m:r>
+                <m:t>p</m:t>
+              </m:r>
+              <m:r>
+                <m:t>p</m:t>
+              </m:r>
+              <m:r>
+                <m:t>r</m:t>
+              </m:r>
+              <m:r>
+                <m:t>o</m:t>
+              </m:r>
+              <m:r>
+                <m:t>a</m:t>
+              </m:r>
+              <m:r>
+                <m:t>c</m:t>
+              </m:r>
+              <m:r>
+                <m:t>h</m:t>
+              </m:r>
+            </m:sub>
+          </m:sSub>
+          <m:r>
+            <m:t> </m:t>
+          </m:r>
+          <m:d>
+            <m:dPr>
+              <m:begChr m:val="("/>
+              <m:endChr m:val=")"/>
+              <m:sepChr m:val=""/>
+              <m:grow/>
+            </m:dPr>
+            <m:e>
+              <m:r>
+                <m:t>9</m:t>
+              </m:r>
+            </m:e>
+          </m:d>
+        </m:oMath>
+      </m:oMathPara>
     </w:p>
     <w:p>
       <w:pPr>
-        <w:pStyle w:val="Compact"/>
-        <w:numPr>
-          <w:ilvl w:val="0"/>
-          <w:numId w:val="1003"/>
-        </w:numPr>
-      </w:pPr>
-      <w:r>
-        <w:t xml:space="preserve">Phase consistency: use Z_liquid downstream of condenser/pump, Z_vapor downstream of evaporator/turbine.</w:t>
-      </w:r>
+        <w:pStyle w:val="FirstParagraph"/>
+      </w:pPr>
+      <m:oMathPara>
+        <m:oMathParaPr>
+          <m:jc m:val="center"/>
+        </m:oMathParaPr>
+        <m:oMath>
+          <m:sSub>
+            <m:e>
+              <m:r>
+                <m:t>P</m:t>
+              </m:r>
+            </m:e>
+            <m:sub>
+              <m:r>
+                <m:t>2</m:t>
+              </m:r>
+            </m:sub>
+          </m:sSub>
+          <m:r>
+            <m:rPr>
+              <m:sty m:val="p"/>
+            </m:rPr>
+            <m:t>=</m:t>
+          </m:r>
+          <m:sSub>
+            <m:e>
+              <m:r>
+                <m:t>P</m:t>
+              </m:r>
+            </m:e>
+            <m:sub>
+              <m:r>
+                <m:t>3</m:t>
+              </m:r>
+            </m:sub>
+          </m:sSub>
+          <m:r>
+            <m:rPr>
+              <m:sty m:val="p"/>
+            </m:rPr>
+            <m:t>,</m:t>
+          </m:r>
+          <m:r>
+            <m:t> </m:t>
+          </m:r>
+          <m:sSub>
+            <m:e>
+              <m:r>
+                <m:t>P</m:t>
+              </m:r>
+            </m:e>
+            <m:sub>
+              <m:r>
+                <m:t>1</m:t>
+              </m:r>
+            </m:sub>
+          </m:sSub>
+          <m:r>
+            <m:rPr>
+              <m:sty m:val="p"/>
+            </m:rPr>
+            <m:t>=</m:t>
+          </m:r>
+          <m:sSub>
+            <m:e>
+              <m:r>
+                <m:t>P</m:t>
+              </m:r>
+            </m:e>
+            <m:sub>
+              <m:r>
+                <m:t>4</m:t>
+              </m:r>
+            </m:sub>
+          </m:sSub>
+          <m:r>
+            <m:t> </m:t>
+          </m:r>
+          <m:d>
+            <m:dPr>
+              <m:begChr m:val="("/>
+              <m:endChr m:val=")"/>
+              <m:sepChr m:val=""/>
+              <m:grow/>
+            </m:dPr>
+            <m:e>
+              <m:r>
+                <m:t>10</m:t>
+              </m:r>
+            </m:e>
+          </m:d>
+        </m:oMath>
+      </m:oMathPara>
     </w:p>
     <w:p>
       <w:pPr>
-        <w:pStyle w:val="Compact"/>
-        <w:numPr>
-          <w:ilvl w:val="0"/>
-          <w:numId w:val="1003"/>
-        </w:numPr>
-      </w:pPr>
-      <w:r>
-        <w:t xml:space="preserve">Units: H in kJ/kg, m_wf in kg/s, hence powers in kW by construction.</w:t>
-      </w:r>
+        <w:pStyle w:val="FirstParagraph"/>
+      </w:pPr>
+      <m:oMathPara>
+        <m:oMathParaPr>
+          <m:jc m:val="center"/>
+        </m:oMathParaPr>
+        <m:oMath>
+          <m:sSub>
+            <m:e>
+              <m:r>
+                <m:t>P</m:t>
+              </m:r>
+            </m:e>
+            <m:sub>
+              <m:r>
+                <m:t>3</m:t>
+              </m:r>
+            </m:sub>
+          </m:sSub>
+          <m:r>
+            <m:rPr>
+              <m:sty m:val="p"/>
+            </m:rPr>
+            <m:t>≤</m:t>
+          </m:r>
+          <m:sSub>
+            <m:e>
+              <m:r>
+                <m:t>α</m:t>
+              </m:r>
+            </m:e>
+            <m:sub>
+              <m:r>
+                <m:t>p</m:t>
+              </m:r>
+              <m:r>
+                <m:t>c</m:t>
+              </m:r>
+            </m:sub>
+          </m:sSub>
+          <m:r>
+            <m:t> </m:t>
+          </m:r>
+          <m:sSub>
+            <m:e>
+              <m:r>
+                <m:t>P</m:t>
+              </m:r>
+            </m:e>
+            <m:sub>
+              <m:r>
+                <m:t>c</m:t>
+              </m:r>
+            </m:sub>
+          </m:sSub>
+          <m:r>
+            <m:t> </m:t>
+          </m:r>
+          <m:d>
+            <m:dPr>
+              <m:begChr m:val="("/>
+              <m:endChr m:val=")"/>
+              <m:sepChr m:val=""/>
+              <m:grow/>
+            </m:dPr>
+            <m:e>
+              <m:r>
+                <m:t>11</m:t>
+              </m:r>
+            </m:e>
+          </m:d>
+        </m:oMath>
+      </m:oMathPara>
     </w:p>
     <w:p>
       <w:pPr>
         <w:pStyle w:val="FirstParagraph"/>
+      </w:pPr>
+      <w:r>
+        <w:t xml:space="preserve">Recuperator constraints (Configuration B)</w:t>
+      </w:r>
+    </w:p>
+    <w:p>
+      <w:pPr>
+        <w:pStyle w:val="BodyText"/>
+      </w:pPr>
+      <m:oMathPara>
+        <m:oMathParaPr>
+          <m:jc m:val="center"/>
+        </m:oMathParaPr>
+        <m:oMath>
+          <m:sSub>
+            <m:e>
+              <m:acc>
+                <m:accPr>
+                  <m:chr m:val="̇"/>
+                </m:accPr>
+                <m:e>
+                  <m:r>
+                    <m:t>m</m:t>
+                  </m:r>
+                </m:e>
+              </m:acc>
+            </m:e>
+            <m:sub>
+              <m:r>
+                <m:t>w</m:t>
+              </m:r>
+              <m:r>
+                <m:t>f</m:t>
+              </m:r>
+            </m:sub>
+          </m:sSub>
+          <m:r>
+            <m:t> </m:t>
+          </m:r>
+          <m:d>
+            <m:dPr>
+              <m:begChr m:val="("/>
+              <m:endChr m:val=")"/>
+              <m:sepChr m:val=""/>
+              <m:grow/>
+            </m:dPr>
+            <m:e>
+              <m:sSub>
+                <m:e>
+                  <m:r>
+                    <m:t>H</m:t>
+                  </m:r>
+                </m:e>
+                <m:sub>
+                  <m:r>
+                    <m:t>4</m:t>
+                  </m:r>
+                </m:sub>
+              </m:sSub>
+              <m:r>
+                <m:rPr>
+                  <m:sty m:val="p"/>
+                </m:rPr>
+                <m:t>−</m:t>
+              </m:r>
+              <m:sSub>
+                <m:e>
+                  <m:r>
+                    <m:t>H</m:t>
+                  </m:r>
+                </m:e>
+                <m:sub>
+                  <m:r>
+                    <m:t>5</m:t>
+                  </m:r>
+                </m:sub>
+              </m:sSub>
+            </m:e>
+          </m:d>
+          <m:r>
+            <m:rPr>
+              <m:sty m:val="p"/>
+            </m:rPr>
+            <m:t>=</m:t>
+          </m:r>
+          <m:sSub>
+            <m:e>
+              <m:acc>
+                <m:accPr>
+                  <m:chr m:val="̇"/>
+                </m:accPr>
+                <m:e>
+                  <m:r>
+                    <m:t>m</m:t>
+                  </m:r>
+                </m:e>
+              </m:acc>
+            </m:e>
+            <m:sub>
+              <m:r>
+                <m:t>w</m:t>
+              </m:r>
+              <m:r>
+                <m:t>f</m:t>
+              </m:r>
+            </m:sub>
+          </m:sSub>
+          <m:r>
+            <m:t> </m:t>
+          </m:r>
+          <m:d>
+            <m:dPr>
+              <m:begChr m:val="("/>
+              <m:endChr m:val=")"/>
+              <m:sepChr m:val=""/>
+              <m:grow/>
+            </m:dPr>
+            <m:e>
+              <m:sSub>
+                <m:e>
+                  <m:r>
+                    <m:t>H</m:t>
+                  </m:r>
+                </m:e>
+                <m:sub>
+                  <m:r>
+                    <m:t>6</m:t>
+                  </m:r>
+                </m:sub>
+              </m:sSub>
+              <m:r>
+                <m:rPr>
+                  <m:sty m:val="p"/>
+                </m:rPr>
+                <m:t>−</m:t>
+              </m:r>
+              <m:sSub>
+                <m:e>
+                  <m:r>
+                    <m:t>H</m:t>
+                  </m:r>
+                </m:e>
+                <m:sub>
+                  <m:r>
+                    <m:t>2</m:t>
+                  </m:r>
+                </m:sub>
+              </m:sSub>
+            </m:e>
+          </m:d>
+          <m:r>
+            <m:t> </m:t>
+          </m:r>
+          <m:d>
+            <m:dPr>
+              <m:begChr m:val="("/>
+              <m:endChr m:val=")"/>
+              <m:sepChr m:val=""/>
+              <m:grow/>
+            </m:dPr>
+            <m:e>
+              <m:r>
+                <m:t>12</m:t>
+              </m:r>
+            </m:e>
+          </m:d>
+        </m:oMath>
+      </m:oMathPara>
+    </w:p>
+    <w:p>
+      <w:pPr>
+        <w:pStyle w:val="FirstParagraph"/>
+      </w:pPr>
+      <m:oMathPara>
+        <m:oMathParaPr>
+          <m:jc m:val="center"/>
+        </m:oMathParaPr>
+        <m:oMath>
+          <m:sSub>
+            <m:e>
+              <m:r>
+                <m:t>T</m:t>
+              </m:r>
+            </m:e>
+            <m:sub>
+              <m:r>
+                <m:t>4</m:t>
+              </m:r>
+            </m:sub>
+          </m:sSub>
+          <m:r>
+            <m:rPr>
+              <m:sty m:val="p"/>
+            </m:rPr>
+            <m:t>−</m:t>
+          </m:r>
+          <m:sSub>
+            <m:e>
+              <m:r>
+                <m:t>T</m:t>
+              </m:r>
+            </m:e>
+            <m:sub>
+              <m:r>
+                <m:t>6</m:t>
+              </m:r>
+            </m:sub>
+          </m:sSub>
+          <m:r>
+            <m:rPr>
+              <m:sty m:val="p"/>
+            </m:rPr>
+            <m:t>≥</m:t>
+          </m:r>
+          <m:r>
+            <m:t>Δ</m:t>
+          </m:r>
+          <m:sSub>
+            <m:e>
+              <m:r>
+                <m:t>T</m:t>
+              </m:r>
+            </m:e>
+            <m:sub>
+              <m:r>
+                <m:t>r</m:t>
+              </m:r>
+              <m:r>
+                <m:t>e</m:t>
+              </m:r>
+              <m:r>
+                <m:t>c</m:t>
+              </m:r>
+              <m:r>
+                <m:t>u</m:t>
+              </m:r>
+              <m:r>
+                <m:t>p</m:t>
+              </m:r>
+            </m:sub>
+          </m:sSub>
+          <m:r>
+            <m:rPr>
+              <m:sty m:val="p"/>
+            </m:rPr>
+            <m:t>,</m:t>
+          </m:r>
+          <m:r>
+            <m:t> </m:t>
+          </m:r>
+          <m:sSub>
+            <m:e>
+              <m:r>
+                <m:t>T</m:t>
+              </m:r>
+            </m:e>
+            <m:sub>
+              <m:r>
+                <m:t>5</m:t>
+              </m:r>
+            </m:sub>
+          </m:sSub>
+          <m:r>
+            <m:rPr>
+              <m:sty m:val="p"/>
+            </m:rPr>
+            <m:t>−</m:t>
+          </m:r>
+          <m:sSub>
+            <m:e>
+              <m:r>
+                <m:t>T</m:t>
+              </m:r>
+            </m:e>
+            <m:sub>
+              <m:r>
+                <m:t>2</m:t>
+              </m:r>
+            </m:sub>
+          </m:sSub>
+          <m:r>
+            <m:rPr>
+              <m:sty m:val="p"/>
+            </m:rPr>
+            <m:t>≥</m:t>
+          </m:r>
+          <m:r>
+            <m:t>Δ</m:t>
+          </m:r>
+          <m:sSub>
+            <m:e>
+              <m:r>
+                <m:t>T</m:t>
+              </m:r>
+            </m:e>
+            <m:sub>
+              <m:r>
+                <m:t>r</m:t>
+              </m:r>
+              <m:r>
+                <m:t>e</m:t>
+              </m:r>
+              <m:r>
+                <m:t>c</m:t>
+              </m:r>
+              <m:r>
+                <m:t>u</m:t>
+              </m:r>
+              <m:r>
+                <m:t>p</m:t>
+              </m:r>
+            </m:sub>
+          </m:sSub>
+          <m:r>
+            <m:t> </m:t>
+          </m:r>
+          <m:d>
+            <m:dPr>
+              <m:begChr m:val="("/>
+              <m:endChr m:val=")"/>
+              <m:sepChr m:val=""/>
+              <m:grow/>
+            </m:dPr>
+            <m:e>
+              <m:r>
+                <m:t>13</m:t>
+              </m:r>
+            </m:e>
+          </m:d>
+        </m:oMath>
+      </m:oMathPara>
+    </w:p>
+    <w:p>
+      <w:pPr>
+        <w:pStyle w:val="FirstParagraph"/>
+      </w:pPr>
+      <w:r>
+        <w:t xml:space="preserve">Thermodynamics: PR EOS and enthalpy model</w:t>
+      </w:r>
+    </w:p>
+    <w:p>
+      <w:pPr>
+        <w:pStyle w:val="BodyText"/>
+      </w:pPr>
+      <m:oMathPara>
+        <m:oMathParaPr>
+          <m:jc m:val="center"/>
+        </m:oMathParaPr>
+        <m:oMath>
+          <m:r>
+            <m:t>α</m:t>
+          </m:r>
+          <m:d>
+            <m:dPr>
+              <m:begChr m:val="("/>
+              <m:endChr m:val=")"/>
+              <m:sepChr m:val=""/>
+              <m:grow/>
+            </m:dPr>
+            <m:e>
+              <m:r>
+                <m:t>T</m:t>
+              </m:r>
+            </m:e>
+          </m:d>
+          <m:r>
+            <m:rPr>
+              <m:sty m:val="p"/>
+            </m:rPr>
+            <m:t>=</m:t>
+          </m:r>
+          <m:r>
+            <m:rPr>
+              <m:sty m:val="p"/>
+            </m:rPr>
+            <m:t>[</m:t>
+          </m:r>
+          <m:r>
+            <m:t>1</m:t>
+          </m:r>
+          <m:r>
+            <m:rPr>
+              <m:sty m:val="p"/>
+            </m:rPr>
+            <m:t>+</m:t>
+          </m:r>
+          <m:r>
+            <m:t>κ</m:t>
+          </m:r>
+          <m:r>
+            <m:t> </m:t>
+          </m:r>
+          <m:d>
+            <m:dPr>
+              <m:begChr m:val="("/>
+              <m:endChr m:val=")"/>
+              <m:sepChr m:val=""/>
+              <m:grow/>
+            </m:dPr>
+            <m:e>
+              <m:r>
+                <m:t>1</m:t>
+              </m:r>
+              <m:r>
+                <m:rPr>
+                  <m:sty m:val="p"/>
+                </m:rPr>
+                <m:t>−</m:t>
+              </m:r>
+              <m:rad>
+                <m:radPr>
+                  <m:degHide m:val="on"/>
+                </m:radPr>
+                <m:deg/>
+                <m:e>
+                  <m:r>
+                    <m:t>T</m:t>
+                  </m:r>
+                  <m:r>
+                    <m:rPr>
+                      <m:sty m:val="p"/>
+                    </m:rPr>
+                    <m:t>/</m:t>
+                  </m:r>
+                  <m:sSub>
+                    <m:e>
+                      <m:r>
+                        <m:t>T</m:t>
+                      </m:r>
+                    </m:e>
+                    <m:sub>
+                      <m:r>
+                        <m:t>c</m:t>
+                      </m:r>
+                    </m:sub>
+                  </m:sSub>
+                </m:e>
+              </m:rad>
+            </m:e>
+          </m:d>
+          <m:sSup>
+            <m:e>
+              <m:r>
+                <m:rPr>
+                  <m:sty m:val="p"/>
+                </m:rPr>
+                <m:t>]</m:t>
+              </m:r>
+            </m:e>
+            <m:sup>
+              <m:r>
+                <m:t>2</m:t>
+              </m:r>
+            </m:sup>
+          </m:sSup>
+          <m:r>
+            <m:rPr>
+              <m:sty m:val="p"/>
+            </m:rPr>
+            <m:t>,</m:t>
+          </m:r>
+          <m:r>
+            <m:t> </m:t>
+          </m:r>
+          <m:r>
+            <m:t>κ</m:t>
+          </m:r>
+          <m:r>
+            <m:rPr>
+              <m:sty m:val="p"/>
+            </m:rPr>
+            <m:t>=</m:t>
+          </m:r>
+          <m:r>
+            <m:t>0.37464</m:t>
+          </m:r>
+          <m:r>
+            <m:rPr>
+              <m:sty m:val="p"/>
+            </m:rPr>
+            <m:t>+</m:t>
+          </m:r>
+          <m:r>
+            <m:t>1.54226</m:t>
+          </m:r>
+          <m:r>
+            <m:t> </m:t>
+          </m:r>
+          <m:r>
+            <m:t>ω</m:t>
+          </m:r>
+          <m:r>
+            <m:rPr>
+              <m:sty m:val="p"/>
+            </m:rPr>
+            <m:t>−</m:t>
+          </m:r>
+          <m:r>
+            <m:t>0.26992</m:t>
+          </m:r>
+          <m:r>
+            <m:t> </m:t>
+          </m:r>
+          <m:sSup>
+            <m:e>
+              <m:r>
+                <m:t>ω</m:t>
+              </m:r>
+            </m:e>
+            <m:sup>
+              <m:r>
+                <m:t>2</m:t>
+              </m:r>
+            </m:sup>
+          </m:sSup>
+          <m:r>
+            <m:t> </m:t>
+          </m:r>
+          <m:d>
+            <m:dPr>
+              <m:begChr m:val="("/>
+              <m:endChr m:val=")"/>
+              <m:sepChr m:val=""/>
+              <m:grow/>
+            </m:dPr>
+            <m:e>
+              <m:r>
+                <m:t>14</m:t>
+              </m:r>
+            </m:e>
+          </m:d>
+        </m:oMath>
+      </m:oMathPara>
+    </w:p>
+    <w:p>
+      <w:pPr>
+        <w:pStyle w:val="FirstParagraph"/>
+      </w:pPr>
+      <m:oMathPara>
+        <m:oMathParaPr>
+          <m:jc m:val="center"/>
+        </m:oMathParaPr>
+        <m:oMath>
+          <m:r>
+            <m:t>A</m:t>
+          </m:r>
+          <m:r>
+            <m:rPr>
+              <m:sty m:val="p"/>
+            </m:rPr>
+            <m:t>=</m:t>
+          </m:r>
+          <m:r>
+            <m:t>0.45724</m:t>
+          </m:r>
+          <m:r>
+            <m:t> </m:t>
+          </m:r>
+          <m:f>
+            <m:fPr>
+              <m:type m:val="bar"/>
+            </m:fPr>
+            <m:num>
+              <m:sSubSup>
+                <m:e>
+                  <m:r>
+                    <m:t>R</m:t>
+                  </m:r>
+                </m:e>
+                <m:sub>
+                  <m:r>
+                    <m:t>b</m:t>
+                  </m:r>
+                  <m:r>
+                    <m:t>a</m:t>
+                  </m:r>
+                  <m:r>
+                    <m:t>r</m:t>
+                  </m:r>
+                </m:sub>
+                <m:sup>
+                  <m:r>
+                    <m:t>2</m:t>
+                  </m:r>
+                </m:sup>
+              </m:sSubSup>
+              <m:r>
+                <m:t> </m:t>
+              </m:r>
+              <m:sSubSup>
+                <m:e>
+                  <m:r>
+                    <m:t>T</m:t>
+                  </m:r>
+                </m:e>
+                <m:sub>
+                  <m:r>
+                    <m:t>c</m:t>
+                  </m:r>
+                </m:sub>
+                <m:sup>
+                  <m:r>
+                    <m:t>2</m:t>
+                  </m:r>
+                </m:sup>
+              </m:sSubSup>
+            </m:num>
+            <m:den>
+              <m:sSub>
+                <m:e>
+                  <m:r>
+                    <m:t>P</m:t>
+                  </m:r>
+                </m:e>
+                <m:sub>
+                  <m:r>
+                    <m:t>c</m:t>
+                  </m:r>
+                </m:sub>
+              </m:sSub>
+            </m:den>
+          </m:f>
+          <m:r>
+            <m:t> </m:t>
+          </m:r>
+          <m:r>
+            <m:t>α</m:t>
+          </m:r>
+          <m:d>
+            <m:dPr>
+              <m:begChr m:val="("/>
+              <m:endChr m:val=")"/>
+              <m:sepChr m:val=""/>
+              <m:grow/>
+            </m:dPr>
+            <m:e>
+              <m:r>
+                <m:t>T</m:t>
+              </m:r>
+            </m:e>
+          </m:d>
+          <m:r>
+            <m:t> </m:t>
+          </m:r>
+          <m:f>
+            <m:fPr>
+              <m:type m:val="bar"/>
+            </m:fPr>
+            <m:num>
+              <m:r>
+                <m:t>P</m:t>
+              </m:r>
+            </m:num>
+            <m:den>
+              <m:sSup>
+                <m:e>
+                  <m:d>
+                    <m:dPr>
+                      <m:begChr m:val="("/>
+                      <m:endChr m:val=")"/>
+                      <m:sepChr m:val=""/>
+                      <m:grow/>
+                    </m:dPr>
+                    <m:e>
+                      <m:sSub>
+                        <m:e>
+                          <m:r>
+                            <m:t>R</m:t>
+                          </m:r>
+                        </m:e>
+                        <m:sub>
+                          <m:r>
+                            <m:t>b</m:t>
+                          </m:r>
+                          <m:r>
+                            <m:t>a</m:t>
+                          </m:r>
+                          <m:r>
+                            <m:t>r</m:t>
+                          </m:r>
+                        </m:sub>
+                      </m:sSub>
+                      <m:r>
+                        <m:t>T</m:t>
+                      </m:r>
+                    </m:e>
+                  </m:d>
+                </m:e>
+                <m:sup>
+                  <m:r>
+                    <m:t>2</m:t>
+                  </m:r>
+                </m:sup>
+              </m:sSup>
+            </m:den>
+          </m:f>
+          <m:r>
+            <m:rPr>
+              <m:sty m:val="p"/>
+            </m:rPr>
+            <m:t>,</m:t>
+          </m:r>
+          <m:r>
+            <m:t> </m:t>
+          </m:r>
+          <m:r>
+            <m:t>B</m:t>
+          </m:r>
+          <m:r>
+            <m:rPr>
+              <m:sty m:val="p"/>
+            </m:rPr>
+            <m:t>=</m:t>
+          </m:r>
+          <m:r>
+            <m:t>0.07780</m:t>
+          </m:r>
+          <m:r>
+            <m:t> </m:t>
+          </m:r>
+          <m:f>
+            <m:fPr>
+              <m:type m:val="bar"/>
+            </m:fPr>
+            <m:num>
+              <m:sSub>
+                <m:e>
+                  <m:r>
+                    <m:t>R</m:t>
+                  </m:r>
+                </m:e>
+                <m:sub>
+                  <m:r>
+                    <m:t>b</m:t>
+                  </m:r>
+                  <m:r>
+                    <m:t>a</m:t>
+                  </m:r>
+                  <m:r>
+                    <m:t>r</m:t>
+                  </m:r>
+                </m:sub>
+              </m:sSub>
+              <m:sSub>
+                <m:e>
+                  <m:r>
+                    <m:t>T</m:t>
+                  </m:r>
+                </m:e>
+                <m:sub>
+                  <m:r>
+                    <m:t>c</m:t>
+                  </m:r>
+                </m:sub>
+              </m:sSub>
+            </m:num>
+            <m:den>
+              <m:sSub>
+                <m:e>
+                  <m:r>
+                    <m:t>P</m:t>
+                  </m:r>
+                </m:e>
+                <m:sub>
+                  <m:r>
+                    <m:t>c</m:t>
+                  </m:r>
+                </m:sub>
+              </m:sSub>
+            </m:den>
+          </m:f>
+          <m:r>
+            <m:t> </m:t>
+          </m:r>
+          <m:f>
+            <m:fPr>
+              <m:type m:val="bar"/>
+            </m:fPr>
+            <m:num>
+              <m:r>
+                <m:t>P</m:t>
+              </m:r>
+            </m:num>
+            <m:den>
+              <m:sSub>
+                <m:e>
+                  <m:r>
+                    <m:t>R</m:t>
+                  </m:r>
+                </m:e>
+                <m:sub>
+                  <m:r>
+                    <m:t>b</m:t>
+                  </m:r>
+                  <m:r>
+                    <m:t>a</m:t>
+                  </m:r>
+                  <m:r>
+                    <m:t>r</m:t>
+                  </m:r>
+                </m:sub>
+              </m:sSub>
+              <m:r>
+                <m:t>T</m:t>
+              </m:r>
+            </m:den>
+          </m:f>
+          <m:r>
+            <m:t> </m:t>
+          </m:r>
+          <m:d>
+            <m:dPr>
+              <m:begChr m:val="("/>
+              <m:endChr m:val=")"/>
+              <m:sepChr m:val=""/>
+              <m:grow/>
+            </m:dPr>
+            <m:e>
+              <m:r>
+                <m:t>15</m:t>
+              </m:r>
+            </m:e>
+          </m:d>
+        </m:oMath>
+      </m:oMathPara>
+    </w:p>
+    <w:p>
+      <w:pPr>
+        <w:pStyle w:val="FirstParagraph"/>
+      </w:pPr>
+      <m:oMathPara>
+        <m:oMathParaPr>
+          <m:jc m:val="center"/>
+        </m:oMathParaPr>
+        <m:oMath>
+          <m:sSub>
+            <m:e>
+              <m:r>
+                <m:t>Z</m:t>
+              </m:r>
+            </m:e>
+            <m:sub>
+              <m:r>
+                <m:t>v</m:t>
+              </m:r>
+            </m:sub>
+          </m:sSub>
+          <m:r>
+            <m:rPr>
+              <m:sty m:val="p"/>
+            </m:rPr>
+            <m:t>=</m:t>
+          </m:r>
+          <m:r>
+            <m:t>1</m:t>
+          </m:r>
+          <m:r>
+            <m:rPr>
+              <m:sty m:val="p"/>
+            </m:rPr>
+            <m:t>+</m:t>
+          </m:r>
+          <m:r>
+            <m:t>B</m:t>
+          </m:r>
+          <m:r>
+            <m:rPr>
+              <m:sty m:val="p"/>
+            </m:rPr>
+            <m:t>+</m:t>
+          </m:r>
+          <m:f>
+            <m:fPr>
+              <m:type m:val="bar"/>
+            </m:fPr>
+            <m:num>
+              <m:r>
+                <m:t>A</m:t>
+              </m:r>
+              <m:r>
+                <m:t>B</m:t>
+              </m:r>
+            </m:num>
+            <m:den>
+              <m:r>
+                <m:t>3</m:t>
+              </m:r>
+              <m:r>
+                <m:rPr>
+                  <m:sty m:val="p"/>
+                </m:rPr>
+                <m:t>+</m:t>
+              </m:r>
+              <m:r>
+                <m:t>2</m:t>
+              </m:r>
+              <m:r>
+                <m:t>B</m:t>
+              </m:r>
+            </m:den>
+          </m:f>
+          <m:r>
+            <m:rPr>
+              <m:sty m:val="p"/>
+            </m:rPr>
+            <m:t>,</m:t>
+          </m:r>
+          <m:r>
+            <m:t> </m:t>
+          </m:r>
+          <m:sSub>
+            <m:e>
+              <m:r>
+                <m:t>Z</m:t>
+              </m:r>
+            </m:e>
+            <m:sub>
+              <m:r>
+                <m:t>l</m:t>
+              </m:r>
+            </m:sub>
+          </m:sSub>
+          <m:r>
+            <m:rPr>
+              <m:sty m:val="p"/>
+            </m:rPr>
+            <m:t>=</m:t>
+          </m:r>
+          <m:r>
+            <m:t>B</m:t>
+          </m:r>
+          <m:r>
+            <m:rPr>
+              <m:sty m:val="p"/>
+            </m:rPr>
+            <m:t>+</m:t>
+          </m:r>
+          <m:f>
+            <m:fPr>
+              <m:type m:val="bar"/>
+            </m:fPr>
+            <m:num>
+              <m:r>
+                <m:t>A</m:t>
+              </m:r>
+              <m:r>
+                <m:t>B</m:t>
+              </m:r>
+            </m:num>
+            <m:den>
+              <m:r>
+                <m:t>2</m:t>
+              </m:r>
+              <m:r>
+                <m:rPr>
+                  <m:sty m:val="p"/>
+                </m:rPr>
+                <m:t>+</m:t>
+              </m:r>
+              <m:r>
+                <m:t>3</m:t>
+              </m:r>
+              <m:r>
+                <m:t>B</m:t>
+              </m:r>
+            </m:den>
+          </m:f>
+          <m:r>
+            <m:t> </m:t>
+          </m:r>
+          <m:d>
+            <m:dPr>
+              <m:begChr m:val="("/>
+              <m:endChr m:val=")"/>
+              <m:sepChr m:val=""/>
+              <m:grow/>
+            </m:dPr>
+            <m:e>
+              <m:r>
+                <m:t>16</m:t>
+              </m:r>
+            </m:e>
+          </m:d>
+        </m:oMath>
+      </m:oMathPara>
+    </w:p>
+    <w:p>
+      <w:pPr>
+        <w:pStyle w:val="FirstParagraph"/>
+      </w:pPr>
+      <m:oMathPara>
+        <m:oMathParaPr>
+          <m:jc m:val="center"/>
+        </m:oMathParaPr>
+        <m:oMath>
+          <m:sSub>
+            <m:e>
+              <m:r>
+                <m:t>H</m:t>
+              </m:r>
+            </m:e>
+            <m:sub>
+              <m:r>
+                <m:t>i</m:t>
+              </m:r>
+              <m:r>
+                <m:t>d</m:t>
+              </m:r>
+              <m:r>
+                <m:t>e</m:t>
+              </m:r>
+              <m:r>
+                <m:t>a</m:t>
+              </m:r>
+              <m:r>
+                <m:t>l</m:t>
+              </m:r>
+            </m:sub>
+          </m:sSub>
+          <m:d>
+            <m:dPr>
+              <m:begChr m:val="("/>
+              <m:endChr m:val=")"/>
+              <m:sepChr m:val=""/>
+              <m:grow/>
+            </m:dPr>
+            <m:e>
+              <m:r>
+                <m:t>T</m:t>
+              </m:r>
+            </m:e>
+          </m:d>
+          <m:r>
+            <m:rPr>
+              <m:sty m:val="p"/>
+            </m:rPr>
+            <m:t>=</m:t>
+          </m:r>
+          <m:nary>
+            <m:naryPr>
+              <m:chr m:val="∫"/>
+              <m:limLoc m:val="subSup"/>
+              <m:subHide m:val="off"/>
+              <m:supHide m:val="off"/>
+            </m:naryPr>
+            <m:sub>
+              <m:sSub>
+                <m:e>
+                  <m:r>
+                    <m:t>T</m:t>
+                  </m:r>
+                </m:e>
+                <m:sub>
+                  <m:r>
+                    <m:t>r</m:t>
+                  </m:r>
+                  <m:r>
+                    <m:t>e</m:t>
+                  </m:r>
+                  <m:r>
+                    <m:t>f</m:t>
+                  </m:r>
+                </m:sub>
+              </m:sSub>
+            </m:sub>
+            <m:sup>
+              <m:r>
+                <m:t>T</m:t>
+              </m:r>
+            </m:sup>
+            <m:e>
+              <m:sSub>
+                <m:e>
+                  <m:r>
+                    <m:t>C</m:t>
+                  </m:r>
+                </m:e>
+                <m:sub>
+                  <m:r>
+                    <m:t>p</m:t>
+                  </m:r>
+                </m:sub>
+              </m:sSub>
+            </m:e>
+          </m:nary>
+          <m:d>
+            <m:dPr>
+              <m:begChr m:val="("/>
+              <m:endChr m:val=")"/>
+              <m:sepChr m:val=""/>
+              <m:grow/>
+            </m:dPr>
+            <m:e>
+              <m:r>
+                <m:t>T</m:t>
+              </m:r>
+            </m:e>
+          </m:d>
+          <m:r>
+            <m:t> </m:t>
+          </m:r>
+          <m:r>
+            <m:t>d</m:t>
+          </m:r>
+          <m:r>
+            <m:t>T</m:t>
+          </m:r>
+          <m:r>
+            <m:rPr>
+              <m:sty m:val="p"/>
+            </m:rPr>
+            <m:t>,</m:t>
+          </m:r>
+          <m:r>
+            <m:t> </m:t>
+          </m:r>
+          <m:sSub>
+            <m:e>
+              <m:r>
+                <m:t>H</m:t>
+              </m:r>
+            </m:e>
+            <m:sub>
+              <m:r>
+                <m:t>d</m:t>
+              </m:r>
+              <m:r>
+                <m:t>e</m:t>
+              </m:r>
+              <m:r>
+                <m:t>p</m:t>
+              </m:r>
+            </m:sub>
+          </m:sSub>
+          <m:r>
+            <m:rPr>
+              <m:sty m:val="p"/>
+            </m:rPr>
+            <m:t>=</m:t>
+          </m:r>
+          <m:sSub>
+            <m:e>
+              <m:r>
+                <m:t>R</m:t>
+              </m:r>
+            </m:e>
+            <m:sub>
+              <m:r>
+                <m:t>s</m:t>
+              </m:r>
+              <m:r>
+                <m:t>p</m:t>
+              </m:r>
+              <m:r>
+                <m:t>e</m:t>
+              </m:r>
+              <m:r>
+                <m:t>c</m:t>
+              </m:r>
+            </m:sub>
+          </m:sSub>
+          <m:r>
+            <m:t>T</m:t>
+          </m:r>
+          <m:d>
+            <m:dPr>
+              <m:begChr m:val="("/>
+              <m:endChr m:val=")"/>
+              <m:sepChr m:val=""/>
+              <m:grow/>
+            </m:dPr>
+            <m:e>
+              <m:r>
+                <m:t>Z</m:t>
+              </m:r>
+              <m:r>
+                <m:rPr>
+                  <m:sty m:val="p"/>
+                </m:rPr>
+                <m:t>−</m:t>
+              </m:r>
+              <m:r>
+                <m:t>1</m:t>
+              </m:r>
+            </m:e>
+          </m:d>
+          <m:r>
+            <m:rPr>
+              <m:sty m:val="p"/>
+            </m:rPr>
+            <m:t>,</m:t>
+          </m:r>
+          <m:r>
+            <m:t> </m:t>
+          </m:r>
+          <m:r>
+            <m:t>H</m:t>
+          </m:r>
+          <m:r>
+            <m:rPr>
+              <m:sty m:val="p"/>
+            </m:rPr>
+            <m:t>=</m:t>
+          </m:r>
+          <m:sSub>
+            <m:e>
+              <m:r>
+                <m:t>H</m:t>
+              </m:r>
+            </m:e>
+            <m:sub>
+              <m:r>
+                <m:t>i</m:t>
+              </m:r>
+              <m:r>
+                <m:t>d</m:t>
+              </m:r>
+              <m:r>
+                <m:t>e</m:t>
+              </m:r>
+              <m:r>
+                <m:t>a</m:t>
+              </m:r>
+              <m:r>
+                <m:t>l</m:t>
+              </m:r>
+            </m:sub>
+          </m:sSub>
+          <m:r>
+            <m:rPr>
+              <m:sty m:val="p"/>
+            </m:rPr>
+            <m:t>+</m:t>
+          </m:r>
+          <m:sSub>
+            <m:e>
+              <m:r>
+                <m:t>H</m:t>
+              </m:r>
+            </m:e>
+            <m:sub>
+              <m:r>
+                <m:t>d</m:t>
+              </m:r>
+              <m:r>
+                <m:t>e</m:t>
+              </m:r>
+              <m:r>
+                <m:t>p</m:t>
+              </m:r>
+            </m:sub>
+          </m:sSub>
+          <m:r>
+            <m:t> </m:t>
+          </m:r>
+          <m:d>
+            <m:dPr>
+              <m:begChr m:val="("/>
+              <m:endChr m:val=")"/>
+              <m:sepChr m:val=""/>
+              <m:grow/>
+            </m:dPr>
+            <m:e>
+              <m:r>
+                <m:t>17</m:t>
+              </m:r>
+            </m:e>
+          </m:d>
+        </m:oMath>
+      </m:oMathPara>
+    </w:p>
+    <w:p>
+      <w:pPr>
+        <w:pStyle w:val="FirstParagraph"/>
+      </w:pPr>
+      <w:r>
+        <w:t xml:space="preserve">- Phase consistency: use Z_liquid downstream of condenser/pump, Z_vapor downstream of evaporator/turbine.</w:t>
+      </w:r>
+      <w:r>
+        <w:t xml:space="preserve"> </w:t>
+      </w:r>
+      <w:r>
+        <w:t xml:space="preserve">- Units: H in kJ/kg, m_wf in kg/s, hence powers in kW by construction.</w:t>
+      </w:r>
+    </w:p>
+    <w:p>
+      <w:pPr>
+        <w:pStyle w:val="BodyText"/>
       </w:pPr>
       <w:r>
         <w:t xml:space="preserve">Variable bounds (illustrative)</w:t>
@@ -1252,30 +3986,176 @@
     </w:p>
     <w:p>
       <w:pPr>
-        <w:pStyle w:val="SourceCode"/>
-      </w:pPr>
-      <w:r>
-        <w:rPr>
-          <w:rStyle w:val="VerbatimChar"/>
-        </w:rPr>
-        <w:t xml:space="preserve">Maximize  J = W_net - lambda_mass * m_wf - lambda_press * P(3)    .......... (eq.18)</w:t>
-      </w:r>
+        <w:pStyle w:val="BodyText"/>
+      </w:pPr>
+      <m:oMathPara>
+        <m:oMathParaPr>
+          <m:jc m:val="center"/>
+        </m:oMathParaPr>
+        <m:oMath>
+          <m:r>
+            <m:rPr>
+              <m:sty m:val="p"/>
+            </m:rPr>
+            <m:t>max</m:t>
+          </m:r>
+          <m:r>
+            <m:t> </m:t>
+          </m:r>
+          <m:r>
+            <m:t>J</m:t>
+          </m:r>
+          <m:r>
+            <m:rPr>
+              <m:sty m:val="p"/>
+            </m:rPr>
+            <m:t>=</m:t>
+          </m:r>
+          <m:sSub>
+            <m:e>
+              <m:r>
+                <m:t>W</m:t>
+              </m:r>
+            </m:e>
+            <m:sub>
+              <m:r>
+                <m:t>n</m:t>
+              </m:r>
+              <m:r>
+                <m:t>e</m:t>
+              </m:r>
+              <m:r>
+                <m:t>t</m:t>
+              </m:r>
+            </m:sub>
+          </m:sSub>
+          <m:r>
+            <m:rPr>
+              <m:sty m:val="p"/>
+            </m:rPr>
+            <m:t>−</m:t>
+          </m:r>
+          <m:sSub>
+            <m:e>
+              <m:r>
+                <m:t>λ</m:t>
+              </m:r>
+            </m:e>
+            <m:sub>
+              <m:r>
+                <m:t>m</m:t>
+              </m:r>
+              <m:r>
+                <m:t>a</m:t>
+              </m:r>
+              <m:r>
+                <m:t>s</m:t>
+              </m:r>
+              <m:r>
+                <m:t>s</m:t>
+              </m:r>
+            </m:sub>
+          </m:sSub>
+          <m:r>
+            <m:t> </m:t>
+          </m:r>
+          <m:sSub>
+            <m:e>
+              <m:acc>
+                <m:accPr>
+                  <m:chr m:val="̇"/>
+                </m:accPr>
+                <m:e>
+                  <m:r>
+                    <m:t>m</m:t>
+                  </m:r>
+                </m:e>
+              </m:acc>
+            </m:e>
+            <m:sub>
+              <m:r>
+                <m:t>w</m:t>
+              </m:r>
+              <m:r>
+                <m:t>f</m:t>
+              </m:r>
+            </m:sub>
+          </m:sSub>
+          <m:r>
+            <m:rPr>
+              <m:sty m:val="p"/>
+            </m:rPr>
+            <m:t>−</m:t>
+          </m:r>
+          <m:sSub>
+            <m:e>
+              <m:r>
+                <m:t>λ</m:t>
+              </m:r>
+            </m:e>
+            <m:sub>
+              <m:r>
+                <m:t>p</m:t>
+              </m:r>
+              <m:r>
+                <m:t>r</m:t>
+              </m:r>
+              <m:r>
+                <m:t>e</m:t>
+              </m:r>
+              <m:r>
+                <m:t>s</m:t>
+              </m:r>
+              <m:r>
+                <m:t>s</m:t>
+              </m:r>
+            </m:sub>
+          </m:sSub>
+          <m:r>
+            <m:t> </m:t>
+          </m:r>
+          <m:sSub>
+            <m:e>
+              <m:r>
+                <m:t>P</m:t>
+              </m:r>
+            </m:e>
+            <m:sub>
+              <m:r>
+                <m:t>3</m:t>
+              </m:r>
+            </m:sub>
+          </m:sSub>
+          <m:r>
+            <m:t> </m:t>
+          </m:r>
+          <m:d>
+            <m:dPr>
+              <m:begChr m:val="("/>
+              <m:endChr m:val=")"/>
+              <m:sepChr m:val=""/>
+              <m:grow/>
+            </m:dPr>
+            <m:e>
+              <m:r>
+                <m:t>18</m:t>
+              </m:r>
+            </m:e>
+          </m:d>
+        </m:oMath>
+      </m:oMathPara>
     </w:p>
     <w:p>
       <w:pPr>
-        <w:pStyle w:val="Compact"/>
-        <w:numPr>
-          <w:ilvl w:val="0"/>
-          <w:numId w:val="1004"/>
-        </w:numPr>
-      </w:pPr>
-      <w:r>
-        <w:t xml:space="preserve">Nonnegative weights encode preferences for lower flow (smaller equipment) and lower high-side pressure (operability/safety).</w:t>
+        <w:pStyle w:val="FirstParagraph"/>
+      </w:pPr>
+      <w:r>
+        <w:t xml:space="preserve">- Nonnegative weights encode preferences for lower flow (smaller equipment) and lower high-side pressure (operability/safety).</w:t>
       </w:r>
     </w:p>
     <w:p>
       <w:pPr>
-        <w:pStyle w:val="FirstParagraph"/>
+        <w:pStyle w:val="BodyText"/>
       </w:pPr>
       <w:r>
         <w:t xml:space="preserve">Reporting and comparison</w:t>
@@ -1395,96 +4275,8 @@
       </w:pPr>
     </w:lvl>
   </w:abstractNum>
-  <w:abstractNum w:abstractNumId="991">
-    <w:nsid w:val="0000A991"/>
-    <w:multiLevelType w:val="multilevel"/>
-    <w:lvl w:ilvl="0">
-      <w:numFmt w:val="bullet"/>
-      <w:lvlText w:val="•"/>
-      <w:lvlJc w:val="left"/>
-      <w:pPr>
-        <w:ind w:left="720" w:hanging="480"/>
-      </w:pPr>
-    </w:lvl>
-    <w:lvl w:ilvl="1">
-      <w:numFmt w:val="bullet"/>
-      <w:lvlText w:val="–"/>
-      <w:lvlJc w:val="left"/>
-      <w:pPr>
-        <w:ind w:left="1440" w:hanging="480"/>
-      </w:pPr>
-    </w:lvl>
-    <w:lvl w:ilvl="2">
-      <w:numFmt w:val="bullet"/>
-      <w:lvlText w:val="•"/>
-      <w:lvlJc w:val="left"/>
-      <w:pPr>
-        <w:ind w:left="2160" w:hanging="480"/>
-      </w:pPr>
-    </w:lvl>
-    <w:lvl w:ilvl="3">
-      <w:numFmt w:val="bullet"/>
-      <w:lvlText w:val="–"/>
-      <w:lvlJc w:val="left"/>
-      <w:pPr>
-        <w:ind w:left="2880" w:hanging="480"/>
-      </w:pPr>
-    </w:lvl>
-    <w:lvl w:ilvl="4">
-      <w:numFmt w:val="bullet"/>
-      <w:lvlText w:val="•"/>
-      <w:lvlJc w:val="left"/>
-      <w:pPr>
-        <w:ind w:left="3600" w:hanging="480"/>
-      </w:pPr>
-    </w:lvl>
-    <w:lvl w:ilvl="5">
-      <w:numFmt w:val="bullet"/>
-      <w:lvlText w:val="–"/>
-      <w:lvlJc w:val="left"/>
-      <w:pPr>
-        <w:ind w:left="4320" w:hanging="480"/>
-      </w:pPr>
-    </w:lvl>
-    <w:lvl w:ilvl="6">
-      <w:numFmt w:val="bullet"/>
-      <w:lvlText w:val="•"/>
-      <w:lvlJc w:val="left"/>
-      <w:pPr>
-        <w:ind w:left="5040" w:hanging="480"/>
-      </w:pPr>
-    </w:lvl>
-    <w:lvl w:ilvl="7">
-      <w:numFmt w:val="bullet"/>
-      <w:lvlText w:val="–"/>
-      <w:lvlJc w:val="left"/>
-      <w:pPr>
-        <w:ind w:left="5760" w:hanging="480"/>
-      </w:pPr>
-    </w:lvl>
-    <w:lvl w:ilvl="8">
-      <w:numFmt w:val="bullet"/>
-      <w:lvlText w:val="•"/>
-      <w:lvlJc w:val="left"/>
-      <w:pPr>
-        <w:ind w:left="6480" w:hanging="480"/>
-      </w:pPr>
-    </w:lvl>
-  </w:abstractNum>
   <w:num w:numId="1000">
     <w:abstractNumId w:val="990"/>
-  </w:num>
-  <w:num w:numId="1001">
-    <w:abstractNumId w:val="991"/>
-  </w:num>
-  <w:num w:numId="1002">
-    <w:abstractNumId w:val="991"/>
-  </w:num>
-  <w:num w:numId="1003">
-    <w:abstractNumId w:val="991"/>
-  </w:num>
-  <w:num w:numId="1004">
-    <w:abstractNumId w:val="991"/>
   </w:num>
 </w:numbering>
 </file>

</xml_diff>

<commit_message>
Align with competition PDF: pure-fluid selection with >=5 candidates; Config A primary, B optional; regenerate DOCX
</commit_message>
<xml_diff>
--- a/paper/Problem_Statement_and_Formulation.docx
+++ b/paper/Problem_Statement_and_Formulation.docx
@@ -598,13 +598,13 @@
         <w:pStyle w:val="BodyText"/>
       </w:pPr>
       <w:r>
-        <w:t xml:space="preserve">Working-fluid properties (single-fluid model)</w:t>
+        <w:t xml:space="preserve">Working-fluid candidates and selection (pure fluids)</w:t>
       </w:r>
       <w:r>
         <w:t xml:space="preserve"> </w:t>
       </w:r>
       <w:r>
-        <w:t xml:space="preserve">- We consider a single, fixed working fluid. Its thermophysical constants (Tc, Pc, omega, MW) are treated as known. Heat-capacity treatment follows the model: either Cp(T) coefficients are used, or a constant cp_avg is adopted. No fluid screening is assumed in this report.</w:t>
+        <w:t xml:space="preserve">- We consider a set of at least five pure working fluids drawn from the recommended list and literature. Thermophysical constants (Tc, Pc, omega, MW) are treated as known for each candidate. Heat-capacity treatment follows the model: Cp(T) polynomials if available, otherwise a constant cp_avg. The optimal fluid is selected within the optimization (or via a screen–then–solve protocol) while ensuring that only one pure fluid is active in each run.</w:t>
       </w:r>
     </w:p>
     <w:p>
@@ -624,6 +624,12 @@
         <w:t xml:space="preserve"> </w:t>
       </w:r>
       <w:r>
+        <w:t xml:space="preserve">- Working-fluid identity: chosen from the candidate set (exactly one pure fluid active).</w:t>
+      </w:r>
+      <w:r>
+        <w:t xml:space="preserve"> </w:t>
+      </w:r>
+      <w:r>
         <w:t xml:space="preserve">- Recuperator (Configuration B): internal duty and pinch.</w:t>
       </w:r>
     </w:p>
@@ -644,7 +650,7 @@
         <w:t xml:space="preserve"> </w:t>
       </w:r>
       <w:r>
-        <w:t xml:space="preserve">- Compare architectures (A vs B) on a like-for-like basis.</w:t>
+        <w:t xml:space="preserve">- Primary focus on Configuration A per assignment; Configuration B is treated as an optional extension.</w:t>
       </w:r>
       <w:r>
         <w:t xml:space="preserve"> </w:t>
@@ -805,6 +811,12 @@
       </w:r>
       <w:r>
         <w:t xml:space="preserve">- m_wf [kg/s], Q_evap [kW], Q_recup [kW], W_pump [kW], W_turb [kW], W_net [kW]</w:t>
+      </w:r>
+      <w:r>
+        <w:t xml:space="preserve"> </w:t>
+      </w:r>
+      <w:r>
+        <w:t xml:space="preserve">- Fluid selection dof: either binary indicators y_i (sum_i y_i = 1) for an integrated selection, or an external screening step that activates one pure fluid per run.</w:t>
       </w:r>
     </w:p>
     <w:p>

</xml_diff>

<commit_message>
Add model-specific symbols (component/properties/coefficients/y); regenerate DOCX
</commit_message>
<xml_diff>
--- a/paper/Problem_Statement_and_Formulation.docx
+++ b/paper/Problem_Statement_and_Formulation.docx
@@ -4179,6 +4179,50 @@
         <w:t xml:space="preserve">- We present tabulated results for A and B: W_pump, W_turb, W_net, m_wf, key temperatures/pressures; for B, we also include Q_recup and internal pinch. When comparing with flowsheet simulations, we ensure matched boundary conditions and the same working fluid to avoid misleading differences.</w:t>
       </w:r>
     </w:p>
+    <w:p>
+      <w:pPr>
+        <w:pStyle w:val="BodyText"/>
+      </w:pPr>
+      <w:r>
+        <w:t xml:space="preserve">Model-specific symbols (for clarity)</w:t>
+      </w:r>
+      <w:r>
+        <w:t xml:space="preserve"> </w:t>
+      </w:r>
+      <w:r>
+        <w:t xml:space="preserve">- component: index over pure working fluids (at least five candidates)</w:t>
+      </w:r>
+      <w:r>
+        <w:t xml:space="preserve"> </w:t>
+      </w:r>
+      <w:r>
+        <w:t xml:space="preserve">- properties: columns for Tc, Pc, omega, MW, Tb, density, h_form, h_vap (units: consistent with the enthalpy basis)</w:t>
+      </w:r>
+      <w:r>
+        <w:t xml:space="preserve"> </w:t>
+      </w:r>
+      <w:r>
+        <w:t xml:space="preserve">- coefficient: Cp(T) polynomial coefficients a..f (for H_ideal(T) integration)</w:t>
+      </w:r>
+      <w:r>
+        <w:t xml:space="preserve"> </w:t>
+      </w:r>
+      <w:r>
+        <w:t xml:space="preserve">- y(component): pure-fluid selector (sum y = 1)</w:t>
+      </w:r>
+      <w:r>
+        <w:t xml:space="preserve"> </w:t>
+      </w:r>
+      <w:r>
+        <w:t xml:space="preserve">- Selected properties: Tc, Pc, omega, MW via y-weighted sums</w:t>
+      </w:r>
+      <w:r>
+        <w:t xml:space="preserve"> </w:t>
+      </w:r>
+      <w:r>
+        <w:t xml:space="preserve">- R_spec = 8.314 / MW (kJ/kg/K); Cp per kg = Cp_kmol / MW</w:t>
+      </w:r>
+    </w:p>
     <w:bookmarkEnd w:id="21"/>
     <w:bookmarkEnd w:id="22"/>
     <w:sectPr/>

</xml_diff>

<commit_message>
Replace Problem Statement with assignment tables (Table 1 & 2) as requested; regenerate DOCX
</commit_message>
<xml_diff>
--- a/paper/Problem_Statement_and_Formulation.docx
+++ b/paper/Problem_Statement_and_Formulation.docx
@@ -25,13 +25,7 @@
         <w:pStyle w:val="FirstParagraph"/>
       </w:pPr>
       <w:r>
-        <w:t xml:space="preserve">Objective</w:t>
-      </w:r>
-      <w:r>
-        <w:t xml:space="preserve"> </w:t>
-      </w:r>
-      <w:r>
-        <w:t xml:space="preserve">- We aim to convert low- to medium-grade waste heat into electricity using an Organic Rankine Cycle (ORC) under industrially realistic constraints, and to formulate the optimization in an equation-oriented (EO) manner suitable for rigorous solution.</w:t>
+        <w:t xml:space="preserve">Consider a hot water stream with the specifications shown in Table 1. The aim is to optimize the ORC unit (Configuration A) to maximize the power output of the cycle. An air‑cooled condenser is employed in the ORC unit. The input parameters and calculation conditions are listed in Table 2.</w:t>
       </w:r>
     </w:p>
     <w:p>
@@ -39,41 +33,7 @@
         <w:pStyle w:val="BodyText"/>
       </w:pPr>
       <w:r>
-        <w:t xml:space="preserve">Scope and configurations</w:t>
-      </w:r>
-      <w:r>
-        <w:t xml:space="preserve"> </w:t>
-      </w:r>
-      <w:r>
-        <w:t xml:space="preserve">- A single hot-water stream is the heat source. The sink is an air-cooled condenser. Two ORC configurations are analyzed under identical boundary conditions:</w:t>
-      </w:r>
-      <w:r>
-        <w:t xml:space="preserve"> </w:t>
-      </w:r>
-      <w:r>
-        <w:t xml:space="preserve">- Configuration A (simple cycle): evaporator -&gt; turbine -&gt; condenser -&gt; pump</w:t>
-      </w:r>
-      <w:r>
-        <w:t xml:space="preserve"> </w:t>
-      </w:r>
-      <w:r>
-        <w:t xml:space="preserve">- Configuration B (recuperated cycle): the simple cycle augmented with an internal heat exchanger (recuperator) that preheats the working fluid using turbine exhaust</w:t>
-      </w:r>
-    </w:p>
-    <w:p>
-      <w:pPr>
-        <w:pStyle w:val="BodyText"/>
-      </w:pPr>
-      <w:r>
-        <w:t xml:space="preserve">Given data (nominal)</w:t>
-      </w:r>
-    </w:p>
-    <w:p>
-      <w:pPr>
-        <w:pStyle w:val="BodyText"/>
-      </w:pPr>
-      <w:r>
-        <w:t xml:space="preserve">Table 1. Source/sink and equipment data (nominal)</w:t>
+        <w:t xml:space="preserve">Table 1: Waste hot water stream specifications</w:t>
       </w:r>
     </w:p>
     <w:tbl>
@@ -84,10 +44,8 @@
         <w:tblLook w:firstRow="1" w:lastRow="0" w:firstColumn="0" w:lastColumn="0" w:noHBand="0" w:noVBand="0" w:val="0020"/>
       </w:tblPr>
       <w:tblGrid>
-        <w:gridCol w:w="1980"/>
-        <w:gridCol w:w="1980"/>
-        <w:gridCol w:w="1980"/>
-        <w:gridCol w:w="1980"/>
+        <w:gridCol w:w="3960"/>
+        <w:gridCol w:w="3960"/>
       </w:tblGrid>
       <w:tr>
         <w:trPr>
@@ -101,7 +59,7 @@
               <w:jc w:val="left"/>
             </w:pPr>
             <w:r>
-              <w:t xml:space="preserve">Item</w:t>
+              <w:t xml:space="preserve">Parameter</w:t>
             </w:r>
           </w:p>
         </w:tc>
@@ -113,31 +71,7 @@
               <w:jc w:val="left"/>
             </w:pPr>
             <w:r>
-              <w:t xml:space="preserve">Symbol</w:t>
-            </w:r>
-          </w:p>
-        </w:tc>
-        <w:tc>
-          <w:tcPr/>
-          <w:p>
-            <w:pPr>
-              <w:pStyle w:val="Compact"/>
-              <w:jc w:val="right"/>
-            </w:pPr>
-            <w:r>
               <w:t xml:space="preserve">Value</w:t>
-            </w:r>
-          </w:p>
-        </w:tc>
-        <w:tc>
-          <w:tcPr/>
-          <w:p>
-            <w:pPr>
-              <w:pStyle w:val="Compact"/>
-              <w:jc w:val="left"/>
-            </w:pPr>
-            <w:r>
-              <w:t xml:space="preserve">Units</w:t>
             </w:r>
           </w:p>
         </w:tc>
@@ -151,7 +85,7 @@
               <w:jc w:val="left"/>
             </w:pPr>
             <w:r>
-              <w:t xml:space="preserve">Hot-water inlet temperature</w:t>
+              <w:t xml:space="preserve">Pressure</w:t>
             </w:r>
           </w:p>
         </w:tc>
@@ -163,31 +97,7 @@
               <w:jc w:val="left"/>
             </w:pPr>
             <w:r>
-              <w:t xml:space="preserve">T_hw_in</w:t>
-            </w:r>
-          </w:p>
-        </w:tc>
-        <w:tc>
-          <w:tcPr/>
-          <w:p>
-            <w:pPr>
-              <w:pStyle w:val="Compact"/>
-              <w:jc w:val="right"/>
-            </w:pPr>
-            <w:r>
-              <w:t xml:space="preserve">443.15</w:t>
-            </w:r>
-          </w:p>
-        </w:tc>
-        <w:tc>
-          <w:tcPr/>
-          <w:p>
-            <w:pPr>
-              <w:pStyle w:val="Compact"/>
-              <w:jc w:val="left"/>
-            </w:pPr>
-            <w:r>
-              <w:t xml:space="preserve">K</w:t>
+              <w:t xml:space="preserve">10 bara</w:t>
             </w:r>
           </w:p>
         </w:tc>
@@ -201,7 +111,7 @@
               <w:jc w:val="left"/>
             </w:pPr>
             <w:r>
-              <w:t xml:space="preserve">Hot-water outlet temperature</w:t>
+              <w:t xml:space="preserve">Temperature</w:t>
             </w:r>
           </w:p>
         </w:tc>
@@ -213,31 +123,7 @@
               <w:jc w:val="left"/>
             </w:pPr>
             <w:r>
-              <w:t xml:space="preserve">T_hw_out</w:t>
-            </w:r>
-          </w:p>
-        </w:tc>
-        <w:tc>
-          <w:tcPr/>
-          <w:p>
-            <w:pPr>
-              <w:pStyle w:val="Compact"/>
-              <w:jc w:val="right"/>
-            </w:pPr>
-            <w:r>
-              <w:t xml:space="preserve">343.15</w:t>
-            </w:r>
-          </w:p>
-        </w:tc>
-        <w:tc>
-          <w:tcPr/>
-          <w:p>
-            <w:pPr>
-              <w:pStyle w:val="Compact"/>
-              <w:jc w:val="left"/>
-            </w:pPr>
-            <w:r>
-              <w:t xml:space="preserve">K</w:t>
+              <w:t xml:space="preserve">170 °C</w:t>
             </w:r>
           </w:p>
         </w:tc>
@@ -251,7 +137,7 @@
               <w:jc w:val="left"/>
             </w:pPr>
             <w:r>
-              <w:t xml:space="preserve">Hot-water mass flow</w:t>
+              <w:t xml:space="preserve">Flowrate</w:t>
             </w:r>
           </w:p>
         </w:tc>
@@ -263,31 +149,7 @@
               <w:jc w:val="left"/>
             </w:pPr>
             <w:r>
-              <w:t xml:space="preserve">m_hot</w:t>
-            </w:r>
-          </w:p>
-        </w:tc>
-        <w:tc>
-          <w:tcPr/>
-          <w:p>
-            <w:pPr>
-              <w:pStyle w:val="Compact"/>
-              <w:jc w:val="right"/>
-            </w:pPr>
-            <w:r>
-              <w:t xml:space="preserve">100</w:t>
-            </w:r>
-          </w:p>
-        </w:tc>
-        <w:tc>
-          <w:tcPr/>
-          <w:p>
-            <w:pPr>
-              <w:pStyle w:val="Compact"/>
-              <w:jc w:val="left"/>
-            </w:pPr>
-            <w:r>
-              <w:t xml:space="preserve">kg/s</w:t>
+              <w:t xml:space="preserve">100 kg/s</w:t>
             </w:r>
           </w:p>
         </w:tc>
@@ -301,7 +163,7 @@
               <w:jc w:val="left"/>
             </w:pPr>
             <w:r>
-              <w:t xml:space="preserve">Water heat capacity</w:t>
+              <w:t xml:space="preserve">Composition</w:t>
             </w:r>
           </w:p>
         </w:tc>
@@ -313,19 +175,44 @@
               <w:jc w:val="left"/>
             </w:pPr>
             <w:r>
-              <w:t xml:space="preserve">Cp_water</w:t>
+              <w:t xml:space="preserve">Pure water</w:t>
             </w:r>
           </w:p>
         </w:tc>
+      </w:tr>
+    </w:tbl>
+    <w:p>
+      <w:pPr>
+        <w:pStyle w:val="BodyText"/>
+      </w:pPr>
+      <w:r>
+        <w:t xml:space="preserve">Table 2: Process design parameters</w:t>
+      </w:r>
+    </w:p>
+    <w:tbl>
+      <w:tblPr>
+        <w:tblStyle w:val="Table"/>
+        <w:tblW w:type="auto" w:w="0"/>
+        <w:jc w:val="left"/>
+        <w:tblLook w:firstRow="1" w:lastRow="0" w:firstColumn="0" w:lastColumn="0" w:noHBand="0" w:noVBand="0" w:val="0020"/>
+      </w:tblPr>
+      <w:tblGrid>
+        <w:gridCol w:w="3960"/>
+        <w:gridCol w:w="3960"/>
+      </w:tblGrid>
+      <w:tr>
+        <w:trPr>
+          <w:tblHeader w:val="on"/>
+        </w:trPr>
         <w:tc>
           <w:tcPr/>
           <w:p>
             <w:pPr>
               <w:pStyle w:val="Compact"/>
-              <w:jc w:val="right"/>
+              <w:jc w:val="left"/>
             </w:pPr>
             <w:r>
-              <w:t xml:space="preserve">4.18</w:t>
+              <w:t xml:space="preserve">Parameter</w:t>
             </w:r>
           </w:p>
         </w:tc>
@@ -337,7 +224,7 @@
               <w:jc w:val="left"/>
             </w:pPr>
             <w:r>
-              <w:t xml:space="preserve">kJ/(kg*K)</w:t>
+              <w:t xml:space="preserve">Value</w:t>
             </w:r>
           </w:p>
         </w:tc>
@@ -351,7 +238,7 @@
               <w:jc w:val="left"/>
             </w:pPr>
             <w:r>
-              <w:t xml:space="preserve">Condenser approach</w:t>
+              <w:t xml:space="preserve">Hot water discharged temperature</w:t>
             </w:r>
           </w:p>
         </w:tc>
@@ -363,31 +250,7 @@
               <w:jc w:val="left"/>
             </w:pPr>
             <w:r>
-              <w:t xml:space="preserve">dT_approach</w:t>
-            </w:r>
-          </w:p>
-        </w:tc>
-        <w:tc>
-          <w:tcPr/>
-          <w:p>
-            <w:pPr>
-              <w:pStyle w:val="Compact"/>
-              <w:jc w:val="right"/>
-            </w:pPr>
-            <w:r>
-              <w:t xml:space="preserve">5</w:t>
-            </w:r>
-          </w:p>
-        </w:tc>
-        <w:tc>
-          <w:tcPr/>
-          <w:p>
-            <w:pPr>
-              <w:pStyle w:val="Compact"/>
-              <w:jc w:val="left"/>
-            </w:pPr>
-            <w:r>
-              <w:t xml:space="preserve">K</w:t>
+              <w:t xml:space="preserve">70 °C</w:t>
             </w:r>
           </w:p>
         </w:tc>
@@ -401,7 +264,7 @@
               <w:jc w:val="left"/>
             </w:pPr>
             <w:r>
-              <w:t xml:space="preserve">Evaporator pinch</w:t>
+              <w:t xml:space="preserve">Cooling air inlet temperature</w:t>
             </w:r>
           </w:p>
         </w:tc>
@@ -413,19 +276,21 @@
               <w:jc w:val="left"/>
             </w:pPr>
             <w:r>
-              <w:t xml:space="preserve">dT_pinch</w:t>
+              <w:t xml:space="preserve">25 °C</w:t>
             </w:r>
           </w:p>
         </w:tc>
+      </w:tr>
+      <w:tr>
         <w:tc>
           <w:tcPr/>
           <w:p>
             <w:pPr>
               <w:pStyle w:val="Compact"/>
-              <w:jc w:val="right"/>
+              <w:jc w:val="left"/>
             </w:pPr>
             <w:r>
-              <w:t xml:space="preserve">5</w:t>
+              <w:t xml:space="preserve">Pressure drop (all heat exchangers)</w:t>
             </w:r>
           </w:p>
         </w:tc>
@@ -437,7 +302,7 @@
               <w:jc w:val="left"/>
             </w:pPr>
             <w:r>
-              <w:t xml:space="preserve">K</w:t>
+              <w:t xml:space="preserve">0 bar</w:t>
             </w:r>
           </w:p>
         </w:tc>
@@ -463,31 +328,7 @@
               <w:jc w:val="left"/>
             </w:pPr>
             <w:r>
-              <w:t xml:space="preserve">eta_pump</w:t>
-            </w:r>
-          </w:p>
-        </w:tc>
-        <w:tc>
-          <w:tcPr/>
-          <w:p>
-            <w:pPr>
-              <w:pStyle w:val="Compact"/>
-              <w:jc w:val="right"/>
-            </w:pPr>
-            <w:r>
-              <w:t xml:space="preserve">0.75</w:t>
-            </w:r>
-          </w:p>
-        </w:tc>
-        <w:tc>
-          <w:tcPr/>
-          <w:p>
-            <w:pPr>
-              <w:pStyle w:val="Compact"/>
-              <w:jc w:val="left"/>
-            </w:pPr>
-            <w:r>
-              <w:t xml:space="preserve">-</w:t>
+              <w:t xml:space="preserve">75%</w:t>
             </w:r>
           </w:p>
         </w:tc>
@@ -513,31 +354,7 @@
               <w:jc w:val="left"/>
             </w:pPr>
             <w:r>
-              <w:t xml:space="preserve">eta_turb</w:t>
-            </w:r>
-          </w:p>
-        </w:tc>
-        <w:tc>
-          <w:tcPr/>
-          <w:p>
-            <w:pPr>
-              <w:pStyle w:val="Compact"/>
-              <w:jc w:val="right"/>
-            </w:pPr>
-            <w:r>
-              <w:t xml:space="preserve">0.80</w:t>
-            </w:r>
-          </w:p>
-        </w:tc>
-        <w:tc>
-          <w:tcPr/>
-          <w:p>
-            <w:pPr>
-              <w:pStyle w:val="Compact"/>
-              <w:jc w:val="left"/>
-            </w:pPr>
-            <w:r>
-              <w:t xml:space="preserve">-</w:t>
+              <w:t xml:space="preserve">80%</w:t>
             </w:r>
           </w:p>
         </w:tc>
@@ -563,19 +380,21 @@
               <w:jc w:val="left"/>
             </w:pPr>
             <w:r>
-              <w:t xml:space="preserve">eta_gen</w:t>
+              <w:t xml:space="preserve">95%</w:t>
             </w:r>
           </w:p>
         </w:tc>
+      </w:tr>
+      <w:tr>
         <w:tc>
           <w:tcPr/>
           <w:p>
             <w:pPr>
               <w:pStyle w:val="Compact"/>
-              <w:jc w:val="right"/>
+              <w:jc w:val="left"/>
             </w:pPr>
             <w:r>
-              <w:t xml:space="preserve">0.95</w:t>
+              <w:t xml:space="preserve">Approach temperature (all heat exchangers)</w:t>
             </w:r>
           </w:p>
         </w:tc>
@@ -587,7 +406,7 @@
               <w:jc w:val="left"/>
             </w:pPr>
             <w:r>
-              <w:t xml:space="preserve">-</w:t>
+              <w:t xml:space="preserve">5 °C</w:t>
             </w:r>
           </w:p>
         </w:tc>
@@ -598,13 +417,13 @@
         <w:pStyle w:val="BodyText"/>
       </w:pPr>
       <w:r>
-        <w:t xml:space="preserve">Working-fluid candidates and selection (pure fluids)</w:t>
+        <w:t xml:space="preserve">Working‑fluid candidates and selection (pure fluids)</w:t>
       </w:r>
       <w:r>
         <w:t xml:space="preserve"> </w:t>
       </w:r>
       <w:r>
-        <w:t xml:space="preserve">- We consider a set of at least five pure working fluids drawn from the recommended list and literature. Thermophysical constants (Tc, Pc, omega, MW) are treated as known for each candidate. Heat-capacity treatment follows the model: Cp(T) polynomials if available, otherwise a constant cp_avg. The optimal fluid is selected within the optimization (or via a screen–then–solve protocol) while ensuring that only one pure fluid is active in each run.</w:t>
+        <w:t xml:space="preserve">- We consider a set of at least five pure working fluids drawn from the recommended list and literature. Thermophysical constants (Tc, Pc, omega, MW) are treated as known for each candidate. Heat‑capacity treatment follows the model: Cp(T) polynomials if available, otherwise a constant cp_avg. The optimal fluid is selected within the optimization (or via a screen–then–solve protocol) while ensuring that only one pure fluid is active in each run.</w:t>
       </w:r>
     </w:p>
     <w:p>
@@ -618,19 +437,19 @@
         <w:t xml:space="preserve"> </w:t>
       </w:r>
       <w:r>
-        <w:t xml:space="preserve">- Operating variables: state temperatures T(s) and pressures P(s) at the cycle points; working-fluid mass flow m_wf.</w:t>
+        <w:t xml:space="preserve">- Operating variables: state temperatures T(s) and pressures P(s) at the cycle points; working‑fluid mass flow m_wf.</w:t>
       </w:r>
       <w:r>
         <w:t xml:space="preserve"> </w:t>
       </w:r>
       <w:r>
-        <w:t xml:space="preserve">- Working-fluid identity: chosen from the candidate set (exactly one pure fluid active).</w:t>
+        <w:t xml:space="preserve">- Working‑fluid identity: chosen from the candidate set (exactly one pure fluid active).</w:t>
       </w:r>
       <w:r>
         <w:t xml:space="preserve"> </w:t>
       </w:r>
       <w:r>
-        <w:t xml:space="preserve">- Recuperator (Configuration B): internal duty and pinch.</w:t>
+        <w:t xml:space="preserve">- Recuperator (Configuration B): internal duty and pinch (optional extension).</w:t>
       </w:r>
     </w:p>
     <w:p>
@@ -638,25 +457,13 @@
         <w:pStyle w:val="BodyText"/>
       </w:pPr>
       <w:r>
-        <w:t xml:space="preserve">Performance targets</w:t>
+        <w:t xml:space="preserve">Thermophysical modeling</w:t>
       </w:r>
       <w:r>
         <w:t xml:space="preserve"> </w:t>
       </w:r>
       <w:r>
-        <w:t xml:space="preserve">- Maximize net electrical power while satisfying process and thermodynamic constraints.</w:t>
-      </w:r>
-      <w:r>
-        <w:t xml:space="preserve"> </w:t>
-      </w:r>
-      <w:r>
-        <w:t xml:space="preserve">- Primary focus on Configuration A per assignment; Configuration B is treated as an optional extension.</w:t>
-      </w:r>
-      <w:r>
-        <w:t xml:space="preserve"> </w:t>
-      </w:r>
-      <w:r>
-        <w:t xml:space="preserve">- Optionally explore trade-offs (e.g., operating conservatism) with a composite objective.</w:t>
+        <w:t xml:space="preserve">- Property calculations use the Peng–Robinson (PR) equation of state. A stable cubic‑root selection consistent with liquid/vapor phases (Kamath‑compatible handling) provides compressibility Z and departure functions. Ideal‑gas enthalpy uses Cp(T) polynomials if present, otherwise a constant cp_avg. Total enthalpy is H = H_ideal(T) + H_departure(T,P,Z).</w:t>
       </w:r>
     </w:p>
     <w:p>
@@ -664,13 +471,13 @@
         <w:pStyle w:val="BodyText"/>
       </w:pPr>
       <w:r>
-        <w:t xml:space="preserve">Thermophysical modeling</w:t>
+        <w:t xml:space="preserve">Assumptions</w:t>
       </w:r>
       <w:r>
         <w:t xml:space="preserve"> </w:t>
       </w:r>
       <w:r>
-        <w:t xml:space="preserve">- Property calculations use the Peng–Robinson (PR) equation of state. A stable cubic-root selection consistent with liquid/vapor phases (Kamath-compatible handling) provides compressibility Z and departure functions. Ideal-gas enthalpy uses the same approach as the model code: Cp(T) polynomials if present, otherwise a constant cp_avg. Total enthalpy is H = H_ideal(T) + H_departure(T,P,Z).</w:t>
+        <w:t xml:space="preserve">- Steady state; negligible heat losses outside modeled exchangers; pressure drops in exchangers per Table 2; ambient conditions fixed for condenser approach.</w:t>
       </w:r>
     </w:p>
     <w:p>
@@ -678,39 +485,13 @@
         <w:pStyle w:val="BodyText"/>
       </w:pPr>
       <w:r>
-        <w:t xml:space="preserve">Assumptions</w:t>
+        <w:t xml:space="preserve">Key outputs</w:t>
       </w:r>
       <w:r>
         <w:t xml:space="preserve"> </w:t>
       </w:r>
       <w:r>
-        <w:t xml:space="preserve">- Steady state; single working fluid per case; negligible heat losses outside modeled exchangers; pressure drops lumped into equipment where applicable.</w:t>
-      </w:r>
-      <w:r>
-        <w:t xml:space="preserve"> </w:t>
-      </w:r>
-      <w:r>
-        <w:t xml:space="preserve">- PR EOS provides adequate accuracy over the operating window; Cp(T) polynomials are valid in the temperature range of interest.</w:t>
-      </w:r>
-      <w:r>
-        <w:t xml:space="preserve"> </w:t>
-      </w:r>
-      <w:r>
-        <w:t xml:space="preserve">- Ambient conditions remain fixed for condenser approach evaluation.</w:t>
-      </w:r>
-    </w:p>
-    <w:p>
-      <w:pPr>
-        <w:pStyle w:val="BodyText"/>
-      </w:pPr>
-      <w:r>
-        <w:t xml:space="preserve">Key outputs</w:t>
-      </w:r>
-      <w:r>
-        <w:t xml:space="preserve"> </w:t>
-      </w:r>
-      <w:r>
-        <w:t xml:space="preserve">- Net power W_net, thermal efficiency, specific work, working-fluid mass flow, high/low pressures, state temperatures, and (for Configuration B) recuperator duty and internal pinch.</w:t>
+        <w:t xml:space="preserve">- Net power W_net, thermal efficiency, specific work, working‑fluid mass flow, high/low pressures, state temperatures, and (for Configuration B) recuperator duty and internal pinch.</w:t>
       </w:r>
     </w:p>
     <w:p>

</xml_diff>

<commit_message>
Refine Problem Statement tables: add pressure and cooling air per assignment; keep K and °C annotations; regenerate DOCX
</commit_message>
<xml_diff>
--- a/paper/Problem_Statement_and_Formulation.docx
+++ b/paper/Problem_Statement_and_Formulation.docx
@@ -25,7 +25,13 @@
         <w:pStyle w:val="FirstParagraph"/>
       </w:pPr>
       <w:r>
-        <w:t xml:space="preserve">Consider a hot water stream with the specifications shown in Table 1. The aim is to optimize the ORC unit (Configuration A) to maximize the power output of the cycle. An air‑cooled condenser is employed in the ORC unit. The input parameters and calculation conditions are listed in Table 2.</w:t>
+        <w:t xml:space="preserve">Objective</w:t>
+      </w:r>
+      <w:r>
+        <w:t xml:space="preserve"> </w:t>
+      </w:r>
+      <w:r>
+        <w:t xml:space="preserve">- We aim to convert low- to medium-grade waste heat into electricity using an Organic Rankine Cycle (ORC) under industrially realistic constraints, and to formulate the optimization in an equation-oriented (EO) manner suitable for rigorous solution.</w:t>
       </w:r>
     </w:p>
     <w:p>
@@ -33,7 +39,41 @@
         <w:pStyle w:val="BodyText"/>
       </w:pPr>
       <w:r>
-        <w:t xml:space="preserve">Table 1: Waste hot water stream specifications</w:t>
+        <w:t xml:space="preserve">Scope and configurations</w:t>
+      </w:r>
+      <w:r>
+        <w:t xml:space="preserve"> </w:t>
+      </w:r>
+      <w:r>
+        <w:t xml:space="preserve">- A single hot-water stream is the heat source. The sink is an air-cooled condenser. Two ORC configurations are analyzed under identical boundary conditions:</w:t>
+      </w:r>
+      <w:r>
+        <w:t xml:space="preserve"> </w:t>
+      </w:r>
+      <w:r>
+        <w:t xml:space="preserve">- Configuration A (simple cycle): evaporator -&gt; turbine -&gt; condenser -&gt; pump</w:t>
+      </w:r>
+      <w:r>
+        <w:t xml:space="preserve"> </w:t>
+      </w:r>
+      <w:r>
+        <w:t xml:space="preserve">- Configuration B (recuperated cycle): the simple cycle augmented with an internal heat exchanger (recuperator) that preheats the working fluid using turbine exhaust</w:t>
+      </w:r>
+    </w:p>
+    <w:p>
+      <w:pPr>
+        <w:pStyle w:val="BodyText"/>
+      </w:pPr>
+      <w:r>
+        <w:t xml:space="preserve">Given data (nominal)</w:t>
+      </w:r>
+    </w:p>
+    <w:p>
+      <w:pPr>
+        <w:pStyle w:val="BodyText"/>
+      </w:pPr>
+      <w:r>
+        <w:t xml:space="preserve">Table 1. Source/sink and equipment data (nominal)</w:t>
       </w:r>
     </w:p>
     <w:tbl>
@@ -44,8 +84,10 @@
         <w:tblLook w:firstRow="1" w:lastRow="0" w:firstColumn="0" w:lastColumn="0" w:noHBand="0" w:noVBand="0" w:val="0020"/>
       </w:tblPr>
       <w:tblGrid>
-        <w:gridCol w:w="3960"/>
-        <w:gridCol w:w="3960"/>
+        <w:gridCol w:w="1980"/>
+        <w:gridCol w:w="1980"/>
+        <w:gridCol w:w="1980"/>
+        <w:gridCol w:w="1980"/>
       </w:tblGrid>
       <w:tr>
         <w:trPr>
@@ -59,7 +101,19 @@
               <w:jc w:val="left"/>
             </w:pPr>
             <w:r>
-              <w:t xml:space="preserve">Parameter</w:t>
+              <w:t xml:space="preserve">Item</w:t>
+            </w:r>
+          </w:p>
+        </w:tc>
+        <w:tc>
+          <w:tcPr/>
+          <w:p>
+            <w:pPr>
+              <w:pStyle w:val="Compact"/>
+              <w:jc w:val="left"/>
+            </w:pPr>
+            <w:r>
+              <w:t xml:space="preserve">Symbol</w:t>
             </w:r>
           </w:p>
         </w:tc>
@@ -75,8 +129,6 @@
             </w:r>
           </w:p>
         </w:tc>
-      </w:tr>
-      <w:tr>
         <w:tc>
           <w:tcPr/>
           <w:p>
@@ -85,19 +137,7 @@
               <w:jc w:val="left"/>
             </w:pPr>
             <w:r>
-              <w:t xml:space="preserve">Pressure</w:t>
-            </w:r>
-          </w:p>
-        </w:tc>
-        <w:tc>
-          <w:tcPr/>
-          <w:p>
-            <w:pPr>
-              <w:pStyle w:val="Compact"/>
-              <w:jc w:val="left"/>
-            </w:pPr>
-            <w:r>
-              <w:t xml:space="preserve">10 bara</w:t>
+              <w:t xml:space="preserve">Units</w:t>
             </w:r>
           </w:p>
         </w:tc>
@@ -111,7 +151,7 @@
               <w:jc w:val="left"/>
             </w:pPr>
             <w:r>
-              <w:t xml:space="preserve">Temperature</w:t>
+              <w:t xml:space="preserve">Hot-water pressure</w:t>
             </w:r>
           </w:p>
         </w:tc>
@@ -123,7 +163,31 @@
               <w:jc w:val="left"/>
             </w:pPr>
             <w:r>
-              <w:t xml:space="preserve">170 °C</w:t>
+              <w:t xml:space="preserve">P_hw</w:t>
+            </w:r>
+          </w:p>
+        </w:tc>
+        <w:tc>
+          <w:tcPr/>
+          <w:p>
+            <w:pPr>
+              <w:pStyle w:val="Compact"/>
+              <w:jc w:val="left"/>
+            </w:pPr>
+            <w:r>
+              <w:t xml:space="preserve">10</w:t>
+            </w:r>
+          </w:p>
+        </w:tc>
+        <w:tc>
+          <w:tcPr/>
+          <w:p>
+            <w:pPr>
+              <w:pStyle w:val="Compact"/>
+              <w:jc w:val="left"/>
+            </w:pPr>
+            <w:r>
+              <w:t xml:space="preserve">bara</w:t>
             </w:r>
           </w:p>
         </w:tc>
@@ -137,7 +201,7 @@
               <w:jc w:val="left"/>
             </w:pPr>
             <w:r>
-              <w:t xml:space="preserve">Flowrate</w:t>
+              <w:t xml:space="preserve">Hot-water inlet temperature</w:t>
             </w:r>
           </w:p>
         </w:tc>
@@ -149,7 +213,31 @@
               <w:jc w:val="left"/>
             </w:pPr>
             <w:r>
-              <w:t xml:space="preserve">100 kg/s</w:t>
+              <w:t xml:space="preserve">T_hw_in</w:t>
+            </w:r>
+          </w:p>
+        </w:tc>
+        <w:tc>
+          <w:tcPr/>
+          <w:p>
+            <w:pPr>
+              <w:pStyle w:val="Compact"/>
+              <w:jc w:val="left"/>
+            </w:pPr>
+            <w:r>
+              <w:t xml:space="preserve">443.15</w:t>
+            </w:r>
+          </w:p>
+        </w:tc>
+        <w:tc>
+          <w:tcPr/>
+          <w:p>
+            <w:pPr>
+              <w:pStyle w:val="Compact"/>
+              <w:jc w:val="left"/>
+            </w:pPr>
+            <w:r>
+              <w:t xml:space="preserve">K</w:t>
             </w:r>
           </w:p>
         </w:tc>
@@ -163,7 +251,7 @@
               <w:jc w:val="left"/>
             </w:pPr>
             <w:r>
-              <w:t xml:space="preserve">Composition</w:t>
+              <w:t xml:space="preserve">Hot-water outlet temperature</w:t>
             </w:r>
           </w:p>
         </w:tc>
@@ -175,44 +263,7 @@
               <w:jc w:val="left"/>
             </w:pPr>
             <w:r>
-              <w:t xml:space="preserve">Pure water</w:t>
-            </w:r>
-          </w:p>
-        </w:tc>
-      </w:tr>
-    </w:tbl>
-    <w:p>
-      <w:pPr>
-        <w:pStyle w:val="BodyText"/>
-      </w:pPr>
-      <w:r>
-        <w:t xml:space="preserve">Table 2: Process design parameters</w:t>
-      </w:r>
-    </w:p>
-    <w:tbl>
-      <w:tblPr>
-        <w:tblStyle w:val="Table"/>
-        <w:tblW w:type="auto" w:w="0"/>
-        <w:jc w:val="left"/>
-        <w:tblLook w:firstRow="1" w:lastRow="0" w:firstColumn="0" w:lastColumn="0" w:noHBand="0" w:noVBand="0" w:val="0020"/>
-      </w:tblPr>
-      <w:tblGrid>
-        <w:gridCol w:w="3960"/>
-        <w:gridCol w:w="3960"/>
-      </w:tblGrid>
-      <w:tr>
-        <w:trPr>
-          <w:tblHeader w:val="on"/>
-        </w:trPr>
-        <w:tc>
-          <w:tcPr/>
-          <w:p>
-            <w:pPr>
-              <w:pStyle w:val="Compact"/>
-              <w:jc w:val="left"/>
-            </w:pPr>
-            <w:r>
-              <w:t xml:space="preserve">Parameter</w:t>
+              <w:t xml:space="preserve">T_hw_out</w:t>
             </w:r>
           </w:p>
         </w:tc>
@@ -224,7 +275,19 @@
               <w:jc w:val="left"/>
             </w:pPr>
             <w:r>
-              <w:t xml:space="preserve">Value</w:t>
+              <w:t xml:space="preserve">343.15</w:t>
+            </w:r>
+          </w:p>
+        </w:tc>
+        <w:tc>
+          <w:tcPr/>
+          <w:p>
+            <w:pPr>
+              <w:pStyle w:val="Compact"/>
+              <w:jc w:val="left"/>
+            </w:pPr>
+            <w:r>
+              <w:t xml:space="preserve">K</w:t>
             </w:r>
           </w:p>
         </w:tc>
@@ -238,7 +301,7 @@
               <w:jc w:val="left"/>
             </w:pPr>
             <w:r>
-              <w:t xml:space="preserve">Hot water discharged temperature</w:t>
+              <w:t xml:space="preserve">Hot-water mass flow</w:t>
             </w:r>
           </w:p>
         </w:tc>
@@ -250,7 +313,31 @@
               <w:jc w:val="left"/>
             </w:pPr>
             <w:r>
-              <w:t xml:space="preserve">70 °C</w:t>
+              <w:t xml:space="preserve">m_hot</w:t>
+            </w:r>
+          </w:p>
+        </w:tc>
+        <w:tc>
+          <w:tcPr/>
+          <w:p>
+            <w:pPr>
+              <w:pStyle w:val="Compact"/>
+              <w:jc w:val="left"/>
+            </w:pPr>
+            <w:r>
+              <w:t xml:space="preserve">100</w:t>
+            </w:r>
+          </w:p>
+        </w:tc>
+        <w:tc>
+          <w:tcPr/>
+          <w:p>
+            <w:pPr>
+              <w:pStyle w:val="Compact"/>
+              <w:jc w:val="left"/>
+            </w:pPr>
+            <w:r>
+              <w:t xml:space="preserve">kg/s</w:t>
             </w:r>
           </w:p>
         </w:tc>
@@ -276,7 +363,31 @@
               <w:jc w:val="left"/>
             </w:pPr>
             <w:r>
-              <w:t xml:space="preserve">25 °C</w:t>
+              <w:t xml:space="preserve">T_air_in</w:t>
+            </w:r>
+          </w:p>
+        </w:tc>
+        <w:tc>
+          <w:tcPr/>
+          <w:p>
+            <w:pPr>
+              <w:pStyle w:val="Compact"/>
+              <w:jc w:val="left"/>
+            </w:pPr>
+            <w:r>
+              <w:t xml:space="preserve">298.15</w:t>
+            </w:r>
+          </w:p>
+        </w:tc>
+        <w:tc>
+          <w:tcPr/>
+          <w:p>
+            <w:pPr>
+              <w:pStyle w:val="Compact"/>
+              <w:jc w:val="left"/>
+            </w:pPr>
+            <w:r>
+              <w:t xml:space="preserve">K (25 °C)</w:t>
             </w:r>
           </w:p>
         </w:tc>
@@ -290,7 +401,7 @@
               <w:jc w:val="left"/>
             </w:pPr>
             <w:r>
-              <w:t xml:space="preserve">Pressure drop (all heat exchangers)</w:t>
+              <w:t xml:space="preserve">Water heat capacity</w:t>
             </w:r>
           </w:p>
         </w:tc>
@@ -302,7 +413,131 @@
               <w:jc w:val="left"/>
             </w:pPr>
             <w:r>
-              <w:t xml:space="preserve">0 bar</w:t>
+              <w:t xml:space="preserve">Cp_water</w:t>
+            </w:r>
+          </w:p>
+        </w:tc>
+        <w:tc>
+          <w:tcPr/>
+          <w:p>
+            <w:pPr>
+              <w:pStyle w:val="Compact"/>
+              <w:jc w:val="left"/>
+            </w:pPr>
+            <w:r>
+              <w:t xml:space="preserve">4.18</w:t>
+            </w:r>
+          </w:p>
+        </w:tc>
+        <w:tc>
+          <w:tcPr/>
+          <w:p>
+            <w:pPr>
+              <w:pStyle w:val="Compact"/>
+              <w:jc w:val="left"/>
+            </w:pPr>
+            <w:r>
+              <w:t xml:space="preserve">kJ/(kg*K)</w:t>
+            </w:r>
+          </w:p>
+        </w:tc>
+      </w:tr>
+      <w:tr>
+        <w:tc>
+          <w:tcPr/>
+          <w:p>
+            <w:pPr>
+              <w:pStyle w:val="Compact"/>
+              <w:jc w:val="left"/>
+            </w:pPr>
+            <w:r>
+              <w:t xml:space="preserve">Condenser approach</w:t>
+            </w:r>
+          </w:p>
+        </w:tc>
+        <w:tc>
+          <w:tcPr/>
+          <w:p>
+            <w:pPr>
+              <w:pStyle w:val="Compact"/>
+              <w:jc w:val="left"/>
+            </w:pPr>
+            <w:r>
+              <w:t xml:space="preserve">dT_approach</w:t>
+            </w:r>
+          </w:p>
+        </w:tc>
+        <w:tc>
+          <w:tcPr/>
+          <w:p>
+            <w:pPr>
+              <w:pStyle w:val="Compact"/>
+              <w:jc w:val="left"/>
+            </w:pPr>
+            <w:r>
+              <w:t xml:space="preserve">5</w:t>
+            </w:r>
+          </w:p>
+        </w:tc>
+        <w:tc>
+          <w:tcPr/>
+          <w:p>
+            <w:pPr>
+              <w:pStyle w:val="Compact"/>
+              <w:jc w:val="left"/>
+            </w:pPr>
+            <w:r>
+              <w:t xml:space="preserve">K</w:t>
+            </w:r>
+          </w:p>
+        </w:tc>
+      </w:tr>
+      <w:tr>
+        <w:tc>
+          <w:tcPr/>
+          <w:p>
+            <w:pPr>
+              <w:pStyle w:val="Compact"/>
+              <w:jc w:val="left"/>
+            </w:pPr>
+            <w:r>
+              <w:t xml:space="preserve">Evaporator pinch</w:t>
+            </w:r>
+          </w:p>
+        </w:tc>
+        <w:tc>
+          <w:tcPr/>
+          <w:p>
+            <w:pPr>
+              <w:pStyle w:val="Compact"/>
+              <w:jc w:val="left"/>
+            </w:pPr>
+            <w:r>
+              <w:t xml:space="preserve">dT_pinch</w:t>
+            </w:r>
+          </w:p>
+        </w:tc>
+        <w:tc>
+          <w:tcPr/>
+          <w:p>
+            <w:pPr>
+              <w:pStyle w:val="Compact"/>
+              <w:jc w:val="left"/>
+            </w:pPr>
+            <w:r>
+              <w:t xml:space="preserve">5</w:t>
+            </w:r>
+          </w:p>
+        </w:tc>
+        <w:tc>
+          <w:tcPr/>
+          <w:p>
+            <w:pPr>
+              <w:pStyle w:val="Compact"/>
+              <w:jc w:val="left"/>
+            </w:pPr>
+            <w:r>
+              <w:t xml:space="preserve">K</w:t>
             </w:r>
           </w:p>
         </w:tc>
@@ -328,7 +563,31 @@
               <w:jc w:val="left"/>
             </w:pPr>
             <w:r>
-              <w:t xml:space="preserve">75%</w:t>
+              <w:t xml:space="preserve">eta_pump</w:t>
+            </w:r>
+          </w:p>
+        </w:tc>
+        <w:tc>
+          <w:tcPr/>
+          <w:p>
+            <w:pPr>
+              <w:pStyle w:val="Compact"/>
+              <w:jc w:val="left"/>
+            </w:pPr>
+            <w:r>
+              <w:t xml:space="preserve">0.75</w:t>
+            </w:r>
+          </w:p>
+        </w:tc>
+        <w:tc>
+          <w:tcPr/>
+          <w:p>
+            <w:pPr>
+              <w:pStyle w:val="Compact"/>
+              <w:jc w:val="left"/>
+            </w:pPr>
+            <w:r>
+              <w:t xml:space="preserve">-</w:t>
             </w:r>
           </w:p>
         </w:tc>
@@ -354,7 +613,31 @@
               <w:jc w:val="left"/>
             </w:pPr>
             <w:r>
-              <w:t xml:space="preserve">80%</w:t>
+              <w:t xml:space="preserve">eta_turb</w:t>
+            </w:r>
+          </w:p>
+        </w:tc>
+        <w:tc>
+          <w:tcPr/>
+          <w:p>
+            <w:pPr>
+              <w:pStyle w:val="Compact"/>
+              <w:jc w:val="left"/>
+            </w:pPr>
+            <w:r>
+              <w:t xml:space="preserve">0.80</w:t>
+            </w:r>
+          </w:p>
+        </w:tc>
+        <w:tc>
+          <w:tcPr/>
+          <w:p>
+            <w:pPr>
+              <w:pStyle w:val="Compact"/>
+              <w:jc w:val="left"/>
+            </w:pPr>
+            <w:r>
+              <w:t xml:space="preserve">-</w:t>
             </w:r>
           </w:p>
         </w:tc>
@@ -380,21 +663,7 @@
               <w:jc w:val="left"/>
             </w:pPr>
             <w:r>
-              <w:t xml:space="preserve">95%</w:t>
-            </w:r>
-          </w:p>
-        </w:tc>
-      </w:tr>
-      <w:tr>
-        <w:tc>
-          <w:tcPr/>
-          <w:p>
-            <w:pPr>
-              <w:pStyle w:val="Compact"/>
-              <w:jc w:val="left"/>
-            </w:pPr>
-            <w:r>
-              <w:t xml:space="preserve">Approach temperature (all heat exchangers)</w:t>
+              <w:t xml:space="preserve">eta_gen</w:t>
             </w:r>
           </w:p>
         </w:tc>
@@ -406,7 +675,19 @@
               <w:jc w:val="left"/>
             </w:pPr>
             <w:r>
-              <w:t xml:space="preserve">5 °C</w:t>
+              <w:t xml:space="preserve">0.95</w:t>
+            </w:r>
+          </w:p>
+        </w:tc>
+        <w:tc>
+          <w:tcPr/>
+          <w:p>
+            <w:pPr>
+              <w:pStyle w:val="Compact"/>
+              <w:jc w:val="left"/>
+            </w:pPr>
+            <w:r>
+              <w:t xml:space="preserve">-</w:t>
             </w:r>
           </w:p>
         </w:tc>

</xml_diff>

<commit_message>
Improve readability: add subsection headings, spacing; tidy lists; regenerate DOCX
</commit_message>
<xml_diff>
--- a/paper/Problem_Statement_and_Formulation.docx
+++ b/paper/Problem_Statement_and_Formulation.docx
@@ -2,7 +2,7 @@
 <file path=word/document.xml><?xml version="1.0" encoding="utf-8"?>
 <w:document xmlns:w="http://schemas.openxmlformats.org/wordprocessingml/2006/main" xmlns:m="http://schemas.openxmlformats.org/officeDocument/2006/math" xmlns:r="http://schemas.openxmlformats.org/officeDocument/2006/relationships" xmlns:o="urn:schemas-microsoft-com:office:office" xmlns:v="urn:schemas-microsoft-com:vml" xmlns:w10="urn:schemas-microsoft-com:office:word" xmlns:a="http://schemas.openxmlformats.org/drawingml/2006/main" xmlns:pic="http://schemas.openxmlformats.org/drawingml/2006/picture" xmlns:wp="http://schemas.openxmlformats.org/drawingml/2006/wordprocessingDrawing">
   <w:body>
-    <w:bookmarkStart w:id="22" w:name="Xbecbcc37c486949a058a9903ed7104cb72c40f4"/>
+    <w:bookmarkStart w:id="43" w:name="Xbecbcc37c486949a058a9903ed7104cb72c40f4"/>
     <w:p>
       <w:pPr>
         <w:pStyle w:val="Heading1"/>
@@ -11,7 +11,7 @@
         <w:t xml:space="preserve">Problem Statement and Problem Formulation (Equation-Oriented, PR EOS + Kamath)</w:t>
       </w:r>
     </w:p>
-    <w:bookmarkStart w:id="20" w:name="problem-statement-1000-words"/>
+    <w:bookmarkStart w:id="29" w:name="problem-statement-1000-words"/>
     <w:p>
       <w:pPr>
         <w:pStyle w:val="Heading2"/>
@@ -20,49 +20,70 @@
         <w:t xml:space="preserve">Problem Statement (&lt;= 1000 words)</w:t>
       </w:r>
     </w:p>
+    <w:bookmarkStart w:id="20" w:name="objective"/>
+    <w:p>
+      <w:pPr>
+        <w:pStyle w:val="Heading3"/>
+      </w:pPr>
+      <w:r>
+        <w:t xml:space="preserve">Objective</w:t>
+      </w:r>
+    </w:p>
     <w:p>
       <w:pPr>
         <w:pStyle w:val="FirstParagraph"/>
       </w:pPr>
       <w:r>
-        <w:t xml:space="preserve">Objective</w:t>
-      </w:r>
-      <w:r>
-        <w:t xml:space="preserve"> </w:t>
-      </w:r>
-      <w:r>
-        <w:t xml:space="preserve">- We aim to convert low- to medium-grade waste heat into electricity using an Organic Rankine Cycle (ORC) under industrially realistic constraints, and to formulate the optimization in an equation-oriented (EO) manner suitable for rigorous solution.</w:t>
-      </w:r>
-    </w:p>
-    <w:p>
-      <w:pPr>
-        <w:pStyle w:val="BodyText"/>
+        <w:t xml:space="preserve">We aim to convert low- to medium-grade waste heat into electricity using an Organic Rankine Cycle (ORC) under industrially realistic constraints, and to formulate the optimization in an equation-oriented (EO) manner suitable for rigorous solution.</w:t>
+      </w:r>
+    </w:p>
+    <w:bookmarkEnd w:id="20"/>
+    <w:bookmarkStart w:id="21" w:name="scope-and-configurations"/>
+    <w:p>
+      <w:pPr>
+        <w:pStyle w:val="Heading3"/>
       </w:pPr>
       <w:r>
         <w:t xml:space="preserve">Scope and configurations</w:t>
       </w:r>
-      <w:r>
-        <w:t xml:space="preserve"> </w:t>
-      </w:r>
-      <w:r>
-        <w:t xml:space="preserve">- A single hot-water stream is the heat source. The sink is an air-cooled condenser. Two ORC configurations are analyzed under identical boundary conditions:</w:t>
-      </w:r>
-      <w:r>
-        <w:t xml:space="preserve"> </w:t>
-      </w:r>
-      <w:r>
-        <w:t xml:space="preserve">- Configuration A (simple cycle): evaporator -&gt; turbine -&gt; condenser -&gt; pump</w:t>
-      </w:r>
-      <w:r>
-        <w:t xml:space="preserve"> </w:t>
-      </w:r>
-      <w:r>
-        <w:t xml:space="preserve">- Configuration B (recuperated cycle): the simple cycle augmented with an internal heat exchanger (recuperator) that preheats the working fluid using turbine exhaust</w:t>
-      </w:r>
-    </w:p>
-    <w:p>
-      <w:pPr>
-        <w:pStyle w:val="BodyText"/>
+    </w:p>
+    <w:p>
+      <w:pPr>
+        <w:pStyle w:val="FirstParagraph"/>
+      </w:pPr>
+      <w:r>
+        <w:t xml:space="preserve">A single hot-water stream is the heat source. The sink is an air-cooled condenser. Two ORC configurations are analyzed under identical boundary conditions:</w:t>
+      </w:r>
+    </w:p>
+    <w:p>
+      <w:pPr>
+        <w:pStyle w:val="Compact"/>
+        <w:numPr>
+          <w:ilvl w:val="0"/>
+          <w:numId w:val="1001"/>
+        </w:numPr>
+      </w:pPr>
+      <w:r>
+        <w:t xml:space="preserve">Configuration A (simple cycle): evaporator → turbine → condenser → pump</w:t>
+      </w:r>
+    </w:p>
+    <w:p>
+      <w:pPr>
+        <w:pStyle w:val="Compact"/>
+        <w:numPr>
+          <w:ilvl w:val="0"/>
+          <w:numId w:val="1001"/>
+        </w:numPr>
+      </w:pPr>
+      <w:r>
+        <w:t xml:space="preserve">Configuration B (recuperated cycle): the simple cycle augmented with an internal heat exchanger (recuperator) that preheats the working fluid using turbine exhaust</w:t>
+      </w:r>
+    </w:p>
+    <w:bookmarkEnd w:id="21"/>
+    <w:bookmarkStart w:id="22" w:name="given-data-nominal"/>
+    <w:p>
+      <w:pPr>
+        <w:pStyle w:val="Heading3"/>
       </w:pPr>
       <w:r>
         <w:t xml:space="preserve">Given data (nominal)</w:t>
@@ -70,7 +91,7 @@
     </w:p>
     <w:p>
       <w:pPr>
-        <w:pStyle w:val="BodyText"/>
+        <w:pStyle w:val="FirstParagraph"/>
       </w:pPr>
       <w:r>
         <w:t xml:space="preserve">Table 1. Source/sink and equipment data (nominal)</w:t>
@@ -693,104 +714,153 @@
         </w:tc>
       </w:tr>
     </w:tbl>
-    <w:p>
-      <w:pPr>
-        <w:pStyle w:val="BodyText"/>
+    <w:bookmarkEnd w:id="22"/>
+    <w:bookmarkStart w:id="23" w:name="X40e2611b0f7a764bfa43e564bca2a09db4c410d"/>
+    <w:p>
+      <w:pPr>
+        <w:pStyle w:val="Heading3"/>
       </w:pPr>
       <w:r>
         <w:t xml:space="preserve">Working‑fluid candidates and selection (pure fluids)</w:t>
       </w:r>
-      <w:r>
-        <w:t xml:space="preserve"> </w:t>
-      </w:r>
-      <w:r>
-        <w:t xml:space="preserve">- We consider a set of at least five pure working fluids drawn from the recommended list and literature. Thermophysical constants (Tc, Pc, omega, MW) are treated as known for each candidate. Heat‑capacity treatment follows the model: Cp(T) polynomials if available, otherwise a constant cp_avg. The optimal fluid is selected within the optimization (or via a screen–then–solve protocol) while ensuring that only one pure fluid is active in each run.</w:t>
-      </w:r>
-    </w:p>
-    <w:p>
-      <w:pPr>
-        <w:pStyle w:val="BodyText"/>
+    </w:p>
+    <w:p>
+      <w:pPr>
+        <w:pStyle w:val="FirstParagraph"/>
+      </w:pPr>
+      <w:r>
+        <w:t xml:space="preserve">We consider a set of at least five pure working fluids drawn from the recommended list and literature. Thermophysical constants (Tc, Pc, omega, MW) are treated as known for each candidate. Heat‑capacity treatment follows the model: Cp(T) polynomials if available, otherwise a constant cp_avg. The optimal fluid is selected within the optimization (or via a screen–then–solve protocol) while ensuring that only one pure fluid is active in each run.</w:t>
+      </w:r>
+    </w:p>
+    <w:bookmarkEnd w:id="23"/>
+    <w:bookmarkStart w:id="24" w:name="decision-levers"/>
+    <w:p>
+      <w:pPr>
+        <w:pStyle w:val="Heading3"/>
       </w:pPr>
       <w:r>
         <w:t xml:space="preserve">Decision levers</w:t>
       </w:r>
-      <w:r>
-        <w:t xml:space="preserve"> </w:t>
-      </w:r>
-      <w:r>
-        <w:t xml:space="preserve">- Operating variables: state temperatures T(s) and pressures P(s) at the cycle points; working‑fluid mass flow m_wf.</w:t>
-      </w:r>
-      <w:r>
-        <w:t xml:space="preserve"> </w:t>
-      </w:r>
-      <w:r>
-        <w:t xml:space="preserve">- Working‑fluid identity: chosen from the candidate set (exactly one pure fluid active).</w:t>
-      </w:r>
-      <w:r>
-        <w:t xml:space="preserve"> </w:t>
-      </w:r>
-      <w:r>
-        <w:t xml:space="preserve">- Recuperator (Configuration B): internal duty and pinch (optional extension).</w:t>
-      </w:r>
-    </w:p>
-    <w:p>
-      <w:pPr>
-        <w:pStyle w:val="BodyText"/>
+    </w:p>
+    <w:p>
+      <w:pPr>
+        <w:pStyle w:val="Compact"/>
+        <w:numPr>
+          <w:ilvl w:val="0"/>
+          <w:numId w:val="1002"/>
+        </w:numPr>
+      </w:pPr>
+      <w:r>
+        <w:t xml:space="preserve">Operating variables: state temperatures T(s) and pressures P(s) at the cycle points; working‑fluid mass flow m_wf.</w:t>
+      </w:r>
+    </w:p>
+    <w:p>
+      <w:pPr>
+        <w:pStyle w:val="Compact"/>
+        <w:numPr>
+          <w:ilvl w:val="0"/>
+          <w:numId w:val="1002"/>
+        </w:numPr>
+      </w:pPr>
+      <w:r>
+        <w:t xml:space="preserve">Working‑fluid identity: chosen from the candidate set (exactly one pure fluid active).</w:t>
+      </w:r>
+    </w:p>
+    <w:p>
+      <w:pPr>
+        <w:pStyle w:val="Compact"/>
+        <w:numPr>
+          <w:ilvl w:val="0"/>
+          <w:numId w:val="1002"/>
+        </w:numPr>
+      </w:pPr>
+      <w:r>
+        <w:t xml:space="preserve">Recuperator (Configuration B): internal duty and pinch (optional extension).</w:t>
+      </w:r>
+    </w:p>
+    <w:bookmarkEnd w:id="24"/>
+    <w:bookmarkStart w:id="25" w:name="thermophysical-modeling"/>
+    <w:p>
+      <w:pPr>
+        <w:pStyle w:val="Heading3"/>
       </w:pPr>
       <w:r>
         <w:t xml:space="preserve">Thermophysical modeling</w:t>
       </w:r>
-      <w:r>
-        <w:t xml:space="preserve"> </w:t>
-      </w:r>
-      <w:r>
-        <w:t xml:space="preserve">- Property calculations use the Peng–Robinson (PR) equation of state. A stable cubic‑root selection consistent with liquid/vapor phases (Kamath‑compatible handling) provides compressibility Z and departure functions. Ideal‑gas enthalpy uses Cp(T) polynomials if present, otherwise a constant cp_avg. Total enthalpy is H = H_ideal(T) + H_departure(T,P,Z).</w:t>
-      </w:r>
-    </w:p>
-    <w:p>
-      <w:pPr>
-        <w:pStyle w:val="BodyText"/>
+    </w:p>
+    <w:p>
+      <w:pPr>
+        <w:pStyle w:val="FirstParagraph"/>
+      </w:pPr>
+      <w:r>
+        <w:t xml:space="preserve">Property calculations use the Peng–Robinson (PR) equation of state. A stable cubic‑root selection consistent with liquid/vapor phases (Kamath‑compatible handling) provides compressibility Z and departure functions. Ideal‑gas enthalpy uses Cp(T) polynomials if present, otherwise a constant cp_avg. Total enthalpy is H = H_ideal(T) + H_departure(T,P,Z).</w:t>
+      </w:r>
+    </w:p>
+    <w:bookmarkEnd w:id="25"/>
+    <w:bookmarkStart w:id="26" w:name="assumptions"/>
+    <w:p>
+      <w:pPr>
+        <w:pStyle w:val="Heading3"/>
       </w:pPr>
       <w:r>
         <w:t xml:space="preserve">Assumptions</w:t>
       </w:r>
-      <w:r>
-        <w:t xml:space="preserve"> </w:t>
-      </w:r>
-      <w:r>
-        <w:t xml:space="preserve">- Steady state; negligible heat losses outside modeled exchangers; pressure drops in exchangers per Table 2; ambient conditions fixed for condenser approach.</w:t>
-      </w:r>
-    </w:p>
-    <w:p>
-      <w:pPr>
-        <w:pStyle w:val="BodyText"/>
+    </w:p>
+    <w:p>
+      <w:pPr>
+        <w:pStyle w:val="Compact"/>
+        <w:numPr>
+          <w:ilvl w:val="0"/>
+          <w:numId w:val="1003"/>
+        </w:numPr>
+      </w:pPr>
+      <w:r>
+        <w:t xml:space="preserve">Steady state; negligible heat losses outside modeled exchangers; pressure drops in exchangers per Table 2; ambient conditions fixed for condenser approach.</w:t>
+      </w:r>
+    </w:p>
+    <w:bookmarkEnd w:id="26"/>
+    <w:bookmarkStart w:id="27" w:name="key-outputs"/>
+    <w:p>
+      <w:pPr>
+        <w:pStyle w:val="Heading3"/>
       </w:pPr>
       <w:r>
         <w:t xml:space="preserve">Key outputs</w:t>
       </w:r>
-      <w:r>
-        <w:t xml:space="preserve"> </w:t>
-      </w:r>
-      <w:r>
-        <w:t xml:space="preserve">- Net power W_net, thermal efficiency, specific work, working‑fluid mass flow, high/low pressures, state temperatures, and (for Configuration B) recuperator duty and internal pinch.</w:t>
-      </w:r>
-    </w:p>
-    <w:p>
-      <w:pPr>
-        <w:pStyle w:val="BodyText"/>
+    </w:p>
+    <w:p>
+      <w:pPr>
+        <w:pStyle w:val="Compact"/>
+        <w:numPr>
+          <w:ilvl w:val="0"/>
+          <w:numId w:val="1004"/>
+        </w:numPr>
+      </w:pPr>
+      <w:r>
+        <w:t xml:space="preserve">Net power W_net, thermal efficiency, specific work, working‑fluid mass flow, high/low pressures, state temperatures, and (for Configuration B) recuperator duty and internal pinch.</w:t>
+      </w:r>
+    </w:p>
+    <w:bookmarkEnd w:id="27"/>
+    <w:bookmarkStart w:id="28" w:name="validation-note"/>
+    <w:p>
+      <w:pPr>
+        <w:pStyle w:val="Heading3"/>
       </w:pPr>
       <w:r>
         <w:t xml:space="preserve">Validation note</w:t>
       </w:r>
-      <w:r>
-        <w:t xml:space="preserve"> </w:t>
-      </w:r>
-      <w:r>
-        <w:t xml:space="preserve">- For fair comparisons against flowsheet simulations, matched boundary conditions (source/sink), identical fluid identity and property package, and consistent unit systems are required. Differences in fluid choice, bounds, or property methods can materially change W_turb and W_net.</w:t>
-      </w:r>
-    </w:p>
-    <w:bookmarkEnd w:id="20"/>
-    <w:bookmarkStart w:id="21" w:name="problem-formulation-1000-words"/>
+    </w:p>
+    <w:p>
+      <w:pPr>
+        <w:pStyle w:val="FirstParagraph"/>
+      </w:pPr>
+      <w:r>
+        <w:t xml:space="preserve">For fair comparisons against flowsheet simulations, matched boundary conditions (source/sink), identical fluid identity and property package, and consistent unit systems are required. Differences in fluid choice, bounds, or property methods can materially change W_turb and W_net.</w:t>
+      </w:r>
+    </w:p>
+    <w:bookmarkEnd w:id="28"/>
+    <w:bookmarkEnd w:id="29"/>
+    <w:bookmarkStart w:id="42" w:name="problem-formulation-1000-words"/>
     <w:p>
       <w:pPr>
         <w:pStyle w:val="Heading2"/>
@@ -799,100 +869,165 @@
         <w:t xml:space="preserve">Problem Formulation (&lt;= 1000 words)</w:t>
       </w:r>
     </w:p>
+    <w:bookmarkStart w:id="30" w:name="sets-and-states"/>
+    <w:p>
+      <w:pPr>
+        <w:pStyle w:val="Heading3"/>
+      </w:pPr>
+      <w:r>
+        <w:t xml:space="preserve">Sets and states</w:t>
+      </w:r>
+    </w:p>
     <w:p>
       <w:pPr>
         <w:pStyle w:val="FirstParagraph"/>
       </w:pPr>
       <w:r>
-        <w:t xml:space="preserve">Sets and states</w:t>
-      </w:r>
-      <w:r>
-        <w:t xml:space="preserve"> </w:t>
-      </w:r>
-      <w:r>
-        <w:t xml:space="preserve">- We use a four-state numbering for the simple cycle:</w:t>
-      </w:r>
-      <w:r>
-        <w:t xml:space="preserve"> </w:t>
-      </w:r>
-      <w:r>
-        <w:t xml:space="preserve">- 1: condenser outlet (low pressure, liquid)</w:t>
-      </w:r>
-      <w:r>
-        <w:t xml:space="preserve"> </w:t>
-      </w:r>
-      <w:r>
-        <w:t xml:space="preserve">- 2: pump outlet (high pressure, liquid)</w:t>
-      </w:r>
-      <w:r>
-        <w:t xml:space="preserve"> </w:t>
-      </w:r>
-      <w:r>
-        <w:t xml:space="preserve">- 3: evaporator outlet (high pressure, vapor)</w:t>
-      </w:r>
-      <w:r>
-        <w:t xml:space="preserve"> </w:t>
-      </w:r>
-      <w:r>
-        <w:t xml:space="preserve">- 4: turbine outlet (low pressure, vapor)</w:t>
-      </w:r>
-      <w:r>
-        <w:t xml:space="preserve"> </w:t>
-      </w:r>
-      <w:r>
-        <w:t xml:space="preserve">- For the recuperated cycle, we add two states:</w:t>
-      </w:r>
-      <w:r>
-        <w:t xml:space="preserve"> </w:t>
-      </w:r>
-      <w:r>
-        <w:t xml:space="preserve">- 5: recuperator hot outlet (low pressure, cooled vapor)</w:t>
-      </w:r>
-      <w:r>
-        <w:t xml:space="preserve"> </w:t>
-      </w:r>
-      <w:r>
-        <w:t xml:space="preserve">- 6: recuperator cold outlet (high pressure, preheated liquid)</w:t>
-      </w:r>
-    </w:p>
-    <w:p>
-      <w:pPr>
-        <w:pStyle w:val="BodyText"/>
+        <w:t xml:space="preserve">We use a four-state numbering for the simple cycle:</w:t>
+      </w:r>
+    </w:p>
+    <w:p>
+      <w:pPr>
+        <w:pStyle w:val="Compact"/>
+        <w:numPr>
+          <w:ilvl w:val="0"/>
+          <w:numId w:val="1005"/>
+        </w:numPr>
+      </w:pPr>
+      <w:r>
+        <w:t xml:space="preserve">1: condenser outlet (low pressure, liquid)</w:t>
+      </w:r>
+    </w:p>
+    <w:p>
+      <w:pPr>
+        <w:pStyle w:val="Compact"/>
+        <w:numPr>
+          <w:ilvl w:val="0"/>
+          <w:numId w:val="1005"/>
+        </w:numPr>
+      </w:pPr>
+      <w:r>
+        <w:t xml:space="preserve">2: pump outlet (high pressure, liquid)</w:t>
+      </w:r>
+    </w:p>
+    <w:p>
+      <w:pPr>
+        <w:pStyle w:val="Compact"/>
+        <w:numPr>
+          <w:ilvl w:val="0"/>
+          <w:numId w:val="1005"/>
+        </w:numPr>
+      </w:pPr>
+      <w:r>
+        <w:t xml:space="preserve">3: evaporator outlet (high pressure, vapor)</w:t>
+      </w:r>
+    </w:p>
+    <w:p>
+      <w:pPr>
+        <w:pStyle w:val="Compact"/>
+        <w:numPr>
+          <w:ilvl w:val="0"/>
+          <w:numId w:val="1005"/>
+        </w:numPr>
+      </w:pPr>
+      <w:r>
+        <w:t xml:space="preserve">4: turbine outlet (low pressure, vapor)</w:t>
+      </w:r>
+    </w:p>
+    <w:p>
+      <w:pPr>
+        <w:pStyle w:val="FirstParagraph"/>
+      </w:pPr>
+      <w:r>
+        <w:t xml:space="preserve">For the recuperated cycle, we add two states:</w:t>
+      </w:r>
+    </w:p>
+    <w:p>
+      <w:pPr>
+        <w:pStyle w:val="Compact"/>
+        <w:numPr>
+          <w:ilvl w:val="0"/>
+          <w:numId w:val="1006"/>
+        </w:numPr>
+      </w:pPr>
+      <w:r>
+        <w:t xml:space="preserve">5: recuperator hot outlet (low pressure, cooled vapor)</w:t>
+      </w:r>
+    </w:p>
+    <w:p>
+      <w:pPr>
+        <w:pStyle w:val="Compact"/>
+        <w:numPr>
+          <w:ilvl w:val="0"/>
+          <w:numId w:val="1006"/>
+        </w:numPr>
+      </w:pPr>
+      <w:r>
+        <w:t xml:space="preserve">6: recuperator cold outlet (high pressure, preheated liquid)</w:t>
+      </w:r>
+    </w:p>
+    <w:bookmarkEnd w:id="30"/>
+    <w:bookmarkStart w:id="31" w:name="decision-variables"/>
+    <w:p>
+      <w:pPr>
+        <w:pStyle w:val="Heading3"/>
       </w:pPr>
       <w:r>
         <w:t xml:space="preserve">Decision variables</w:t>
       </w:r>
-      <w:r>
-        <w:t xml:space="preserve"> </w:t>
-      </w:r>
-      <w:r>
-        <w:t xml:space="preserve">- T(s) [K], P(s) [bar], Z(s) [-], H_ideal(s) [kJ/kg], H_dep(s) [kJ/kg], H(s) [kJ/kg]</w:t>
-      </w:r>
-      <w:r>
-        <w:t xml:space="preserve"> </w:t>
-      </w:r>
-      <w:r>
-        <w:t xml:space="preserve">- m_wf [kg/s], Q_evap [kW], Q_recup [kW], W_pump [kW], W_turb [kW], W_net [kW]</w:t>
-      </w:r>
-      <w:r>
-        <w:t xml:space="preserve"> </w:t>
-      </w:r>
-      <w:r>
-        <w:t xml:space="preserve">- Fluid selection dof: either binary indicators y_i (sum_i y_i = 1) for an integrated selection, or an external screening step that activates one pure fluid per run.</w:t>
-      </w:r>
-    </w:p>
-    <w:p>
-      <w:pPr>
-        <w:pStyle w:val="BodyText"/>
+    </w:p>
+    <w:p>
+      <w:pPr>
+        <w:pStyle w:val="Compact"/>
+        <w:numPr>
+          <w:ilvl w:val="0"/>
+          <w:numId w:val="1007"/>
+        </w:numPr>
+      </w:pPr>
+      <w:r>
+        <w:t xml:space="preserve">T(s) [K], P(s) [bar], Z(s) [-], H_ideal(s) [kJ/kg], H_dep(s) [kJ/kg], H(s) [kJ/kg]</w:t>
+      </w:r>
+    </w:p>
+    <w:p>
+      <w:pPr>
+        <w:pStyle w:val="Compact"/>
+        <w:numPr>
+          <w:ilvl w:val="0"/>
+          <w:numId w:val="1007"/>
+        </w:numPr>
+      </w:pPr>
+      <w:r>
+        <w:t xml:space="preserve">m_wf [kg/s], Q_evap [kW], Q_recup [kW], W_pump [kW], W_turb [kW], W_net [kW]</w:t>
+      </w:r>
+    </w:p>
+    <w:p>
+      <w:pPr>
+        <w:pStyle w:val="Compact"/>
+        <w:numPr>
+          <w:ilvl w:val="0"/>
+          <w:numId w:val="1007"/>
+        </w:numPr>
+      </w:pPr>
+      <w:r>
+        <w:t xml:space="preserve">Fluid selection dof: either binary indicators y_i (sum_i y_i = 1) for an integrated selection, or an external screening step that activates one pure fluid per run.</w:t>
+      </w:r>
+    </w:p>
+    <w:bookmarkEnd w:id="31"/>
+    <w:bookmarkStart w:id="32" w:name="objective-baseline"/>
+    <w:p>
+      <w:pPr>
+        <w:pStyle w:val="Heading3"/>
       </w:pPr>
       <w:r>
         <w:t xml:space="preserve">Objective (baseline)</w:t>
       </w:r>
-      <w:r>
-        <w:t xml:space="preserve"> </w:t>
-      </w:r>
-      <w:r>
-        <w:t xml:space="preserve">- Maximize net power:</w:t>
+    </w:p>
+    <w:p>
+      <w:pPr>
+        <w:pStyle w:val="FirstParagraph"/>
+      </w:pPr>
+      <w:r>
+        <w:t xml:space="preserve">Maximize net power:</w:t>
       </w:r>
     </w:p>
     <w:p>
@@ -1026,17 +1161,19 @@
         </m:oMath>
       </m:oMathPara>
     </w:p>
+    <w:bookmarkEnd w:id="32"/>
+    <w:bookmarkStart w:id="33" w:name="energy-balances-and-duties"/>
+    <w:p>
+      <w:pPr>
+        <w:pStyle w:val="Heading3"/>
+      </w:pPr>
+      <w:r>
+        <w:t xml:space="preserve">Energy balances and duties</w:t>
+      </w:r>
+    </w:p>
     <w:p>
       <w:pPr>
         <w:pStyle w:val="FirstParagraph"/>
-      </w:pPr>
-      <w:r>
-        <w:t xml:space="preserve">Energy balances and duties</w:t>
-      </w:r>
-    </w:p>
-    <w:p>
-      <w:pPr>
-        <w:pStyle w:val="BodyText"/>
       </w:pPr>
       <m:oMathPara>
         <m:oMathParaPr>
@@ -1732,23 +1869,31 @@
         </m:oMath>
       </m:oMathPara>
     </w:p>
-    <w:p>
-      <w:pPr>
-        <w:pStyle w:val="FirstParagraph"/>
+    <w:bookmarkEnd w:id="33"/>
+    <w:bookmarkStart w:id="34" w:name="isentropic-relations-engineering-form"/>
+    <w:p>
+      <w:pPr>
+        <w:pStyle w:val="Heading3"/>
       </w:pPr>
       <w:r>
         <w:t xml:space="preserve">Isentropic relations (engineering form)</w:t>
       </w:r>
-      <w:r>
-        <w:t xml:space="preserve"> </w:t>
-      </w:r>
-      <w:r>
-        <w:t xml:space="preserve">- Turbine (3 -&gt; 4):</w:t>
-      </w:r>
-    </w:p>
-    <w:p>
-      <w:pPr>
-        <w:pStyle w:val="BodyText"/>
+    </w:p>
+    <w:p>
+      <w:pPr>
+        <w:pStyle w:val="Compact"/>
+        <w:numPr>
+          <w:ilvl w:val="0"/>
+          <w:numId w:val="1008"/>
+        </w:numPr>
+      </w:pPr>
+      <w:r>
+        <w:t xml:space="preserve">Turbine (3 -&gt; 4):</w:t>
+      </w:r>
+    </w:p>
+    <w:p>
+      <w:pPr>
+        <w:pStyle w:val="Compact"/>
       </w:pPr>
       <m:oMathPara>
         <m:oMathParaPr>
@@ -2017,15 +2162,19 @@
     </w:p>
     <w:p>
       <w:pPr>
-        <w:pStyle w:val="FirstParagraph"/>
-      </w:pPr>
-      <w:r>
-        <w:t xml:space="preserve">- Pump (1 -&gt; 2):</w:t>
-      </w:r>
-    </w:p>
-    <w:p>
-      <w:pPr>
-        <w:pStyle w:val="BodyText"/>
+        <w:pStyle w:val="Compact"/>
+        <w:numPr>
+          <w:ilvl w:val="0"/>
+          <w:numId w:val="1008"/>
+        </w:numPr>
+      </w:pPr>
+      <w:r>
+        <w:t xml:space="preserve">Pump (1 -&gt; 2):</w:t>
+      </w:r>
+    </w:p>
+    <w:p>
+      <w:pPr>
+        <w:pStyle w:val="Compact"/>
       </w:pPr>
       <m:oMathPara>
         <m:oMathParaPr>
@@ -2290,29 +2439,41 @@
     </w:p>
     <w:p>
       <w:pPr>
+        <w:pStyle w:val="Compact"/>
+        <w:numPr>
+          <w:ilvl w:val="0"/>
+          <w:numId w:val="1008"/>
+        </w:numPr>
+      </w:pPr>
+      <w:r>
+        <w:t xml:space="preserve">Here k = cp / (cp - R_spec) and cp(T) is obtained from the derivative of H_ideal(T).</w:t>
+      </w:r>
+    </w:p>
+    <w:p>
+      <w:pPr>
+        <w:pStyle w:val="Compact"/>
+        <w:numPr>
+          <w:ilvl w:val="0"/>
+          <w:numId w:val="1008"/>
+        </w:numPr>
+      </w:pPr>
+      <w:r>
+        <w:t xml:space="preserve">Note: A full PR-based isentropic step would use s-const constraints; the above is a robust approximation that preserves units and trends without introducing additional differential relations.</w:t>
+      </w:r>
+    </w:p>
+    <w:bookmarkEnd w:id="34"/>
+    <w:bookmarkStart w:id="35" w:name="X86fbe4f86534d591b375845c257d94c8bef2f8e"/>
+    <w:p>
+      <w:pPr>
+        <w:pStyle w:val="Heading3"/>
+      </w:pPr>
+      <w:r>
+        <w:t xml:space="preserve">Heat-transfer and pressure-structure constraints</w:t>
+      </w:r>
+    </w:p>
+    <w:p>
+      <w:pPr>
         <w:pStyle w:val="FirstParagraph"/>
-      </w:pPr>
-      <w:r>
-        <w:t xml:space="preserve">- Here k = cp / (cp - R_spec) and cp(T) is obtained from the derivative of H_ideal(T).</w:t>
-      </w:r>
-      <w:r>
-        <w:t xml:space="preserve"> </w:t>
-      </w:r>
-      <w:r>
-        <w:t xml:space="preserve">- Note: A full PR-based isentropic step would use s-const constraints; the above is a robust approximation that preserves units and trends without introducing additional differential relations.</w:t>
-      </w:r>
-    </w:p>
-    <w:p>
-      <w:pPr>
-        <w:pStyle w:val="BodyText"/>
-      </w:pPr>
-      <w:r>
-        <w:t xml:space="preserve">Heat-transfer and pressure-structure constraints</w:t>
-      </w:r>
-    </w:p>
-    <w:p>
-      <w:pPr>
-        <w:pStyle w:val="BodyText"/>
       </w:pPr>
       <m:oMathPara>
         <m:oMathParaPr>
@@ -2698,17 +2859,19 @@
         </m:oMath>
       </m:oMathPara>
     </w:p>
+    <w:bookmarkEnd w:id="35"/>
+    <w:bookmarkStart w:id="36" w:name="recuperator-constraints-configuration-b"/>
+    <w:p>
+      <w:pPr>
+        <w:pStyle w:val="Heading3"/>
+      </w:pPr>
+      <w:r>
+        <w:t xml:space="preserve">Recuperator constraints (Configuration B)</w:t>
+      </w:r>
+    </w:p>
     <w:p>
       <w:pPr>
         <w:pStyle w:val="FirstParagraph"/>
-      </w:pPr>
-      <w:r>
-        <w:t xml:space="preserve">Recuperator constraints (Configuration B)</w:t>
-      </w:r>
-    </w:p>
-    <w:p>
-      <w:pPr>
-        <w:pStyle w:val="BodyText"/>
       </w:pPr>
       <m:oMathPara>
         <m:oMathParaPr>
@@ -3033,17 +3196,19 @@
         </m:oMath>
       </m:oMathPara>
     </w:p>
+    <w:bookmarkEnd w:id="36"/>
+    <w:bookmarkStart w:id="37" w:name="thermodynamics-pr-eos-and-enthalpy-model"/>
+    <w:p>
+      <w:pPr>
+        <w:pStyle w:val="Heading3"/>
+      </w:pPr>
+      <w:r>
+        <w:t xml:space="preserve">Thermodynamics: PR EOS and enthalpy model</w:t>
+      </w:r>
+    </w:p>
     <w:p>
       <w:pPr>
         <w:pStyle w:val="FirstParagraph"/>
-      </w:pPr>
-      <w:r>
-        <w:t xml:space="preserve">Thermodynamics: PR EOS and enthalpy model</w:t>
-      </w:r>
-    </w:p>
-    <w:p>
-      <w:pPr>
-        <w:pStyle w:val="BodyText"/>
       </w:pPr>
       <m:oMathPara>
         <m:oMathParaPr>
@@ -3986,9 +4151,11 @@
         <w:t xml:space="preserve">- Units: H in kJ/kg, m_wf in kg/s, hence powers in kW by construction.</w:t>
       </w:r>
     </w:p>
-    <w:p>
-      <w:pPr>
-        <w:pStyle w:val="BodyText"/>
+    <w:bookmarkEnd w:id="37"/>
+    <w:bookmarkStart w:id="38" w:name="variable-bounds-illustrative"/>
+    <w:p>
+      <w:pPr>
+        <w:pStyle w:val="Heading3"/>
       </w:pPr>
       <w:r>
         <w:t xml:space="preserve">Variable bounds (illustrative)</w:t>
@@ -4050,17 +4217,19 @@
         <w:t xml:space="preserve">1   &lt;= m_wf &lt;= 120     ; kg/s</w:t>
       </w:r>
     </w:p>
+    <w:bookmarkEnd w:id="38"/>
+    <w:bookmarkStart w:id="39" w:name="optional-multi-objective-extension"/>
+    <w:p>
+      <w:pPr>
+        <w:pStyle w:val="Heading3"/>
+      </w:pPr>
+      <w:r>
+        <w:t xml:space="preserve">Optional multi-objective extension</w:t>
+      </w:r>
+    </w:p>
     <w:p>
       <w:pPr>
         <w:pStyle w:val="FirstParagraph"/>
-      </w:pPr>
-      <w:r>
-        <w:t xml:space="preserve">Optional multi-objective extension</w:t>
-      </w:r>
-    </w:p>
-    <w:p>
-      <w:pPr>
-        <w:pStyle w:val="BodyText"/>
       </w:pPr>
       <m:oMathPara>
         <m:oMathParaPr>
@@ -4227,66 +4396,109 @@
         <w:t xml:space="preserve">- Nonnegative weights encode preferences for lower flow (smaller equipment) and lower high-side pressure (operability/safety).</w:t>
       </w:r>
     </w:p>
-    <w:p>
-      <w:pPr>
-        <w:pStyle w:val="BodyText"/>
+    <w:bookmarkEnd w:id="39"/>
+    <w:bookmarkStart w:id="40" w:name="reporting-and-comparison"/>
+    <w:p>
+      <w:pPr>
+        <w:pStyle w:val="Heading3"/>
       </w:pPr>
       <w:r>
         <w:t xml:space="preserve">Reporting and comparison</w:t>
       </w:r>
-      <w:r>
-        <w:t xml:space="preserve"> </w:t>
-      </w:r>
-      <w:r>
-        <w:t xml:space="preserve">- We present tabulated results for A and B: W_pump, W_turb, W_net, m_wf, key temperatures/pressures; for B, we also include Q_recup and internal pinch. When comparing with flowsheet simulations, we ensure matched boundary conditions and the same working fluid to avoid misleading differences.</w:t>
-      </w:r>
-    </w:p>
-    <w:p>
-      <w:pPr>
-        <w:pStyle w:val="BodyText"/>
+    </w:p>
+    <w:p>
+      <w:pPr>
+        <w:pStyle w:val="FirstParagraph"/>
+      </w:pPr>
+      <w:r>
+        <w:t xml:space="preserve">We present tabulated results for A and B: W_pump, W_turb, W_net, m_wf, key temperatures/pressures; for B, we also include Q_recup and internal pinch. When comparing with flowsheet simulations, we ensure matched boundary conditions and the same working fluid to avoid misleading differences.</w:t>
+      </w:r>
+    </w:p>
+    <w:bookmarkEnd w:id="40"/>
+    <w:bookmarkStart w:id="41" w:name="model-specific-symbols-for-clarity"/>
+    <w:p>
+      <w:pPr>
+        <w:pStyle w:val="Heading3"/>
       </w:pPr>
       <w:r>
         <w:t xml:space="preserve">Model-specific symbols (for clarity)</w:t>
       </w:r>
-      <w:r>
-        <w:t xml:space="preserve"> </w:t>
-      </w:r>
-      <w:r>
-        <w:t xml:space="preserve">- component: index over pure working fluids (at least five candidates)</w:t>
-      </w:r>
-      <w:r>
-        <w:t xml:space="preserve"> </w:t>
-      </w:r>
-      <w:r>
-        <w:t xml:space="preserve">- properties: columns for Tc, Pc, omega, MW, Tb, density, h_form, h_vap (units: consistent with the enthalpy basis)</w:t>
-      </w:r>
-      <w:r>
-        <w:t xml:space="preserve"> </w:t>
-      </w:r>
-      <w:r>
-        <w:t xml:space="preserve">- coefficient: Cp(T) polynomial coefficients a..f (for H_ideal(T) integration)</w:t>
-      </w:r>
-      <w:r>
-        <w:t xml:space="preserve"> </w:t>
-      </w:r>
-      <w:r>
-        <w:t xml:space="preserve">- y(component): pure-fluid selector (sum y = 1)</w:t>
-      </w:r>
-      <w:r>
-        <w:t xml:space="preserve"> </w:t>
-      </w:r>
-      <w:r>
-        <w:t xml:space="preserve">- Selected properties: Tc, Pc, omega, MW via y-weighted sums</w:t>
-      </w:r>
-      <w:r>
-        <w:t xml:space="preserve"> </w:t>
-      </w:r>
-      <w:r>
-        <w:t xml:space="preserve">- R_spec = 8.314 / MW (kJ/kg/K); Cp per kg = Cp_kmol / MW</w:t>
-      </w:r>
-    </w:p>
-    <w:bookmarkEnd w:id="21"/>
-    <w:bookmarkEnd w:id="22"/>
+    </w:p>
+    <w:p>
+      <w:pPr>
+        <w:pStyle w:val="Compact"/>
+        <w:numPr>
+          <w:ilvl w:val="0"/>
+          <w:numId w:val="1009"/>
+        </w:numPr>
+      </w:pPr>
+      <w:r>
+        <w:t xml:space="preserve">component: index over pure working fluids (at least five candidates)</w:t>
+      </w:r>
+    </w:p>
+    <w:p>
+      <w:pPr>
+        <w:pStyle w:val="Compact"/>
+        <w:numPr>
+          <w:ilvl w:val="0"/>
+          <w:numId w:val="1009"/>
+        </w:numPr>
+      </w:pPr>
+      <w:r>
+        <w:t xml:space="preserve">properties: columns for Tc, Pc, omega, MW, Tb, density, h_form, h_vap (units: consistent with the enthalpy basis)</w:t>
+      </w:r>
+    </w:p>
+    <w:p>
+      <w:pPr>
+        <w:pStyle w:val="Compact"/>
+        <w:numPr>
+          <w:ilvl w:val="0"/>
+          <w:numId w:val="1009"/>
+        </w:numPr>
+      </w:pPr>
+      <w:r>
+        <w:t xml:space="preserve">coefficient: Cp(T) polynomial coefficients a..f (for H_ideal(T) integration)</w:t>
+      </w:r>
+    </w:p>
+    <w:p>
+      <w:pPr>
+        <w:pStyle w:val="Compact"/>
+        <w:numPr>
+          <w:ilvl w:val="0"/>
+          <w:numId w:val="1009"/>
+        </w:numPr>
+      </w:pPr>
+      <w:r>
+        <w:t xml:space="preserve">y(component): pure-fluid selector (sum y = 1)</w:t>
+      </w:r>
+    </w:p>
+    <w:p>
+      <w:pPr>
+        <w:pStyle w:val="Compact"/>
+        <w:numPr>
+          <w:ilvl w:val="0"/>
+          <w:numId w:val="1009"/>
+        </w:numPr>
+      </w:pPr>
+      <w:r>
+        <w:t xml:space="preserve">Selected properties: Tc, Pc, omega, MW via y-weighted sums</w:t>
+      </w:r>
+    </w:p>
+    <w:p>
+      <w:pPr>
+        <w:pStyle w:val="Compact"/>
+        <w:numPr>
+          <w:ilvl w:val="0"/>
+          <w:numId w:val="1009"/>
+        </w:numPr>
+      </w:pPr>
+      <w:r>
+        <w:t xml:space="preserve">R_spec = 8.314 / MW (kJ/kg/K); Cp per kg = Cp_kmol / MW</w:t>
+      </w:r>
+    </w:p>
+    <w:bookmarkEnd w:id="41"/>
+    <w:bookmarkEnd w:id="42"/>
+    <w:bookmarkEnd w:id="43"/>
     <w:sectPr/>
   </w:body>
 </w:document>
@@ -4393,8 +4605,111 @@
       </w:pPr>
     </w:lvl>
   </w:abstractNum>
+  <w:abstractNum w:abstractNumId="991">
+    <w:nsid w:val="0000A991"/>
+    <w:multiLevelType w:val="multilevel"/>
+    <w:lvl w:ilvl="0">
+      <w:numFmt w:val="bullet"/>
+      <w:lvlText w:val="•"/>
+      <w:lvlJc w:val="left"/>
+      <w:pPr>
+        <w:ind w:left="720" w:hanging="480"/>
+      </w:pPr>
+    </w:lvl>
+    <w:lvl w:ilvl="1">
+      <w:numFmt w:val="bullet"/>
+      <w:lvlText w:val="–"/>
+      <w:lvlJc w:val="left"/>
+      <w:pPr>
+        <w:ind w:left="1440" w:hanging="480"/>
+      </w:pPr>
+    </w:lvl>
+    <w:lvl w:ilvl="2">
+      <w:numFmt w:val="bullet"/>
+      <w:lvlText w:val="•"/>
+      <w:lvlJc w:val="left"/>
+      <w:pPr>
+        <w:ind w:left="2160" w:hanging="480"/>
+      </w:pPr>
+    </w:lvl>
+    <w:lvl w:ilvl="3">
+      <w:numFmt w:val="bullet"/>
+      <w:lvlText w:val="–"/>
+      <w:lvlJc w:val="left"/>
+      <w:pPr>
+        <w:ind w:left="2880" w:hanging="480"/>
+      </w:pPr>
+    </w:lvl>
+    <w:lvl w:ilvl="4">
+      <w:numFmt w:val="bullet"/>
+      <w:lvlText w:val="•"/>
+      <w:lvlJc w:val="left"/>
+      <w:pPr>
+        <w:ind w:left="3600" w:hanging="480"/>
+      </w:pPr>
+    </w:lvl>
+    <w:lvl w:ilvl="5">
+      <w:numFmt w:val="bullet"/>
+      <w:lvlText w:val="–"/>
+      <w:lvlJc w:val="left"/>
+      <w:pPr>
+        <w:ind w:left="4320" w:hanging="480"/>
+      </w:pPr>
+    </w:lvl>
+    <w:lvl w:ilvl="6">
+      <w:numFmt w:val="bullet"/>
+      <w:lvlText w:val="•"/>
+      <w:lvlJc w:val="left"/>
+      <w:pPr>
+        <w:ind w:left="5040" w:hanging="480"/>
+      </w:pPr>
+    </w:lvl>
+    <w:lvl w:ilvl="7">
+      <w:numFmt w:val="bullet"/>
+      <w:lvlText w:val="–"/>
+      <w:lvlJc w:val="left"/>
+      <w:pPr>
+        <w:ind w:left="5760" w:hanging="480"/>
+      </w:pPr>
+    </w:lvl>
+    <w:lvl w:ilvl="8">
+      <w:numFmt w:val="bullet"/>
+      <w:lvlText w:val="•"/>
+      <w:lvlJc w:val="left"/>
+      <w:pPr>
+        <w:ind w:left="6480" w:hanging="480"/>
+      </w:pPr>
+    </w:lvl>
+  </w:abstractNum>
   <w:num w:numId="1000">
     <w:abstractNumId w:val="990"/>
+  </w:num>
+  <w:num w:numId="1001">
+    <w:abstractNumId w:val="991"/>
+  </w:num>
+  <w:num w:numId="1002">
+    <w:abstractNumId w:val="991"/>
+  </w:num>
+  <w:num w:numId="1003">
+    <w:abstractNumId w:val="991"/>
+  </w:num>
+  <w:num w:numId="1004">
+    <w:abstractNumId w:val="991"/>
+  </w:num>
+  <w:num w:numId="1005">
+    <w:abstractNumId w:val="991"/>
+  </w:num>
+  <w:num w:numId="1006">
+    <w:abstractNumId w:val="991"/>
+  </w:num>
+  <w:num w:numId="1007">
+    <w:abstractNumId w:val="991"/>
+  </w:num>
+  <w:num w:numId="1008">
+    <w:abstractNumId w:val="991"/>
+  </w:num>
+  <w:num w:numId="1009">
+    <w:abstractNumId w:val="991"/>
   </w:num>
 </w:numbering>
 </file>

</xml_diff>

<commit_message>
Document objective alignment: add stabilized form (1') to match implementation with phase-selection penalty; regenerate DOCX
</commit_message>
<xml_diff>
--- a/paper/Problem_Statement_and_Formulation.docx
+++ b/paper/Problem_Statement_and_Formulation.docx
@@ -1027,7 +1027,7 @@
         <w:pStyle w:val="FirstParagraph"/>
       </w:pPr>
       <w:r>
-        <w:t xml:space="preserve">Maximize net power:</w:t>
+        <w:t xml:space="preserve">Maximize net power (core form):</w:t>
       </w:r>
     </w:p>
     <w:p>
@@ -1160,6 +1160,355 @@
           </m:d>
         </m:oMath>
       </m:oMathPara>
+    </w:p>
+    <w:p>
+      <w:pPr>
+        <w:pStyle w:val="FirstParagraph"/>
+      </w:pPr>
+      <w:r>
+        <w:t xml:space="preserve">If a stabilization/selection penalty is used in the implementation, the objective is written as:</w:t>
+      </w:r>
+    </w:p>
+    <w:p>
+      <w:pPr>
+        <w:pStyle w:val="BodyText"/>
+      </w:pPr>
+      <m:oMathPara>
+        <m:oMathParaPr>
+          <m:jc m:val="center"/>
+        </m:oMathParaPr>
+        <m:oMath>
+          <m:sSub>
+            <m:e>
+              <m:r>
+                <m:t>W</m:t>
+              </m:r>
+            </m:e>
+            <m:sub>
+              <m:r>
+                <m:t>n</m:t>
+              </m:r>
+              <m:r>
+                <m:t>e</m:t>
+              </m:r>
+              <m:r>
+                <m:t>t</m:t>
+              </m:r>
+            </m:sub>
+          </m:sSub>
+          <m:r>
+            <m:rPr>
+              <m:sty m:val="p"/>
+            </m:rPr>
+            <m:t>=</m:t>
+          </m:r>
+          <m:sSub>
+            <m:e>
+              <m:r>
+                <m:t>η</m:t>
+              </m:r>
+            </m:e>
+            <m:sub>
+              <m:r>
+                <m:t>g</m:t>
+              </m:r>
+              <m:r>
+                <m:t>e</m:t>
+              </m:r>
+              <m:r>
+                <m:t>n</m:t>
+              </m:r>
+            </m:sub>
+          </m:sSub>
+          <m:r>
+            <m:t> </m:t>
+          </m:r>
+          <m:sSub>
+            <m:e>
+              <m:r>
+                <m:t>W</m:t>
+              </m:r>
+            </m:e>
+            <m:sub>
+              <m:r>
+                <m:t>t</m:t>
+              </m:r>
+              <m:r>
+                <m:t>u</m:t>
+              </m:r>
+              <m:r>
+                <m:t>r</m:t>
+              </m:r>
+              <m:r>
+                <m:t>b</m:t>
+              </m:r>
+              <m:r>
+                <m:t>i</m:t>
+              </m:r>
+              <m:r>
+                <m:t>n</m:t>
+              </m:r>
+              <m:r>
+                <m:t>e</m:t>
+              </m:r>
+            </m:sub>
+          </m:sSub>
+          <m:r>
+            <m:t> </m:t>
+          </m:r>
+          <m:r>
+            <m:rPr>
+              <m:sty m:val="p"/>
+            </m:rPr>
+            <m:t>−</m:t>
+          </m:r>
+          <m:r>
+            <m:t> </m:t>
+          </m:r>
+          <m:sSub>
+            <m:e>
+              <m:r>
+                <m:t>w</m:t>
+              </m:r>
+            </m:e>
+            <m:sub>
+              <m:r>
+                <m:t>p</m:t>
+              </m:r>
+              <m:r>
+                <m:t>u</m:t>
+              </m:r>
+              <m:r>
+                <m:t>m</m:t>
+              </m:r>
+              <m:r>
+                <m:t>p</m:t>
+              </m:r>
+            </m:sub>
+          </m:sSub>
+          <m:r>
+            <m:t> </m:t>
+          </m:r>
+          <m:r>
+            <m:rPr>
+              <m:sty m:val="p"/>
+            </m:rPr>
+            <m:t>−</m:t>
+          </m:r>
+          <m:r>
+            <m:t> </m:t>
+          </m:r>
+          <m:r>
+            <m:t>ρ</m:t>
+          </m:r>
+          <m:r>
+            <m:t> </m:t>
+          </m:r>
+          <m:d>
+            <m:dPr>
+              <m:begChr m:val="("/>
+              <m:endChr m:val=")"/>
+              <m:sepChr m:val=""/>
+              <m:grow/>
+            </m:dPr>
+            <m:e>
+              <m:sSub>
+                <m:e>
+                  <m:r>
+                    <m:t>V</m:t>
+                  </m:r>
+                </m:e>
+                <m:sub>
+                  <m:r>
+                    <m:t>2</m:t>
+                  </m:r>
+                </m:sub>
+              </m:sSub>
+              <m:r>
+                <m:t> </m:t>
+              </m:r>
+              <m:r>
+                <m:t>s</m:t>
+              </m:r>
+              <m:sSub>
+                <m:e>
+                  <m:r>
+                    <m:t>V</m:t>
+                  </m:r>
+                </m:e>
+                <m:sub>
+                  <m:r>
+                    <m:t>2</m:t>
+                  </m:r>
+                </m:sub>
+              </m:sSub>
+              <m:r>
+                <m:rPr>
+                  <m:sty m:val="p"/>
+                </m:rPr>
+                <m:t>+</m:t>
+              </m:r>
+              <m:sSub>
+                <m:e>
+                  <m:r>
+                    <m:t>L</m:t>
+                  </m:r>
+                </m:e>
+                <m:sub>
+                  <m:r>
+                    <m:t>2</m:t>
+                  </m:r>
+                </m:sub>
+              </m:sSub>
+              <m:r>
+                <m:t> </m:t>
+              </m:r>
+              <m:r>
+                <m:t>s</m:t>
+              </m:r>
+              <m:sSub>
+                <m:e>
+                  <m:r>
+                    <m:t>L</m:t>
+                  </m:r>
+                </m:e>
+                <m:sub>
+                  <m:r>
+                    <m:t>2</m:t>
+                  </m:r>
+                </m:sub>
+              </m:sSub>
+            </m:e>
+          </m:d>
+          <m:r>
+            <m:t> </m:t>
+          </m:r>
+          <m:d>
+            <m:dPr>
+              <m:begChr m:val="("/>
+              <m:endChr m:val=")"/>
+              <m:sepChr m:val=""/>
+              <m:grow/>
+            </m:dPr>
+            <m:e>
+              <m:r>
+                <m:t>1</m:t>
+              </m:r>
+              <m:r>
+                <m:rPr>
+                  <m:sty m:val="p"/>
+                </m:rPr>
+                <m:t>′</m:t>
+              </m:r>
+            </m:e>
+          </m:d>
+        </m:oMath>
+      </m:oMathPara>
+    </w:p>
+    <w:p>
+      <w:pPr>
+        <w:pStyle w:val="FirstParagraph"/>
+      </w:pPr>
+      <w:r>
+        <w:t xml:space="preserve">where</w:t>
+      </w:r>
+      <w:r>
+        <w:t xml:space="preserve"> </w:t>
+      </w:r>
+      <m:oMath>
+        <m:r>
+          <m:t>ρ</m:t>
+        </m:r>
+      </m:oMath>
+      <w:r>
+        <w:t xml:space="preserve"> </w:t>
+      </w:r>
+      <w:r>
+        <w:t xml:space="preserve">is a large coefficient (Big-M–style) and</w:t>
+      </w:r>
+      <w:r>
+        <w:t xml:space="preserve"> </w:t>
+      </w:r>
+      <m:oMath>
+        <m:sSub>
+          <m:e>
+            <m:r>
+              <m:t>V</m:t>
+            </m:r>
+          </m:e>
+          <m:sub>
+            <m:r>
+              <m:t>2</m:t>
+            </m:r>
+          </m:sub>
+        </m:sSub>
+        <m:r>
+          <m:rPr>
+            <m:sty m:val="p"/>
+          </m:rPr>
+          <m:t>,</m:t>
+        </m:r>
+        <m:sSub>
+          <m:e>
+            <m:r>
+              <m:t>L</m:t>
+            </m:r>
+          </m:e>
+          <m:sub>
+            <m:r>
+              <m:t>2</m:t>
+            </m:r>
+          </m:sub>
+        </m:sSub>
+        <m:r>
+          <m:rPr>
+            <m:sty m:val="p"/>
+          </m:rPr>
+          <m:t>,</m:t>
+        </m:r>
+        <m:r>
+          <m:t>s</m:t>
+        </m:r>
+        <m:sSub>
+          <m:e>
+            <m:r>
+              <m:t>V</m:t>
+            </m:r>
+          </m:e>
+          <m:sub>
+            <m:r>
+              <m:t>2</m:t>
+            </m:r>
+          </m:sub>
+        </m:sSub>
+        <m:r>
+          <m:rPr>
+            <m:sty m:val="p"/>
+          </m:rPr>
+          <m:t>,</m:t>
+        </m:r>
+        <m:r>
+          <m:t>s</m:t>
+        </m:r>
+        <m:sSub>
+          <m:e>
+            <m:r>
+              <m:t>L</m:t>
+            </m:r>
+          </m:e>
+          <m:sub>
+            <m:r>
+              <m:t>2</m:t>
+            </m:r>
+          </m:sub>
+        </m:sSub>
+      </m:oMath>
+      <w:r>
+        <w:t xml:space="preserve"> </w:t>
+      </w:r>
+      <w:r>
+        <w:t xml:space="preserve">are the vapor/liquid indicators at state 2 used to enforce consistent phase selection. When the penalty is inactive (recommended for reporting), equation (1) is used.</w:t>
+      </w:r>
     </w:p>
     <w:bookmarkEnd w:id="32"/>
     <w:bookmarkStart w:id="33" w:name="energy-balances-and-duties"/>

</xml_diff>

<commit_message>
Add concise Explanation notes to formulation subsections; fix pump eqn formatting; regenerate DOCX
</commit_message>
<xml_diff>
--- a/paper/Problem_Statement_and_Formulation.docx
+++ b/paper/Problem_Statement_and_Formulation.docx
@@ -1910,16 +1910,132 @@
       <w:pPr>
         <w:pStyle w:val="FirstParagraph"/>
       </w:pPr>
-      <w:r>
-        <w:t xml:space="preserve">$$
-W_{pump} = \dot{m}_{wf}\,\big(H_2 - H_1\big) \quad (4)\ \ \n\text{(baseline thermodynamic identity)}
-$$</w:t>
-      </w:r>
+      <m:oMathPara>
+        <m:oMathParaPr>
+          <m:jc m:val="center"/>
+        </m:oMathParaPr>
+        <m:oMath>
+          <m:sSub>
+            <m:e>
+              <m:r>
+                <m:t>W</m:t>
+              </m:r>
+            </m:e>
+            <m:sub>
+              <m:r>
+                <m:t>p</m:t>
+              </m:r>
+              <m:r>
+                <m:t>u</m:t>
+              </m:r>
+              <m:r>
+                <m:t>m</m:t>
+              </m:r>
+              <m:r>
+                <m:t>p</m:t>
+              </m:r>
+            </m:sub>
+          </m:sSub>
+          <m:r>
+            <m:rPr>
+              <m:sty m:val="p"/>
+            </m:rPr>
+            <m:t>=</m:t>
+          </m:r>
+          <m:sSub>
+            <m:e>
+              <m:acc>
+                <m:accPr>
+                  <m:chr m:val="̇"/>
+                </m:accPr>
+                <m:e>
+                  <m:r>
+                    <m:t>m</m:t>
+                  </m:r>
+                </m:e>
+              </m:acc>
+            </m:e>
+            <m:sub>
+              <m:r>
+                <m:t>w</m:t>
+              </m:r>
+              <m:r>
+                <m:t>f</m:t>
+              </m:r>
+            </m:sub>
+          </m:sSub>
+          <m:r>
+            <m:t> </m:t>
+          </m:r>
+          <m:d>
+            <m:dPr>
+              <m:begChr m:val="("/>
+              <m:endChr m:val=")"/>
+              <m:sepChr m:val=""/>
+              <m:grow/>
+            </m:dPr>
+            <m:e>
+              <m:sSub>
+                <m:e>
+                  <m:r>
+                    <m:t>H</m:t>
+                  </m:r>
+                </m:e>
+                <m:sub>
+                  <m:r>
+                    <m:t>2</m:t>
+                  </m:r>
+                </m:sub>
+              </m:sSub>
+              <m:r>
+                <m:rPr>
+                  <m:sty m:val="p"/>
+                </m:rPr>
+                <m:t>−</m:t>
+              </m:r>
+              <m:sSub>
+                <m:e>
+                  <m:r>
+                    <m:t>H</m:t>
+                  </m:r>
+                </m:e>
+                <m:sub>
+                  <m:r>
+                    <m:t>1</m:t>
+                  </m:r>
+                </m:sub>
+              </m:sSub>
+            </m:e>
+          </m:d>
+          <m:r>
+            <m:t> </m:t>
+          </m:r>
+          <m:d>
+            <m:dPr>
+              <m:begChr m:val="("/>
+              <m:endChr m:val=")"/>
+              <m:sepChr m:val=""/>
+              <m:grow/>
+            </m:dPr>
+            <m:e>
+              <m:r>
+                <m:t>4</m:t>
+              </m:r>
+            </m:e>
+          </m:d>
+        </m:oMath>
+      </m:oMathPara>
     </w:p>
     <w:p>
       <w:pPr>
         <w:pStyle w:val="FirstParagraph"/>
       </w:pPr>
+      <w:r>
+        <w:t xml:space="preserve">Explanation: Baseline thermodynamic identity; in MMMMMM.gms a head-based form (4’) is used.</w:t>
+      </w:r>
+      <w:r>
+        <w:t xml:space="preserve"> </w:t>
+      </w:r>
       <w:r>
         <w:t xml:space="preserve">Implementation in MMMMMM.gms (head-based pump work):</w:t>
       </w:r>
@@ -2368,19 +2484,21 @@
     </w:p>
     <w:p>
       <w:pPr>
-        <w:pStyle w:val="Compact"/>
-        <w:numPr>
-          <w:ilvl w:val="0"/>
-          <w:numId w:val="1008"/>
-        </w:numPr>
-      </w:pPr>
-      <w:r>
-        <w:t xml:space="preserve">Turbine (3 -&gt; 4):</w:t>
-      </w:r>
-    </w:p>
-    <w:p>
-      <w:pPr>
-        <w:pStyle w:val="Compact"/>
+        <w:pStyle w:val="FirstParagraph"/>
+      </w:pPr>
+      <w:r>
+        <w:t xml:space="preserve">Explanation: Reference equations often used in EO modeling; not enforced in MMMMMM.gms.</w:t>
+      </w:r>
+      <w:r>
+        <w:t xml:space="preserve"> </w:t>
+      </w:r>
+      <w:r>
+        <w:t xml:space="preserve">- Turbine (3 -&gt; 4):</w:t>
+      </w:r>
+    </w:p>
+    <w:p>
+      <w:pPr>
+        <w:pStyle w:val="BodyText"/>
       </w:pPr>
       <m:oMathPara>
         <m:oMathParaPr>
@@ -2649,19 +2767,15 @@
     </w:p>
     <w:p>
       <w:pPr>
-        <w:pStyle w:val="Compact"/>
-        <w:numPr>
-          <w:ilvl w:val="0"/>
-          <w:numId w:val="1008"/>
-        </w:numPr>
-      </w:pPr>
-      <w:r>
-        <w:t xml:space="preserve">Pump (1 -&gt; 2):</w:t>
-      </w:r>
-    </w:p>
-    <w:p>
-      <w:pPr>
-        <w:pStyle w:val="Compact"/>
+        <w:pStyle w:val="FirstParagraph"/>
+      </w:pPr>
+      <w:r>
+        <w:t xml:space="preserve">- Pump (1 -&gt; 2):</w:t>
+      </w:r>
+    </w:p>
+    <w:p>
+      <w:pPr>
+        <w:pStyle w:val="BodyText"/>
       </w:pPr>
       <m:oMathPara>
         <m:oMathParaPr>
@@ -2926,31 +3040,21 @@
     </w:p>
     <w:p>
       <w:pPr>
-        <w:pStyle w:val="Compact"/>
-        <w:numPr>
-          <w:ilvl w:val="0"/>
-          <w:numId w:val="1008"/>
-        </w:numPr>
-      </w:pPr>
-      <w:r>
-        <w:t xml:space="preserve">Here k = cp / (cp - R_spec) and cp(T) is obtained from the derivative of H_ideal(T).</w:t>
-      </w:r>
-    </w:p>
-    <w:p>
-      <w:pPr>
-        <w:pStyle w:val="Compact"/>
-        <w:numPr>
-          <w:ilvl w:val="0"/>
-          <w:numId w:val="1008"/>
-        </w:numPr>
-      </w:pPr>
-      <w:r>
-        <w:t xml:space="preserve">Note: A full PR-based isentropic step would use s-const constraints; the above is a robust approximation that preserves units and trends without introducing additional differential relations.</w:t>
-      </w:r>
-    </w:p>
-    <w:p>
-      <w:pPr>
         <w:pStyle w:val="FirstParagraph"/>
+      </w:pPr>
+      <w:r>
+        <w:t xml:space="preserve">- Here k = cp / (cp - R_spec) and cp(T) is obtained from the derivative of H_ideal(T).</w:t>
+      </w:r>
+      <w:r>
+        <w:t xml:space="preserve"> </w:t>
+      </w:r>
+      <w:r>
+        <w:t xml:space="preserve">- Note: A full PR-based isentropic step would use s-const constraints; the above is a robust approximation that preserves units and trends without introducing additional differential relations.</w:t>
+      </w:r>
+    </w:p>
+    <w:p>
+      <w:pPr>
+        <w:pStyle w:val="BodyText"/>
       </w:pPr>
       <w:r>
         <w:t xml:space="preserve">Implementation status in MMMMMM.gms:</w:t>
@@ -3372,6 +3476,14 @@
         </m:oMath>
       </m:oMathPara>
     </w:p>
+    <w:p>
+      <w:pPr>
+        <w:pStyle w:val="FirstParagraph"/>
+      </w:pPr>
+      <w:r>
+        <w:t xml:space="preserve">Explanation: These constraints encode minimum temperature driving forces and the high/low pressure structure; (11) keeps operation below critical pressure to avoid pathological regions.</w:t>
+      </w:r>
+    </w:p>
     <w:bookmarkEnd w:id="35"/>
     <w:bookmarkStart w:id="36" w:name="recuperator-constraints-configuration-b"/>
     <w:p>
@@ -3708,6 +3820,14 @@
           </m:d>
         </m:oMath>
       </m:oMathPara>
+    </w:p>
+    <w:p>
+      <w:pPr>
+        <w:pStyle w:val="FirstParagraph"/>
+      </w:pPr>
+      <w:r>
+        <w:t xml:space="preserve">Explanation: Energy balance equates hot- and cold-side duties; minimum approach prevents temperature cross and ensures feasible heat exchange.</w:t>
+      </w:r>
     </w:p>
     <w:bookmarkEnd w:id="36"/>
     <w:bookmarkStart w:id="37" w:name="thermodynamics-pr-eos-and-enthalpy-model"/>
@@ -4663,6 +4783,12 @@
       <w:r>
         <w:t xml:space="preserve">- Units: H in kJ/kg, m_wf in kg/s, hence powers in kW by construction.</w:t>
       </w:r>
+      <w:r>
+        <w:t xml:space="preserve"> </w:t>
+      </w:r>
+      <w:r>
+        <w:t xml:space="preserve">Explanation: PR EOS gives Z and departure enthalpy; Kamath-compatible root handling ensures stable liquid/vapor roots for Z in optimization.</w:t>
+      </w:r>
     </w:p>
     <w:bookmarkEnd w:id="37"/>
     <w:bookmarkStart w:id="38" w:name="variable-bounds-illustrative"/>
@@ -4728,6 +4854,14 @@
           <w:rStyle w:val="VerbatimChar"/>
         </w:rPr>
         <w:t xml:space="preserve">1   &lt;= m_wf &lt;= 120     ; kg/s</w:t>
+      </w:r>
+    </w:p>
+    <w:p>
+      <w:pPr>
+        <w:pStyle w:val="FirstParagraph"/>
+      </w:pPr>
+      <w:r>
+        <w:t xml:space="preserve">Explanation: Bounds reflect physical feasibility and help the NLP avoid nonphysical regions (e.g., near-critical pressures, sub-ambient temperatures).</w:t>
       </w:r>
     </w:p>
     <w:bookmarkEnd w:id="38"/>
@@ -4908,6 +5042,12 @@
       <w:r>
         <w:t xml:space="preserve">- Nonnegative weights encode preferences for lower flow (smaller equipment) and lower high-side pressure (operability/safety).</w:t>
       </w:r>
+      <w:r>
+        <w:t xml:space="preserve"> </w:t>
+      </w:r>
+      <w:r>
+        <w:t xml:space="preserve">Explanation: Penalizing flow and P_high trades a small portion of power for improved operability and downsized equipment.</w:t>
+      </w:r>
     </w:p>
     <w:bookmarkEnd w:id="39"/>
     <w:bookmarkStart w:id="40" w:name="reporting-and-comparison"/>
@@ -4942,7 +5082,7 @@
         <w:pStyle w:val="Compact"/>
         <w:numPr>
           <w:ilvl w:val="0"/>
-          <w:numId w:val="1009"/>
+          <w:numId w:val="1008"/>
         </w:numPr>
       </w:pPr>
       <w:r>
@@ -4954,7 +5094,7 @@
         <w:pStyle w:val="Compact"/>
         <w:numPr>
           <w:ilvl w:val="0"/>
-          <w:numId w:val="1009"/>
+          <w:numId w:val="1008"/>
         </w:numPr>
       </w:pPr>
       <w:r>
@@ -4966,7 +5106,7 @@
         <w:pStyle w:val="Compact"/>
         <w:numPr>
           <w:ilvl w:val="0"/>
-          <w:numId w:val="1009"/>
+          <w:numId w:val="1008"/>
         </w:numPr>
       </w:pPr>
       <w:r>
@@ -4978,7 +5118,7 @@
         <w:pStyle w:val="Compact"/>
         <w:numPr>
           <w:ilvl w:val="0"/>
-          <w:numId w:val="1009"/>
+          <w:numId w:val="1008"/>
         </w:numPr>
       </w:pPr>
       <w:r>
@@ -4990,7 +5130,7 @@
         <w:pStyle w:val="Compact"/>
         <w:numPr>
           <w:ilvl w:val="0"/>
-          <w:numId w:val="1009"/>
+          <w:numId w:val="1008"/>
         </w:numPr>
       </w:pPr>
       <w:r>
@@ -5002,7 +5142,7 @@
         <w:pStyle w:val="Compact"/>
         <w:numPr>
           <w:ilvl w:val="0"/>
-          <w:numId w:val="1009"/>
+          <w:numId w:val="1008"/>
         </w:numPr>
       </w:pPr>
       <w:r>
@@ -5219,9 +5359,6 @@
     <w:abstractNumId w:val="991"/>
   </w:num>
   <w:num w:numId="1008">
-    <w:abstractNumId w:val="991"/>
-  </w:num>
-  <w:num w:numId="1009">
     <w:abstractNumId w:val="991"/>
   </w:num>
 </w:numbering>

</xml_diff>